<commit_message>
mas update del reporte
</commit_message>
<xml_diff>
--- a/diagramas/Proyecto-Salazar-Sanchez-Yance.docx
+++ b/diagramas/Proyecto-Salazar-Sanchez-Yance.docx
@@ -185,7 +185,7 @@
               </wp:anchor>
             </w:drawing>
           </mc:Choice>
-          <mc:Fallback xmlns:w16se="http://schemas.microsoft.com/office/word/2015/wordml/symex" xmlns:w16cid="http://schemas.microsoft.com/office/word/2016/wordml/cid" xmlns:am3d="http://schemas.microsoft.com/office/drawing/2017/model3d" xmlns:aink="http://schemas.microsoft.com/office/drawing/2016/ink" xmlns:cx8="http://schemas.microsoft.com/office/drawing/2016/5/14/chartex" xmlns:cx7="http://schemas.microsoft.com/office/drawing/2016/5/13/chartex" xmlns:cx6="http://schemas.microsoft.com/office/drawing/2016/5/12/chartex" xmlns:cx5="http://schemas.microsoft.com/office/drawing/2016/5/11/chartex" xmlns:cx4="http://schemas.microsoft.com/office/drawing/2016/5/10/chartex" xmlns:cx3="http://schemas.microsoft.com/office/drawing/2016/5/9/chartex" xmlns:cx2="http://schemas.microsoft.com/office/drawing/2015/10/21/chartex" xmlns:cx1="http://schemas.microsoft.com/office/drawing/2015/9/8/chartex" xmlns:cx="http://schemas.microsoft.com/office/drawing/2014/chartex">
+          <mc:Fallback xmlns:cx="http://schemas.microsoft.com/office/drawing/2014/chartex" xmlns:cx1="http://schemas.microsoft.com/office/drawing/2015/9/8/chartex" xmlns:cx2="http://schemas.microsoft.com/office/drawing/2015/10/21/chartex" xmlns:cx3="http://schemas.microsoft.com/office/drawing/2016/5/9/chartex" xmlns:cx4="http://schemas.microsoft.com/office/drawing/2016/5/10/chartex" xmlns:cx5="http://schemas.microsoft.com/office/drawing/2016/5/11/chartex" xmlns:cx6="http://schemas.microsoft.com/office/drawing/2016/5/12/chartex" xmlns:cx7="http://schemas.microsoft.com/office/drawing/2016/5/13/chartex" xmlns:cx8="http://schemas.microsoft.com/office/drawing/2016/5/14/chartex" xmlns:aink="http://schemas.microsoft.com/office/drawing/2016/ink" xmlns:am3d="http://schemas.microsoft.com/office/drawing/2017/model3d" xmlns:w16cid="http://schemas.microsoft.com/office/word/2016/wordml/cid" xmlns:w16se="http://schemas.microsoft.com/office/word/2015/wordml/symex">
             <w:pict>
               <v:rect w14:anchorId="1A699465" id="Rectángulo 12" o:spid="_x0000_s1026" style="position:absolute;left:0;text-align:left;margin-left:572.05pt;margin-top:-84.85pt;width:22.5pt;height:990.65pt;z-index:251662336;visibility:visible;mso-wrap-style:square;mso-width-percent:0;mso-height-percent:0;mso-wrap-distance-left:9pt;mso-wrap-distance-top:0;mso-wrap-distance-right:9pt;mso-wrap-distance-bottom:0;mso-position-horizontal:absolute;mso-position-horizontal-relative:page;mso-position-vertical:absolute;mso-position-vertical-relative:text;mso-width-percent:0;mso-height-percent:0;mso-width-relative:margin;mso-height-relative:margin;v-text-anchor:middle" o:gfxdata="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" fillcolor="#5b9bd5 [3208]" strokecolor="#1f4d78 [1608]" strokeweight="1pt">
                 <v:textbox>
@@ -479,7 +479,7 @@
               </wp:anchor>
             </w:drawing>
           </mc:Choice>
-          <mc:Fallback xmlns:w16se="http://schemas.microsoft.com/office/word/2015/wordml/symex" xmlns:w16cid="http://schemas.microsoft.com/office/word/2016/wordml/cid" xmlns:am3d="http://schemas.microsoft.com/office/drawing/2017/model3d" xmlns:aink="http://schemas.microsoft.com/office/drawing/2016/ink" xmlns:cx8="http://schemas.microsoft.com/office/drawing/2016/5/14/chartex" xmlns:cx7="http://schemas.microsoft.com/office/drawing/2016/5/13/chartex" xmlns:cx6="http://schemas.microsoft.com/office/drawing/2016/5/12/chartex" xmlns:cx5="http://schemas.microsoft.com/office/drawing/2016/5/11/chartex" xmlns:cx4="http://schemas.microsoft.com/office/drawing/2016/5/10/chartex" xmlns:cx3="http://schemas.microsoft.com/office/drawing/2016/5/9/chartex" xmlns:cx2="http://schemas.microsoft.com/office/drawing/2015/10/21/chartex" xmlns:cx1="http://schemas.microsoft.com/office/drawing/2015/9/8/chartex" xmlns:cx="http://schemas.microsoft.com/office/drawing/2014/chartex">
+          <mc:Fallback xmlns:cx="http://schemas.microsoft.com/office/drawing/2014/chartex" xmlns:cx1="http://schemas.microsoft.com/office/drawing/2015/9/8/chartex" xmlns:cx2="http://schemas.microsoft.com/office/drawing/2015/10/21/chartex" xmlns:cx3="http://schemas.microsoft.com/office/drawing/2016/5/9/chartex" xmlns:cx4="http://schemas.microsoft.com/office/drawing/2016/5/10/chartex" xmlns:cx5="http://schemas.microsoft.com/office/drawing/2016/5/11/chartex" xmlns:cx6="http://schemas.microsoft.com/office/drawing/2016/5/12/chartex" xmlns:cx7="http://schemas.microsoft.com/office/drawing/2016/5/13/chartex" xmlns:cx8="http://schemas.microsoft.com/office/drawing/2016/5/14/chartex" xmlns:aink="http://schemas.microsoft.com/office/drawing/2016/ink" xmlns:am3d="http://schemas.microsoft.com/office/drawing/2017/model3d" xmlns:w16cid="http://schemas.microsoft.com/office/word/2016/wordml/cid" xmlns:w16se="http://schemas.microsoft.com/office/word/2015/wordml/symex">
             <w:pict>
               <v:rect w14:anchorId="038172DA" id="Rectángulo 3" o:spid="_x0000_s1027" style="position:absolute;left:0;text-align:left;margin-left:397.1pt;margin-top:1.45pt;width:448.3pt;height:62.6pt;z-index:251659264;visibility:visible;mso-wrap-style:square;mso-wrap-distance-left:9pt;mso-wrap-distance-top:0;mso-wrap-distance-right:9pt;mso-wrap-distance-bottom:0;mso-position-horizontal:right;mso-position-horizontal-relative:margin;mso-position-vertical:absolute;mso-position-vertical-relative:text;v-text-anchor:middle" o:gfxdata="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" fillcolor="white [3212]" stroked="f" strokeweight=".5pt">
                 <v:textbox>
@@ -667,7 +667,7 @@
               </wp:anchor>
             </w:drawing>
           </mc:Choice>
-          <mc:Fallback xmlns:w16se="http://schemas.microsoft.com/office/word/2015/wordml/symex" xmlns:w16cid="http://schemas.microsoft.com/office/word/2016/wordml/cid" xmlns:am3d="http://schemas.microsoft.com/office/drawing/2017/model3d" xmlns:aink="http://schemas.microsoft.com/office/drawing/2016/ink" xmlns:cx8="http://schemas.microsoft.com/office/drawing/2016/5/14/chartex" xmlns:cx7="http://schemas.microsoft.com/office/drawing/2016/5/13/chartex" xmlns:cx6="http://schemas.microsoft.com/office/drawing/2016/5/12/chartex" xmlns:cx5="http://schemas.microsoft.com/office/drawing/2016/5/11/chartex" xmlns:cx4="http://schemas.microsoft.com/office/drawing/2016/5/10/chartex" xmlns:cx3="http://schemas.microsoft.com/office/drawing/2016/5/9/chartex" xmlns:cx2="http://schemas.microsoft.com/office/drawing/2015/10/21/chartex" xmlns:cx1="http://schemas.microsoft.com/office/drawing/2015/9/8/chartex" xmlns:cx="http://schemas.microsoft.com/office/drawing/2014/chartex">
+          <mc:Fallback xmlns:cx="http://schemas.microsoft.com/office/drawing/2014/chartex" xmlns:cx1="http://schemas.microsoft.com/office/drawing/2015/9/8/chartex" xmlns:cx2="http://schemas.microsoft.com/office/drawing/2015/10/21/chartex" xmlns:cx3="http://schemas.microsoft.com/office/drawing/2016/5/9/chartex" xmlns:cx4="http://schemas.microsoft.com/office/drawing/2016/5/10/chartex" xmlns:cx5="http://schemas.microsoft.com/office/drawing/2016/5/11/chartex" xmlns:cx6="http://schemas.microsoft.com/office/drawing/2016/5/12/chartex" xmlns:cx7="http://schemas.microsoft.com/office/drawing/2016/5/13/chartex" xmlns:cx8="http://schemas.microsoft.com/office/drawing/2016/5/14/chartex" xmlns:aink="http://schemas.microsoft.com/office/drawing/2016/ink" xmlns:am3d="http://schemas.microsoft.com/office/drawing/2017/model3d" xmlns:w16cid="http://schemas.microsoft.com/office/word/2016/wordml/cid" xmlns:w16se="http://schemas.microsoft.com/office/word/2015/wordml/symex">
             <w:pict>
               <v:group w14:anchorId="5B153229" id="Grupo 9" o:spid="_x0000_s1026" style="position:absolute;margin-left:0;margin-top:.6pt;width:460.05pt;height:608.05pt;z-index:251660288;mso-position-horizontal:left;mso-position-horizontal-relative:margin;mso-width-relative:margin;mso-height-relative:margin" coordsize="57600,7212" o:gfxdata="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">
                 <v:line id="Conector recto 10" o:spid="_x0000_s1027" style="position:absolute;visibility:visible;mso-wrap-style:square" from="0,7212" to="57600,7212" o:connectortype="straight" o:gfxdata="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" strokecolor="#5b9bd5 [3208]" strokeweight=".5pt">
@@ -1000,7 +1000,7 @@
               </wp:anchor>
             </w:drawing>
           </mc:Choice>
-          <mc:Fallback xmlns:w16se="http://schemas.microsoft.com/office/word/2015/wordml/symex" xmlns:w16cid="http://schemas.microsoft.com/office/word/2016/wordml/cid" xmlns:am3d="http://schemas.microsoft.com/office/drawing/2017/model3d" xmlns:aink="http://schemas.microsoft.com/office/drawing/2016/ink" xmlns:cx8="http://schemas.microsoft.com/office/drawing/2016/5/14/chartex" xmlns:cx7="http://schemas.microsoft.com/office/drawing/2016/5/13/chartex" xmlns:cx6="http://schemas.microsoft.com/office/drawing/2016/5/12/chartex" xmlns:cx5="http://schemas.microsoft.com/office/drawing/2016/5/11/chartex" xmlns:cx4="http://schemas.microsoft.com/office/drawing/2016/5/10/chartex" xmlns:cx3="http://schemas.microsoft.com/office/drawing/2016/5/9/chartex" xmlns:cx2="http://schemas.microsoft.com/office/drawing/2015/10/21/chartex" xmlns:cx1="http://schemas.microsoft.com/office/drawing/2015/9/8/chartex" xmlns:cx="http://schemas.microsoft.com/office/drawing/2014/chartex">
+          <mc:Fallback xmlns:cx="http://schemas.microsoft.com/office/drawing/2014/chartex" xmlns:cx1="http://schemas.microsoft.com/office/drawing/2015/9/8/chartex" xmlns:cx2="http://schemas.microsoft.com/office/drawing/2015/10/21/chartex" xmlns:cx3="http://schemas.microsoft.com/office/drawing/2016/5/9/chartex" xmlns:cx4="http://schemas.microsoft.com/office/drawing/2016/5/10/chartex" xmlns:cx5="http://schemas.microsoft.com/office/drawing/2016/5/11/chartex" xmlns:cx6="http://schemas.microsoft.com/office/drawing/2016/5/12/chartex" xmlns:cx7="http://schemas.microsoft.com/office/drawing/2016/5/13/chartex" xmlns:cx8="http://schemas.microsoft.com/office/drawing/2016/5/14/chartex" xmlns:aink="http://schemas.microsoft.com/office/drawing/2016/ink" xmlns:am3d="http://schemas.microsoft.com/office/drawing/2017/model3d" xmlns:w16cid="http://schemas.microsoft.com/office/word/2016/wordml/cid" xmlns:w16se="http://schemas.microsoft.com/office/word/2015/wordml/symex">
             <w:pict>
               <v:rect w14:anchorId="7EDFB69F" id="Rectángulo 8" o:spid="_x0000_s1026" style="position:absolute;margin-left:-86.25pt;margin-top:26.15pt;width:391.4pt;height:3.55pt;z-index:251661312;visibility:visible;mso-wrap-style:square;mso-width-percent:0;mso-height-percent:0;mso-wrap-distance-left:9pt;mso-wrap-distance-top:0;mso-wrap-distance-right:9pt;mso-wrap-distance-bottom:0;mso-position-horizontal:absolute;mso-position-horizontal-relative:margin;mso-position-vertical:absolute;mso-position-vertical-relative:text;mso-width-percent:0;mso-height-percent:0;mso-width-relative:margin;mso-height-relative:margin;v-text-anchor:middle" o:gfxdata="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" fillcolor="#5b9bd5 [3208]" strokecolor="#1f4d78 [1608]" strokeweight="1pt">
                 <w10:wrap anchorx="margin"/>
@@ -1213,15 +1213,7 @@
         <w:rPr>
           <w:lang w:val="es-EC"/>
         </w:rPr>
-        <w:t xml:space="preserve"> Se empleará la herramienta Docker, tanto para el programa como para la base de datos, con el propósito de que se p</w:t>
-      </w:r>
-      <w:bookmarkStart w:id="0" w:name="_GoBack"/>
-      <w:bookmarkEnd w:id="0"/>
-      <w:r>
-        <w:rPr>
-          <w:lang w:val="es-EC"/>
-        </w:rPr>
-        <w:t>ueda utilizar el sistema en cualquier computador sin ningún inconveniente.</w:t>
+        <w:t xml:space="preserve"> Se empleará la herramienta Docker, tanto para el programa como para la base de datos, con el propósito de que se pueda utilizar el sistema en cualquier computador sin ningún inconveniente.</w:t>
       </w:r>
     </w:p>
     <w:p>
@@ -4579,6 +4571,34 @@
     </w:p>
     <w:p>
       <w:pPr>
+        <w:rPr>
+          <w:lang w:val="es-EC"/>
+        </w:rPr>
+      </w:pPr>
+    </w:p>
+    <w:p>
+      <w:pPr>
+        <w:rPr>
+          <w:lang w:val="es-EC"/>
+        </w:rPr>
+      </w:pPr>
+    </w:p>
+    <w:p>
+      <w:pPr>
+        <w:rPr>
+          <w:lang w:val="es-EC"/>
+        </w:rPr>
+      </w:pPr>
+    </w:p>
+    <w:p>
+      <w:pPr>
+        <w:rPr>
+          <w:lang w:val="es-EC"/>
+        </w:rPr>
+      </w:pPr>
+    </w:p>
+    <w:p>
+      <w:pPr>
         <w:pStyle w:val="Ttulo1"/>
         <w:ind w:firstLine="284"/>
         <w:rPr>
@@ -4589,7 +4609,7 @@
         <w:rPr>
           <w:lang w:val="es-EC"/>
         </w:rPr>
-        <w:t>Base de Datos Normalizada</w:t>
+        <w:t>SONARQUBE</w:t>
       </w:r>
     </w:p>
     <w:p>
@@ -4598,16 +4618,44 @@
           <w:lang w:val="es-EC"/>
         </w:rPr>
       </w:pPr>
+    </w:p>
+    <w:p>
+      <w:pPr>
+        <w:rPr>
+          <w:b/>
+          <w:sz w:val="32"/>
+          <w:lang w:val="es-EC"/>
+        </w:rPr>
+      </w:pPr>
       <w:r>
         <w:rPr>
+          <w:b/>
+          <w:sz w:val="32"/>
+          <w:lang w:val="es-EC"/>
+        </w:rPr>
+        <w:t>Antes</w:t>
+      </w:r>
+    </w:p>
+    <w:p>
+      <w:pPr>
+        <w:rPr>
+          <w:b/>
+          <w:sz w:val="32"/>
+          <w:lang w:val="es-EC"/>
+        </w:rPr>
+      </w:pPr>
+      <w:r>
+        <w:rPr>
+          <w:b/>
           <w:noProof/>
+          <w:sz w:val="32"/>
           <w:lang w:val="es-EC" w:eastAsia="es-EC"/>
         </w:rPr>
         <w:drawing>
-          <wp:inline distT="0" distB="0" distL="0" distR="0" wp14:anchorId="310D3981" wp14:editId="402AAABE">
-            <wp:extent cx="5400040" cy="3990340"/>
-            <wp:effectExtent l="0" t="0" r="0" b="0"/>
-            <wp:docPr id="6" name="Picture 6"/>
+          <wp:inline distT="0" distB="0" distL="0" distR="0" wp14:anchorId="40A3FB85" wp14:editId="286D6690">
+            <wp:extent cx="5619750" cy="3156814"/>
+            <wp:effectExtent l="0" t="0" r="0" b="5715"/>
+            <wp:docPr id="4" name="Imagen 4"/>
             <wp:cNvGraphicFramePr>
               <a:graphicFrameLocks xmlns:a="http://schemas.openxmlformats.org/drawingml/2006/main" noChangeAspect="1"/>
             </wp:cNvGraphicFramePr>
@@ -4615,10 +4663,8 @@
               <a:graphicData uri="http://schemas.openxmlformats.org/drawingml/2006/picture">
                 <pic:pic xmlns:pic="http://schemas.openxmlformats.org/drawingml/2006/picture">
                   <pic:nvPicPr>
-                    <pic:cNvPr id="0" name="Picture 3"/>
-                    <pic:cNvPicPr>
-                      <a:picLocks noChangeAspect="1" noChangeArrowheads="1"/>
-                    </pic:cNvPicPr>
+                    <pic:cNvPr id="4" name="reporte sonar 1.jpeg"/>
+                    <pic:cNvPicPr/>
                   </pic:nvPicPr>
                   <pic:blipFill>
                     <a:blip r:embed="rId9">
@@ -4628,23 +4674,18 @@
                         </a:ext>
                       </a:extLst>
                     </a:blip>
-                    <a:srcRect/>
                     <a:stretch>
                       <a:fillRect/>
                     </a:stretch>
                   </pic:blipFill>
-                  <pic:spPr bwMode="auto">
+                  <pic:spPr>
                     <a:xfrm>
                       <a:off x="0" y="0"/>
-                      <a:ext cx="5400040" cy="3990340"/>
+                      <a:ext cx="5624007" cy="3159205"/>
                     </a:xfrm>
                     <a:prstGeom prst="rect">
                       <a:avLst/>
                     </a:prstGeom>
-                    <a:noFill/>
-                    <a:ln>
-                      <a:noFill/>
-                    </a:ln>
                   </pic:spPr>
                 </pic:pic>
               </a:graphicData>
@@ -4652,6 +4693,141 @@
           </wp:inline>
         </w:drawing>
       </w:r>
+    </w:p>
+    <w:p>
+      <w:pPr>
+        <w:rPr>
+          <w:b/>
+          <w:sz w:val="32"/>
+          <w:lang w:val="es-EC"/>
+        </w:rPr>
+      </w:pPr>
+    </w:p>
+    <w:p>
+      <w:pPr>
+        <w:rPr>
+          <w:b/>
+          <w:sz w:val="32"/>
+          <w:lang w:val="es-EC"/>
+        </w:rPr>
+      </w:pPr>
+      <w:r>
+        <w:rPr>
+          <w:b/>
+          <w:sz w:val="32"/>
+          <w:lang w:val="es-EC"/>
+        </w:rPr>
+        <w:lastRenderedPageBreak/>
+        <w:t>Después</w:t>
+      </w:r>
+    </w:p>
+    <w:p>
+      <w:pPr>
+        <w:rPr>
+          <w:b/>
+          <w:sz w:val="32"/>
+          <w:lang w:val="es-EC"/>
+        </w:rPr>
+      </w:pPr>
+      <w:r>
+        <w:rPr>
+          <w:b/>
+          <w:noProof/>
+          <w:sz w:val="32"/>
+          <w:lang w:val="es-EC" w:eastAsia="es-EC"/>
+        </w:rPr>
+        <w:drawing>
+          <wp:inline distT="0" distB="0" distL="0" distR="0" wp14:anchorId="193FEA5E" wp14:editId="322D3245">
+            <wp:extent cx="5943600" cy="3130454"/>
+            <wp:effectExtent l="0" t="0" r="0" b="0"/>
+            <wp:docPr id="11" name="Imagen 11"/>
+            <wp:cNvGraphicFramePr>
+              <a:graphicFrameLocks xmlns:a="http://schemas.openxmlformats.org/drawingml/2006/main" noChangeAspect="1"/>
+            </wp:cNvGraphicFramePr>
+            <a:graphic xmlns:a="http://schemas.openxmlformats.org/drawingml/2006/main">
+              <a:graphicData uri="http://schemas.openxmlformats.org/drawingml/2006/picture">
+                <pic:pic xmlns:pic="http://schemas.openxmlformats.org/drawingml/2006/picture">
+                  <pic:nvPicPr>
+                    <pic:cNvPr id="11" name="Sin título.png"/>
+                    <pic:cNvPicPr/>
+                  </pic:nvPicPr>
+                  <pic:blipFill>
+                    <a:blip r:embed="rId10">
+                      <a:extLst>
+                        <a:ext uri="{28A0092B-C50C-407E-A947-70E740481C1C}">
+                          <a14:useLocalDpi xmlns:a14="http://schemas.microsoft.com/office/drawing/2010/main" val="0"/>
+                        </a:ext>
+                      </a:extLst>
+                    </a:blip>
+                    <a:stretch>
+                      <a:fillRect/>
+                    </a:stretch>
+                  </pic:blipFill>
+                  <pic:spPr>
+                    <a:xfrm>
+                      <a:off x="0" y="0"/>
+                      <a:ext cx="5949132" cy="3133368"/>
+                    </a:xfrm>
+                    <a:prstGeom prst="rect">
+                      <a:avLst/>
+                    </a:prstGeom>
+                  </pic:spPr>
+                </pic:pic>
+              </a:graphicData>
+            </a:graphic>
+          </wp:inline>
+        </w:drawing>
+      </w:r>
+    </w:p>
+    <w:p>
+      <w:pPr>
+        <w:rPr>
+          <w:sz w:val="32"/>
+          <w:lang w:val="es-EC"/>
+        </w:rPr>
+      </w:pPr>
+      <w:bookmarkStart w:id="0" w:name="_GoBack"/>
+      <w:bookmarkEnd w:id="0"/>
+    </w:p>
+    <w:p>
+      <w:pPr>
+        <w:tabs>
+          <w:tab w:val="left" w:pos="1860"/>
+        </w:tabs>
+        <w:rPr>
+          <w:sz w:val="32"/>
+          <w:lang w:val="es-EC"/>
+        </w:rPr>
+      </w:pPr>
+      <w:r>
+        <w:rPr>
+          <w:sz w:val="32"/>
+          <w:lang w:val="es-EC"/>
+        </w:rPr>
+        <w:tab/>
+      </w:r>
+    </w:p>
+    <w:p>
+      <w:pPr>
+        <w:tabs>
+          <w:tab w:val="left" w:pos="1860"/>
+        </w:tabs>
+        <w:rPr>
+          <w:sz w:val="32"/>
+          <w:lang w:val="es-EC"/>
+        </w:rPr>
+      </w:pPr>
+    </w:p>
+    <w:p>
+      <w:pPr>
+        <w:tabs>
+          <w:tab w:val="left" w:pos="1860"/>
+        </w:tabs>
+        <w:rPr>
+          <w:sz w:val="32"/>
+          <w:lang w:val="es-EC"/>
+        </w:rPr>
+      </w:pPr>
     </w:p>
     <w:sectPr>
       <w:pgSz w:w="11906" w:h="16838"/>

</xml_diff>

<commit_message>
se hicieron cambios en el documento word
</commit_message>
<xml_diff>
--- a/diagramas/Proyecto-Salazar-Sanchez-Yance.docx
+++ b/diagramas/Proyecto-Salazar-Sanchez-Yance.docx
@@ -1,10 +1,10 @@
 
 <file path=word/document.xml><?xml version="1.0" encoding="utf-8"?>
-<w:document xmlns:wpc="http://schemas.microsoft.com/office/word/2010/wordprocessingCanvas" xmlns:mc="http://schemas.openxmlformats.org/markup-compatibility/2006" xmlns:o="urn:schemas-microsoft-com:office:office" xmlns:r="http://schemas.openxmlformats.org/officeDocument/2006/relationships" xmlns:m="http://schemas.openxmlformats.org/officeDocument/2006/math" xmlns:v="urn:schemas-microsoft-com:vml" xmlns:wp14="http://schemas.microsoft.com/office/word/2010/wordprocessingDrawing" xmlns:wp="http://schemas.openxmlformats.org/drawingml/2006/wordprocessingDrawing" xmlns:w10="urn:schemas-microsoft-com:office:word" xmlns:w="http://schemas.openxmlformats.org/wordprocessingml/2006/main" xmlns:w14="http://schemas.microsoft.com/office/word/2010/wordml" xmlns:w15="http://schemas.microsoft.com/office/word/2012/wordml" xmlns:wpg="http://schemas.microsoft.com/office/word/2010/wordprocessingGroup" xmlns:wpi="http://schemas.microsoft.com/office/word/2010/wordprocessingInk" xmlns:wne="http://schemas.microsoft.com/office/word/2006/wordml" xmlns:wps="http://schemas.microsoft.com/office/word/2010/wordprocessingShape" mc:Ignorable="w14 w15 wp14">
+<w:document xmlns:wpc="http://schemas.microsoft.com/office/word/2010/wordprocessingCanvas" xmlns:cx="http://schemas.microsoft.com/office/drawing/2014/chartex" xmlns:cx1="http://schemas.microsoft.com/office/drawing/2015/9/8/chartex" xmlns:cx2="http://schemas.microsoft.com/office/drawing/2015/10/21/chartex" xmlns:cx3="http://schemas.microsoft.com/office/drawing/2016/5/9/chartex" xmlns:cx4="http://schemas.microsoft.com/office/drawing/2016/5/10/chartex" xmlns:cx5="http://schemas.microsoft.com/office/drawing/2016/5/11/chartex" xmlns:cx6="http://schemas.microsoft.com/office/drawing/2016/5/12/chartex" xmlns:cx7="http://schemas.microsoft.com/office/drawing/2016/5/13/chartex" xmlns:cx8="http://schemas.microsoft.com/office/drawing/2016/5/14/chartex" xmlns:mc="http://schemas.openxmlformats.org/markup-compatibility/2006" xmlns:aink="http://schemas.microsoft.com/office/drawing/2016/ink" xmlns:am3d="http://schemas.microsoft.com/office/drawing/2017/model3d" xmlns:o="urn:schemas-microsoft-com:office:office" xmlns:r="http://schemas.openxmlformats.org/officeDocument/2006/relationships" xmlns:m="http://schemas.openxmlformats.org/officeDocument/2006/math" xmlns:v="urn:schemas-microsoft-com:vml" xmlns:wp14="http://schemas.microsoft.com/office/word/2010/wordprocessingDrawing" xmlns:wp="http://schemas.openxmlformats.org/drawingml/2006/wordprocessingDrawing" xmlns:w10="urn:schemas-microsoft-com:office:word" xmlns:w="http://schemas.openxmlformats.org/wordprocessingml/2006/main" xmlns:w14="http://schemas.microsoft.com/office/word/2010/wordml" xmlns:w15="http://schemas.microsoft.com/office/word/2012/wordml" xmlns:w16cid="http://schemas.microsoft.com/office/word/2016/wordml/cid" xmlns:w16se="http://schemas.microsoft.com/office/word/2015/wordml/symex" xmlns:wpg="http://schemas.microsoft.com/office/word/2010/wordprocessingGroup" xmlns:wpi="http://schemas.microsoft.com/office/word/2010/wordprocessingInk" xmlns:wne="http://schemas.microsoft.com/office/word/2006/wordml" xmlns:wps="http://schemas.microsoft.com/office/word/2010/wordprocessingShape" mc:Ignorable="w14 w15 w16se w16cid wp14">
   <w:body>
     <w:p>
       <w:pPr>
-        <w:pStyle w:val="Sinespaciado"/>
+        <w:pStyle w:val="NoSpacing"/>
         <w:tabs>
           <w:tab w:val="left" w:pos="0"/>
           <w:tab w:val="left" w:pos="8931"/>
@@ -185,7 +185,7 @@
               </wp:anchor>
             </w:drawing>
           </mc:Choice>
-          <mc:Fallback xmlns:cx="http://schemas.microsoft.com/office/drawing/2014/chartex" xmlns:cx1="http://schemas.microsoft.com/office/drawing/2015/9/8/chartex" xmlns:cx2="http://schemas.microsoft.com/office/drawing/2015/10/21/chartex" xmlns:cx3="http://schemas.microsoft.com/office/drawing/2016/5/9/chartex" xmlns:cx4="http://schemas.microsoft.com/office/drawing/2016/5/10/chartex" xmlns:cx5="http://schemas.microsoft.com/office/drawing/2016/5/11/chartex" xmlns:cx6="http://schemas.microsoft.com/office/drawing/2016/5/12/chartex" xmlns:cx7="http://schemas.microsoft.com/office/drawing/2016/5/13/chartex" xmlns:cx8="http://schemas.microsoft.com/office/drawing/2016/5/14/chartex" xmlns:aink="http://schemas.microsoft.com/office/drawing/2016/ink" xmlns:am3d="http://schemas.microsoft.com/office/drawing/2017/model3d" xmlns:w16cid="http://schemas.microsoft.com/office/word/2016/wordml/cid" xmlns:w16se="http://schemas.microsoft.com/office/word/2015/wordml/symex">
+          <mc:Fallback>
             <w:pict>
               <v:rect w14:anchorId="1A699465" id="Rectángulo 12" o:spid="_x0000_s1026" style="position:absolute;left:0;text-align:left;margin-left:572.05pt;margin-top:-84.85pt;width:22.5pt;height:990.65pt;z-index:251662336;visibility:visible;mso-wrap-style:square;mso-width-percent:0;mso-height-percent:0;mso-wrap-distance-left:9pt;mso-wrap-distance-top:0;mso-wrap-distance-right:9pt;mso-wrap-distance-bottom:0;mso-position-horizontal:absolute;mso-position-horizontal-relative:page;mso-position-vertical:absolute;mso-position-vertical-relative:text;mso-width-percent:0;mso-height-percent:0;mso-width-relative:margin;mso-height-relative:margin;v-text-anchor:middle" o:gfxdata="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" fillcolor="#5b9bd5 [3208]" strokecolor="#1f4d78 [1608]" strokeweight="1pt">
                 <v:textbox>
@@ -479,7 +479,7 @@
               </wp:anchor>
             </w:drawing>
           </mc:Choice>
-          <mc:Fallback xmlns:cx="http://schemas.microsoft.com/office/drawing/2014/chartex" xmlns:cx1="http://schemas.microsoft.com/office/drawing/2015/9/8/chartex" xmlns:cx2="http://schemas.microsoft.com/office/drawing/2015/10/21/chartex" xmlns:cx3="http://schemas.microsoft.com/office/drawing/2016/5/9/chartex" xmlns:cx4="http://schemas.microsoft.com/office/drawing/2016/5/10/chartex" xmlns:cx5="http://schemas.microsoft.com/office/drawing/2016/5/11/chartex" xmlns:cx6="http://schemas.microsoft.com/office/drawing/2016/5/12/chartex" xmlns:cx7="http://schemas.microsoft.com/office/drawing/2016/5/13/chartex" xmlns:cx8="http://schemas.microsoft.com/office/drawing/2016/5/14/chartex" xmlns:aink="http://schemas.microsoft.com/office/drawing/2016/ink" xmlns:am3d="http://schemas.microsoft.com/office/drawing/2017/model3d" xmlns:w16cid="http://schemas.microsoft.com/office/word/2016/wordml/cid" xmlns:w16se="http://schemas.microsoft.com/office/word/2015/wordml/symex">
+          <mc:Fallback>
             <w:pict>
               <v:rect w14:anchorId="038172DA" id="Rectángulo 3" o:spid="_x0000_s1027" style="position:absolute;left:0;text-align:left;margin-left:397.1pt;margin-top:1.45pt;width:448.3pt;height:62.6pt;z-index:251659264;visibility:visible;mso-wrap-style:square;mso-wrap-distance-left:9pt;mso-wrap-distance-top:0;mso-wrap-distance-right:9pt;mso-wrap-distance-bottom:0;mso-position-horizontal:right;mso-position-horizontal-relative:margin;mso-position-vertical:absolute;mso-position-vertical-relative:text;v-text-anchor:middle" o:gfxdata="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" fillcolor="white [3212]" stroked="f" strokeweight=".5pt">
                 <v:textbox>
@@ -667,7 +667,7 @@
               </wp:anchor>
             </w:drawing>
           </mc:Choice>
-          <mc:Fallback xmlns:cx="http://schemas.microsoft.com/office/drawing/2014/chartex" xmlns:cx1="http://schemas.microsoft.com/office/drawing/2015/9/8/chartex" xmlns:cx2="http://schemas.microsoft.com/office/drawing/2015/10/21/chartex" xmlns:cx3="http://schemas.microsoft.com/office/drawing/2016/5/9/chartex" xmlns:cx4="http://schemas.microsoft.com/office/drawing/2016/5/10/chartex" xmlns:cx5="http://schemas.microsoft.com/office/drawing/2016/5/11/chartex" xmlns:cx6="http://schemas.microsoft.com/office/drawing/2016/5/12/chartex" xmlns:cx7="http://schemas.microsoft.com/office/drawing/2016/5/13/chartex" xmlns:cx8="http://schemas.microsoft.com/office/drawing/2016/5/14/chartex" xmlns:aink="http://schemas.microsoft.com/office/drawing/2016/ink" xmlns:am3d="http://schemas.microsoft.com/office/drawing/2017/model3d" xmlns:w16cid="http://schemas.microsoft.com/office/word/2016/wordml/cid" xmlns:w16se="http://schemas.microsoft.com/office/word/2015/wordml/symex">
+          <mc:Fallback>
             <w:pict>
               <v:group w14:anchorId="5B153229" id="Grupo 9" o:spid="_x0000_s1026" style="position:absolute;margin-left:0;margin-top:.6pt;width:460.05pt;height:608.05pt;z-index:251660288;mso-position-horizontal:left;mso-position-horizontal-relative:margin;mso-width-relative:margin;mso-height-relative:margin" coordsize="57600,7212" o:gfxdata="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">
                 <v:line id="Conector recto 10" o:spid="_x0000_s1027" style="position:absolute;visibility:visible;mso-wrap-style:square" from="0,7212" to="57600,7212" o:connectortype="straight" o:gfxdata="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" strokecolor="#5b9bd5 [3208]" strokeweight=".5pt">
@@ -837,7 +837,7 @@
     </w:p>
     <w:p>
       <w:pPr>
-        <w:pStyle w:val="Prrafodelista"/>
+        <w:pStyle w:val="ListParagraph"/>
         <w:numPr>
           <w:ilvl w:val="0"/>
           <w:numId w:val="1"/>
@@ -860,7 +860,7 @@
     </w:p>
     <w:p>
       <w:pPr>
-        <w:pStyle w:val="Prrafodelista"/>
+        <w:pStyle w:val="ListParagraph"/>
         <w:numPr>
           <w:ilvl w:val="0"/>
           <w:numId w:val="1"/>
@@ -883,7 +883,7 @@
     </w:p>
     <w:p>
       <w:pPr>
-        <w:pStyle w:val="Prrafodelista"/>
+        <w:pStyle w:val="ListParagraph"/>
         <w:numPr>
           <w:ilvl w:val="0"/>
           <w:numId w:val="1"/>
@@ -1000,7 +1000,7 @@
               </wp:anchor>
             </w:drawing>
           </mc:Choice>
-          <mc:Fallback xmlns:cx="http://schemas.microsoft.com/office/drawing/2014/chartex" xmlns:cx1="http://schemas.microsoft.com/office/drawing/2015/9/8/chartex" xmlns:cx2="http://schemas.microsoft.com/office/drawing/2015/10/21/chartex" xmlns:cx3="http://schemas.microsoft.com/office/drawing/2016/5/9/chartex" xmlns:cx4="http://schemas.microsoft.com/office/drawing/2016/5/10/chartex" xmlns:cx5="http://schemas.microsoft.com/office/drawing/2016/5/11/chartex" xmlns:cx6="http://schemas.microsoft.com/office/drawing/2016/5/12/chartex" xmlns:cx7="http://schemas.microsoft.com/office/drawing/2016/5/13/chartex" xmlns:cx8="http://schemas.microsoft.com/office/drawing/2016/5/14/chartex" xmlns:aink="http://schemas.microsoft.com/office/drawing/2016/ink" xmlns:am3d="http://schemas.microsoft.com/office/drawing/2017/model3d" xmlns:w16cid="http://schemas.microsoft.com/office/word/2016/wordml/cid" xmlns:w16se="http://schemas.microsoft.com/office/word/2015/wordml/symex">
+          <mc:Fallback>
             <w:pict>
               <v:rect w14:anchorId="7EDFB69F" id="Rectángulo 8" o:spid="_x0000_s1026" style="position:absolute;margin-left:-86.25pt;margin-top:26.15pt;width:391.4pt;height:3.55pt;z-index:251661312;visibility:visible;mso-wrap-style:square;mso-width-percent:0;mso-height-percent:0;mso-wrap-distance-left:9pt;mso-wrap-distance-top:0;mso-wrap-distance-right:9pt;mso-wrap-distance-bottom:0;mso-position-horizontal:absolute;mso-position-horizontal-relative:margin;mso-position-vertical:absolute;mso-position-vertical-relative:text;mso-width-percent:0;mso-height-percent:0;mso-width-relative:margin;mso-height-relative:margin;v-text-anchor:middle" o:gfxdata="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" fillcolor="#5b9bd5 [3208]" strokecolor="#1f4d78 [1608]" strokeweight="1pt">
                 <w10:wrap anchorx="margin"/>
@@ -1024,7 +1024,7 @@
     <w:p/>
     <w:p>
       <w:pPr>
-        <w:pStyle w:val="Ttulo1"/>
+        <w:pStyle w:val="Heading1"/>
         <w:ind w:firstLine="284"/>
         <w:rPr>
           <w:lang w:val="es-EC"/>
@@ -1169,21 +1169,7 @@
         <w:rPr>
           <w:lang w:val="es-EC"/>
         </w:rPr>
-        <w:t xml:space="preserve"> de </w:t>
-      </w:r>
-      <w:proofErr w:type="spellStart"/>
-      <w:r>
-        <w:rPr>
-          <w:lang w:val="es-EC"/>
-        </w:rPr>
-        <w:t>MySQL</w:t>
-      </w:r>
-      <w:proofErr w:type="spellEnd"/>
-      <w:r>
-        <w:rPr>
-          <w:lang w:val="es-EC"/>
-        </w:rPr>
-        <w:t xml:space="preserve"> debido a que es </w:t>
+        <w:t xml:space="preserve"> de MySQL debido a que es </w:t>
       </w:r>
       <w:r>
         <w:rPr>
@@ -1218,7 +1204,7 @@
     </w:p>
     <w:p>
       <w:pPr>
-        <w:pStyle w:val="Ttulo1"/>
+        <w:pStyle w:val="Heading1"/>
         <w:ind w:firstLine="284"/>
         <w:rPr>
           <w:lang w:val="es-EC"/>
@@ -1294,7 +1280,7 @@
     </w:p>
     <w:p>
       <w:pPr>
-        <w:pStyle w:val="Ttulo1"/>
+        <w:pStyle w:val="Heading1"/>
         <w:ind w:firstLine="284"/>
         <w:rPr>
           <w:lang w:val="es-EC"/>
@@ -1314,7 +1300,7 @@
     </w:p>
     <w:tbl>
       <w:tblPr>
-        <w:tblStyle w:val="Tablaconcuadrcula"/>
+        <w:tblStyle w:val="TableGrid"/>
         <w:tblW w:w="0" w:type="auto"/>
         <w:tblBorders>
           <w:top w:val="single" w:sz="4" w:space="0" w:color="808080" w:themeColor="text1" w:themeTint="7F"/>
@@ -1339,7 +1325,7 @@
           </w:tcPr>
           <w:p>
             <w:pPr>
-              <w:pStyle w:val="Subttulo"/>
+              <w:pStyle w:val="Subtitle"/>
               <w:spacing w:before="120" w:after="120"/>
               <w:rPr>
                 <w:b/>
@@ -1365,12 +1351,12 @@
             <w:pPr>
               <w:spacing w:before="80" w:after="80"/>
               <w:rPr>
-                <w:rStyle w:val="Textoennegrita"/>
-              </w:rPr>
-            </w:pPr>
-            <w:r>
-              <w:rPr>
-                <w:rStyle w:val="Textoennegrita"/>
+                <w:rStyle w:val="Strong"/>
+              </w:rPr>
+            </w:pPr>
+            <w:r>
+              <w:rPr>
+                <w:rStyle w:val="Strong"/>
               </w:rPr>
               <w:t>ID</w:t>
             </w:r>
@@ -1424,12 +1410,12 @@
             <w:pPr>
               <w:spacing w:before="80" w:after="80"/>
               <w:rPr>
-                <w:rStyle w:val="Textoennegrita"/>
-              </w:rPr>
-            </w:pPr>
-            <w:r>
-              <w:rPr>
-                <w:rStyle w:val="Textoennegrita"/>
+                <w:rStyle w:val="Strong"/>
+              </w:rPr>
+            </w:pPr>
+            <w:r>
+              <w:rPr>
+                <w:rStyle w:val="Strong"/>
               </w:rPr>
               <w:t>Titulo</w:t>
             </w:r>
@@ -1458,12 +1444,12 @@
             <w:pPr>
               <w:spacing w:before="80" w:after="80"/>
               <w:rPr>
-                <w:rStyle w:val="Textoennegrita"/>
-              </w:rPr>
-            </w:pPr>
-            <w:r>
-              <w:rPr>
-                <w:rStyle w:val="Textoennegrita"/>
+                <w:rStyle w:val="Strong"/>
+              </w:rPr>
+            </w:pPr>
+            <w:r>
+              <w:rPr>
+                <w:rStyle w:val="Strong"/>
               </w:rPr>
               <w:t>Autor</w:t>
             </w:r>
@@ -1492,12 +1478,12 @@
             <w:pPr>
               <w:spacing w:before="80" w:after="80"/>
               <w:rPr>
-                <w:rStyle w:val="Textoennegrita"/>
-              </w:rPr>
-            </w:pPr>
-            <w:r>
-              <w:rPr>
-                <w:rStyle w:val="Textoennegrita"/>
+                <w:rStyle w:val="Strong"/>
+              </w:rPr>
+            </w:pPr>
+            <w:r>
+              <w:rPr>
+                <w:rStyle w:val="Strong"/>
               </w:rPr>
               <w:lastRenderedPageBreak/>
               <w:t>Actor principal</w:t>
@@ -1527,12 +1513,12 @@
             <w:pPr>
               <w:spacing w:before="80" w:after="80"/>
               <w:rPr>
-                <w:rStyle w:val="Textoennegrita"/>
-              </w:rPr>
-            </w:pPr>
-            <w:r>
-              <w:rPr>
-                <w:rStyle w:val="Textoennegrita"/>
+                <w:rStyle w:val="Strong"/>
+              </w:rPr>
+            </w:pPr>
+            <w:r>
+              <w:rPr>
+                <w:rStyle w:val="Strong"/>
               </w:rPr>
               <w:t>Actor secundario</w:t>
             </w:r>
@@ -1561,12 +1547,12 @@
             <w:pPr>
               <w:spacing w:before="80" w:after="80"/>
               <w:rPr>
-                <w:rStyle w:val="Textoennegrita"/>
-              </w:rPr>
-            </w:pPr>
-            <w:r>
-              <w:rPr>
-                <w:rStyle w:val="Textoennegrita"/>
+                <w:rStyle w:val="Strong"/>
+              </w:rPr>
+            </w:pPr>
+            <w:r>
+              <w:rPr>
+                <w:rStyle w:val="Strong"/>
               </w:rPr>
               <w:t>Usa</w:t>
             </w:r>
@@ -1595,12 +1581,12 @@
             <w:pPr>
               <w:spacing w:before="80" w:after="80"/>
               <w:rPr>
-                <w:rStyle w:val="Textoennegrita"/>
-              </w:rPr>
-            </w:pPr>
-            <w:r>
-              <w:rPr>
-                <w:rStyle w:val="Textoennegrita"/>
+                <w:rStyle w:val="Strong"/>
+              </w:rPr>
+            </w:pPr>
+            <w:r>
+              <w:rPr>
+                <w:rStyle w:val="Strong"/>
               </w:rPr>
               <w:t>Extiende</w:t>
             </w:r>
@@ -1629,12 +1615,12 @@
             <w:pPr>
               <w:spacing w:before="80" w:after="80"/>
               <w:rPr>
-                <w:rStyle w:val="Textoennegrita"/>
-              </w:rPr>
-            </w:pPr>
-            <w:r>
-              <w:rPr>
-                <w:rStyle w:val="Textoennegrita"/>
+                <w:rStyle w:val="Strong"/>
+              </w:rPr>
+            </w:pPr>
+            <w:r>
+              <w:rPr>
+                <w:rStyle w:val="Strong"/>
               </w:rPr>
               <w:t>Descripción</w:t>
             </w:r>
@@ -1689,12 +1675,12 @@
             <w:pPr>
               <w:spacing w:before="80" w:after="80"/>
               <w:rPr>
-                <w:rStyle w:val="Textoennegrita"/>
-              </w:rPr>
-            </w:pPr>
-            <w:r>
-              <w:rPr>
-                <w:rStyle w:val="Textoennegrita"/>
+                <w:rStyle w:val="Strong"/>
+              </w:rPr>
+            </w:pPr>
+            <w:r>
+              <w:rPr>
+                <w:rStyle w:val="Strong"/>
               </w:rPr>
               <w:t xml:space="preserve">Precondición </w:t>
             </w:r>
@@ -1727,12 +1713,12 @@
             <w:pPr>
               <w:spacing w:before="80" w:after="80"/>
               <w:rPr>
-                <w:rStyle w:val="Textoennegrita"/>
-              </w:rPr>
-            </w:pPr>
-            <w:r>
-              <w:rPr>
-                <w:rStyle w:val="Textoennegrita"/>
+                <w:rStyle w:val="Strong"/>
+              </w:rPr>
+            </w:pPr>
+            <w:r>
+              <w:rPr>
+                <w:rStyle w:val="Strong"/>
               </w:rPr>
               <w:t>Secuencia normal</w:t>
             </w:r>
@@ -1744,7 +1730,7 @@
           </w:tcPr>
           <w:p>
             <w:pPr>
-              <w:pStyle w:val="Prrafodelista"/>
+              <w:pStyle w:val="ListParagraph"/>
               <w:numPr>
                 <w:ilvl w:val="0"/>
                 <w:numId w:val="3"/>
@@ -1759,7 +1745,7 @@
           </w:p>
           <w:p>
             <w:pPr>
-              <w:pStyle w:val="Prrafodelista"/>
+              <w:pStyle w:val="ListParagraph"/>
               <w:numPr>
                 <w:ilvl w:val="0"/>
                 <w:numId w:val="3"/>
@@ -1774,7 +1760,7 @@
           </w:p>
           <w:p>
             <w:pPr>
-              <w:pStyle w:val="Prrafodelista"/>
+              <w:pStyle w:val="ListParagraph"/>
               <w:numPr>
                 <w:ilvl w:val="0"/>
                 <w:numId w:val="3"/>
@@ -1789,7 +1775,7 @@
           </w:p>
           <w:p>
             <w:pPr>
-              <w:pStyle w:val="Prrafodelista"/>
+              <w:pStyle w:val="ListParagraph"/>
               <w:numPr>
                 <w:ilvl w:val="0"/>
                 <w:numId w:val="3"/>
@@ -1816,12 +1802,12 @@
             <w:pPr>
               <w:spacing w:before="80" w:after="80"/>
               <w:rPr>
-                <w:rStyle w:val="Textoennegrita"/>
-              </w:rPr>
-            </w:pPr>
-            <w:r>
-              <w:rPr>
-                <w:rStyle w:val="Textoennegrita"/>
+                <w:rStyle w:val="Strong"/>
+              </w:rPr>
+            </w:pPr>
+            <w:r>
+              <w:rPr>
+                <w:rStyle w:val="Strong"/>
               </w:rPr>
               <w:t>Secuencia alternativa</w:t>
             </w:r>
@@ -1842,7 +1828,7 @@
           </w:p>
           <w:p>
             <w:pPr>
-              <w:pStyle w:val="Prrafodelista"/>
+              <w:pStyle w:val="ListParagraph"/>
               <w:numPr>
                 <w:ilvl w:val="0"/>
                 <w:numId w:val="14"/>
@@ -1856,7 +1842,7 @@
           </w:p>
           <w:p>
             <w:pPr>
-              <w:pStyle w:val="Prrafodelista"/>
+              <w:pStyle w:val="ListParagraph"/>
               <w:numPr>
                 <w:ilvl w:val="0"/>
                 <w:numId w:val="14"/>
@@ -1870,7 +1856,7 @@
           </w:p>
           <w:p>
             <w:pPr>
-              <w:pStyle w:val="Prrafodelista"/>
+              <w:pStyle w:val="ListParagraph"/>
               <w:numPr>
                 <w:ilvl w:val="0"/>
                 <w:numId w:val="14"/>
@@ -1896,12 +1882,12 @@
             <w:pPr>
               <w:spacing w:before="80" w:after="80"/>
               <w:rPr>
-                <w:rStyle w:val="Textoennegrita"/>
-              </w:rPr>
-            </w:pPr>
-            <w:r>
-              <w:rPr>
-                <w:rStyle w:val="Textoennegrita"/>
+                <w:rStyle w:val="Strong"/>
+              </w:rPr>
+            </w:pPr>
+            <w:r>
+              <w:rPr>
+                <w:rStyle w:val="Strong"/>
               </w:rPr>
               <w:t>Postcondición</w:t>
             </w:r>
@@ -1935,7 +1921,7 @@
     </w:p>
     <w:tbl>
       <w:tblPr>
-        <w:tblStyle w:val="Tablaconcuadrcula"/>
+        <w:tblStyle w:val="TableGrid"/>
         <w:tblW w:w="0" w:type="auto"/>
         <w:tblBorders>
           <w:top w:val="single" w:sz="4" w:space="0" w:color="808080" w:themeColor="text1" w:themeTint="7F"/>
@@ -1960,7 +1946,7 @@
           </w:tcPr>
           <w:p>
             <w:pPr>
-              <w:pStyle w:val="Subttulo"/>
+              <w:pStyle w:val="Subtitle"/>
               <w:spacing w:before="120" w:after="120"/>
               <w:rPr>
                 <w:b/>
@@ -1986,12 +1972,12 @@
             <w:pPr>
               <w:spacing w:before="80" w:after="80"/>
               <w:rPr>
-                <w:rStyle w:val="Textoennegrita"/>
-              </w:rPr>
-            </w:pPr>
-            <w:r>
-              <w:rPr>
-                <w:rStyle w:val="Textoennegrita"/>
+                <w:rStyle w:val="Strong"/>
+              </w:rPr>
+            </w:pPr>
+            <w:r>
+              <w:rPr>
+                <w:rStyle w:val="Strong"/>
               </w:rPr>
               <w:t>ID</w:t>
             </w:r>
@@ -2045,12 +2031,12 @@
             <w:pPr>
               <w:spacing w:before="80" w:after="80"/>
               <w:rPr>
-                <w:rStyle w:val="Textoennegrita"/>
-              </w:rPr>
-            </w:pPr>
-            <w:r>
-              <w:rPr>
-                <w:rStyle w:val="Textoennegrita"/>
+                <w:rStyle w:val="Strong"/>
+              </w:rPr>
+            </w:pPr>
+            <w:r>
+              <w:rPr>
+                <w:rStyle w:val="Strong"/>
               </w:rPr>
               <w:t>Titulo</w:t>
             </w:r>
@@ -2079,12 +2065,12 @@
             <w:pPr>
               <w:spacing w:before="80" w:after="80"/>
               <w:rPr>
-                <w:rStyle w:val="Textoennegrita"/>
-              </w:rPr>
-            </w:pPr>
-            <w:r>
-              <w:rPr>
-                <w:rStyle w:val="Textoennegrita"/>
+                <w:rStyle w:val="Strong"/>
+              </w:rPr>
+            </w:pPr>
+            <w:r>
+              <w:rPr>
+                <w:rStyle w:val="Strong"/>
               </w:rPr>
               <w:t>Autor</w:t>
             </w:r>
@@ -2113,12 +2099,12 @@
             <w:pPr>
               <w:spacing w:before="80" w:after="80"/>
               <w:rPr>
-                <w:rStyle w:val="Textoennegrita"/>
-              </w:rPr>
-            </w:pPr>
-            <w:r>
-              <w:rPr>
-                <w:rStyle w:val="Textoennegrita"/>
+                <w:rStyle w:val="Strong"/>
+              </w:rPr>
+            </w:pPr>
+            <w:r>
+              <w:rPr>
+                <w:rStyle w:val="Strong"/>
               </w:rPr>
               <w:t>Actor principal</w:t>
             </w:r>
@@ -2147,12 +2133,12 @@
             <w:pPr>
               <w:spacing w:before="80" w:after="80"/>
               <w:rPr>
-                <w:rStyle w:val="Textoennegrita"/>
-              </w:rPr>
-            </w:pPr>
-            <w:r>
-              <w:rPr>
-                <w:rStyle w:val="Textoennegrita"/>
+                <w:rStyle w:val="Strong"/>
+              </w:rPr>
+            </w:pPr>
+            <w:r>
+              <w:rPr>
+                <w:rStyle w:val="Strong"/>
               </w:rPr>
               <w:t>Actor secundario</w:t>
             </w:r>
@@ -2181,12 +2167,12 @@
             <w:pPr>
               <w:spacing w:before="80" w:after="80"/>
               <w:rPr>
-                <w:rStyle w:val="Textoennegrita"/>
-              </w:rPr>
-            </w:pPr>
-            <w:r>
-              <w:rPr>
-                <w:rStyle w:val="Textoennegrita"/>
+                <w:rStyle w:val="Strong"/>
+              </w:rPr>
+            </w:pPr>
+            <w:r>
+              <w:rPr>
+                <w:rStyle w:val="Strong"/>
               </w:rPr>
               <w:t>Usa</w:t>
             </w:r>
@@ -2215,12 +2201,12 @@
             <w:pPr>
               <w:spacing w:before="80" w:after="80"/>
               <w:rPr>
-                <w:rStyle w:val="Textoennegrita"/>
-              </w:rPr>
-            </w:pPr>
-            <w:r>
-              <w:rPr>
-                <w:rStyle w:val="Textoennegrita"/>
+                <w:rStyle w:val="Strong"/>
+              </w:rPr>
+            </w:pPr>
+            <w:r>
+              <w:rPr>
+                <w:rStyle w:val="Strong"/>
               </w:rPr>
               <w:t>Extiende</w:t>
             </w:r>
@@ -2249,12 +2235,12 @@
             <w:pPr>
               <w:spacing w:before="80" w:after="80"/>
               <w:rPr>
-                <w:rStyle w:val="Textoennegrita"/>
-              </w:rPr>
-            </w:pPr>
-            <w:r>
-              <w:rPr>
-                <w:rStyle w:val="Textoennegrita"/>
+                <w:rStyle w:val="Strong"/>
+              </w:rPr>
+            </w:pPr>
+            <w:r>
+              <w:rPr>
+                <w:rStyle w:val="Strong"/>
               </w:rPr>
               <w:t>Descripción</w:t>
             </w:r>
@@ -2295,12 +2281,12 @@
             <w:pPr>
               <w:spacing w:before="80" w:after="80"/>
               <w:rPr>
-                <w:rStyle w:val="Textoennegrita"/>
-              </w:rPr>
-            </w:pPr>
-            <w:r>
-              <w:rPr>
-                <w:rStyle w:val="Textoennegrita"/>
+                <w:rStyle w:val="Strong"/>
+              </w:rPr>
+            </w:pPr>
+            <w:r>
+              <w:rPr>
+                <w:rStyle w:val="Strong"/>
               </w:rPr>
               <w:t xml:space="preserve">Precondición </w:t>
             </w:r>
@@ -2339,12 +2325,12 @@
             <w:pPr>
               <w:spacing w:before="80" w:after="80"/>
               <w:rPr>
-                <w:rStyle w:val="Textoennegrita"/>
-              </w:rPr>
-            </w:pPr>
-            <w:r>
-              <w:rPr>
-                <w:rStyle w:val="Textoennegrita"/>
+                <w:rStyle w:val="Strong"/>
+              </w:rPr>
+            </w:pPr>
+            <w:r>
+              <w:rPr>
+                <w:rStyle w:val="Strong"/>
               </w:rPr>
               <w:t>Secuencia normal</w:t>
             </w:r>
@@ -2356,7 +2342,7 @@
           </w:tcPr>
           <w:p>
             <w:pPr>
-              <w:pStyle w:val="Prrafodelista"/>
+              <w:pStyle w:val="ListParagraph"/>
               <w:numPr>
                 <w:ilvl w:val="0"/>
                 <w:numId w:val="4"/>
@@ -2371,7 +2357,7 @@
           </w:p>
           <w:p>
             <w:pPr>
-              <w:pStyle w:val="Prrafodelista"/>
+              <w:pStyle w:val="ListParagraph"/>
               <w:numPr>
                 <w:ilvl w:val="0"/>
                 <w:numId w:val="4"/>
@@ -2387,7 +2373,7 @@
           </w:p>
           <w:p>
             <w:pPr>
-              <w:pStyle w:val="Prrafodelista"/>
+              <w:pStyle w:val="ListParagraph"/>
               <w:numPr>
                 <w:ilvl w:val="0"/>
                 <w:numId w:val="4"/>
@@ -2414,12 +2400,12 @@
             <w:pPr>
               <w:spacing w:before="80" w:after="80"/>
               <w:rPr>
-                <w:rStyle w:val="Textoennegrita"/>
-              </w:rPr>
-            </w:pPr>
-            <w:r>
-              <w:rPr>
-                <w:rStyle w:val="Textoennegrita"/>
+                <w:rStyle w:val="Strong"/>
+              </w:rPr>
+            </w:pPr>
+            <w:r>
+              <w:rPr>
+                <w:rStyle w:val="Strong"/>
               </w:rPr>
               <w:lastRenderedPageBreak/>
               <w:t>Secuencia alternativa</w:t>
@@ -2441,7 +2427,7 @@
           </w:p>
           <w:p>
             <w:pPr>
-              <w:pStyle w:val="Prrafodelista"/>
+              <w:pStyle w:val="ListParagraph"/>
               <w:numPr>
                 <w:ilvl w:val="0"/>
                 <w:numId w:val="15"/>
@@ -2455,7 +2441,7 @@
           </w:p>
           <w:p>
             <w:pPr>
-              <w:pStyle w:val="Prrafodelista"/>
+              <w:pStyle w:val="ListParagraph"/>
               <w:numPr>
                 <w:ilvl w:val="0"/>
                 <w:numId w:val="15"/>
@@ -2469,7 +2455,7 @@
           </w:p>
           <w:p>
             <w:pPr>
-              <w:pStyle w:val="Prrafodelista"/>
+              <w:pStyle w:val="ListParagraph"/>
               <w:numPr>
                 <w:ilvl w:val="0"/>
                 <w:numId w:val="15"/>
@@ -2495,12 +2481,12 @@
             <w:pPr>
               <w:spacing w:before="80" w:after="80"/>
               <w:rPr>
-                <w:rStyle w:val="Textoennegrita"/>
-              </w:rPr>
-            </w:pPr>
-            <w:r>
-              <w:rPr>
-                <w:rStyle w:val="Textoennegrita"/>
+                <w:rStyle w:val="Strong"/>
+              </w:rPr>
+            </w:pPr>
+            <w:r>
+              <w:rPr>
+                <w:rStyle w:val="Strong"/>
               </w:rPr>
               <w:t>Postcondición</w:t>
             </w:r>
@@ -2529,7 +2515,7 @@
     </w:p>
     <w:tbl>
       <w:tblPr>
-        <w:tblStyle w:val="Tablaconcuadrcula"/>
+        <w:tblStyle w:val="TableGrid"/>
         <w:tblW w:w="0" w:type="auto"/>
         <w:tblBorders>
           <w:top w:val="single" w:sz="4" w:space="0" w:color="808080" w:themeColor="text1" w:themeTint="7F"/>
@@ -2554,7 +2540,7 @@
           </w:tcPr>
           <w:p>
             <w:pPr>
-              <w:pStyle w:val="Subttulo"/>
+              <w:pStyle w:val="Subtitle"/>
               <w:spacing w:before="120" w:after="120"/>
               <w:rPr>
                 <w:b/>
@@ -2580,12 +2566,12 @@
             <w:pPr>
               <w:spacing w:before="80" w:after="80"/>
               <w:rPr>
-                <w:rStyle w:val="Textoennegrita"/>
-              </w:rPr>
-            </w:pPr>
-            <w:r>
-              <w:rPr>
-                <w:rStyle w:val="Textoennegrita"/>
+                <w:rStyle w:val="Strong"/>
+              </w:rPr>
+            </w:pPr>
+            <w:r>
+              <w:rPr>
+                <w:rStyle w:val="Strong"/>
               </w:rPr>
               <w:t>ID</w:t>
             </w:r>
@@ -2639,12 +2625,12 @@
             <w:pPr>
               <w:spacing w:before="80" w:after="80"/>
               <w:rPr>
-                <w:rStyle w:val="Textoennegrita"/>
-              </w:rPr>
-            </w:pPr>
-            <w:r>
-              <w:rPr>
-                <w:rStyle w:val="Textoennegrita"/>
+                <w:rStyle w:val="Strong"/>
+              </w:rPr>
+            </w:pPr>
+            <w:r>
+              <w:rPr>
+                <w:rStyle w:val="Strong"/>
               </w:rPr>
               <w:t>Titulo</w:t>
             </w:r>
@@ -2673,12 +2659,12 @@
             <w:pPr>
               <w:spacing w:before="80" w:after="80"/>
               <w:rPr>
-                <w:rStyle w:val="Textoennegrita"/>
-              </w:rPr>
-            </w:pPr>
-            <w:r>
-              <w:rPr>
-                <w:rStyle w:val="Textoennegrita"/>
+                <w:rStyle w:val="Strong"/>
+              </w:rPr>
+            </w:pPr>
+            <w:r>
+              <w:rPr>
+                <w:rStyle w:val="Strong"/>
               </w:rPr>
               <w:t>Autor</w:t>
             </w:r>
@@ -2707,12 +2693,12 @@
             <w:pPr>
               <w:spacing w:before="80" w:after="80"/>
               <w:rPr>
-                <w:rStyle w:val="Textoennegrita"/>
-              </w:rPr>
-            </w:pPr>
-            <w:r>
-              <w:rPr>
-                <w:rStyle w:val="Textoennegrita"/>
+                <w:rStyle w:val="Strong"/>
+              </w:rPr>
+            </w:pPr>
+            <w:r>
+              <w:rPr>
+                <w:rStyle w:val="Strong"/>
               </w:rPr>
               <w:t>Actor principal</w:t>
             </w:r>
@@ -2741,12 +2727,12 @@
             <w:pPr>
               <w:spacing w:before="80" w:after="80"/>
               <w:rPr>
-                <w:rStyle w:val="Textoennegrita"/>
-              </w:rPr>
-            </w:pPr>
-            <w:r>
-              <w:rPr>
-                <w:rStyle w:val="Textoennegrita"/>
+                <w:rStyle w:val="Strong"/>
+              </w:rPr>
+            </w:pPr>
+            <w:r>
+              <w:rPr>
+                <w:rStyle w:val="Strong"/>
               </w:rPr>
               <w:t>Actor secundario</w:t>
             </w:r>
@@ -2775,12 +2761,12 @@
             <w:pPr>
               <w:spacing w:before="80" w:after="80"/>
               <w:rPr>
-                <w:rStyle w:val="Textoennegrita"/>
-              </w:rPr>
-            </w:pPr>
-            <w:r>
-              <w:rPr>
-                <w:rStyle w:val="Textoennegrita"/>
+                <w:rStyle w:val="Strong"/>
+              </w:rPr>
+            </w:pPr>
+            <w:r>
+              <w:rPr>
+                <w:rStyle w:val="Strong"/>
               </w:rPr>
               <w:t>Usa</w:t>
             </w:r>
@@ -2809,12 +2795,12 @@
             <w:pPr>
               <w:spacing w:before="80" w:after="80"/>
               <w:rPr>
-                <w:rStyle w:val="Textoennegrita"/>
-              </w:rPr>
-            </w:pPr>
-            <w:r>
-              <w:rPr>
-                <w:rStyle w:val="Textoennegrita"/>
+                <w:rStyle w:val="Strong"/>
+              </w:rPr>
+            </w:pPr>
+            <w:r>
+              <w:rPr>
+                <w:rStyle w:val="Strong"/>
               </w:rPr>
               <w:t>Extiende</w:t>
             </w:r>
@@ -2843,12 +2829,12 @@
             <w:pPr>
               <w:spacing w:before="80" w:after="80"/>
               <w:rPr>
-                <w:rStyle w:val="Textoennegrita"/>
-              </w:rPr>
-            </w:pPr>
-            <w:r>
-              <w:rPr>
-                <w:rStyle w:val="Textoennegrita"/>
+                <w:rStyle w:val="Strong"/>
+              </w:rPr>
+            </w:pPr>
+            <w:r>
+              <w:rPr>
+                <w:rStyle w:val="Strong"/>
               </w:rPr>
               <w:t>Descripción</w:t>
             </w:r>
@@ -2889,12 +2875,12 @@
             <w:pPr>
               <w:spacing w:before="80" w:after="80"/>
               <w:rPr>
-                <w:rStyle w:val="Textoennegrita"/>
-              </w:rPr>
-            </w:pPr>
-            <w:r>
-              <w:rPr>
-                <w:rStyle w:val="Textoennegrita"/>
+                <w:rStyle w:val="Strong"/>
+              </w:rPr>
+            </w:pPr>
+            <w:r>
+              <w:rPr>
+                <w:rStyle w:val="Strong"/>
               </w:rPr>
               <w:t xml:space="preserve">Precondición </w:t>
             </w:r>
@@ -2933,12 +2919,12 @@
             <w:pPr>
               <w:spacing w:before="80" w:after="80"/>
               <w:rPr>
-                <w:rStyle w:val="Textoennegrita"/>
-              </w:rPr>
-            </w:pPr>
-            <w:r>
-              <w:rPr>
-                <w:rStyle w:val="Textoennegrita"/>
+                <w:rStyle w:val="Strong"/>
+              </w:rPr>
+            </w:pPr>
+            <w:r>
+              <w:rPr>
+                <w:rStyle w:val="Strong"/>
               </w:rPr>
               <w:t>Secuencia normal</w:t>
             </w:r>
@@ -2950,7 +2936,7 @@
           </w:tcPr>
           <w:p>
             <w:pPr>
-              <w:pStyle w:val="Prrafodelista"/>
+              <w:pStyle w:val="ListParagraph"/>
               <w:numPr>
                 <w:ilvl w:val="0"/>
                 <w:numId w:val="6"/>
@@ -2965,7 +2951,7 @@
           </w:p>
           <w:p>
             <w:pPr>
-              <w:pStyle w:val="Prrafodelista"/>
+              <w:pStyle w:val="ListParagraph"/>
               <w:numPr>
                 <w:ilvl w:val="0"/>
                 <w:numId w:val="6"/>
@@ -2980,7 +2966,7 @@
           </w:p>
           <w:p>
             <w:pPr>
-              <w:pStyle w:val="Prrafodelista"/>
+              <w:pStyle w:val="ListParagraph"/>
               <w:numPr>
                 <w:ilvl w:val="0"/>
                 <w:numId w:val="6"/>
@@ -2995,7 +2981,7 @@
           </w:p>
           <w:p>
             <w:pPr>
-              <w:pStyle w:val="Prrafodelista"/>
+              <w:pStyle w:val="ListParagraph"/>
               <w:numPr>
                 <w:ilvl w:val="0"/>
                 <w:numId w:val="6"/>
@@ -3022,12 +3008,12 @@
             <w:pPr>
               <w:spacing w:before="80" w:after="80"/>
               <w:rPr>
-                <w:rStyle w:val="Textoennegrita"/>
-              </w:rPr>
-            </w:pPr>
-            <w:r>
-              <w:rPr>
-                <w:rStyle w:val="Textoennegrita"/>
+                <w:rStyle w:val="Strong"/>
+              </w:rPr>
+            </w:pPr>
+            <w:r>
+              <w:rPr>
+                <w:rStyle w:val="Strong"/>
               </w:rPr>
               <w:t>Secuencia alternativa</w:t>
             </w:r>
@@ -3048,7 +3034,7 @@
           </w:p>
           <w:p>
             <w:pPr>
-              <w:pStyle w:val="Prrafodelista"/>
+              <w:pStyle w:val="ListParagraph"/>
               <w:numPr>
                 <w:ilvl w:val="1"/>
                 <w:numId w:val="17"/>
@@ -3062,7 +3048,7 @@
           </w:p>
           <w:p>
             <w:pPr>
-              <w:pStyle w:val="Prrafodelista"/>
+              <w:pStyle w:val="ListParagraph"/>
               <w:numPr>
                 <w:ilvl w:val="1"/>
                 <w:numId w:val="17"/>
@@ -3076,7 +3062,7 @@
           </w:p>
           <w:p>
             <w:pPr>
-              <w:pStyle w:val="Prrafodelista"/>
+              <w:pStyle w:val="ListParagraph"/>
               <w:numPr>
                 <w:ilvl w:val="1"/>
                 <w:numId w:val="17"/>
@@ -3102,12 +3088,12 @@
             <w:pPr>
               <w:spacing w:before="80" w:after="80"/>
               <w:rPr>
-                <w:rStyle w:val="Textoennegrita"/>
-              </w:rPr>
-            </w:pPr>
-            <w:r>
-              <w:rPr>
-                <w:rStyle w:val="Textoennegrita"/>
+                <w:rStyle w:val="Strong"/>
+              </w:rPr>
+            </w:pPr>
+            <w:r>
+              <w:rPr>
+                <w:rStyle w:val="Strong"/>
               </w:rPr>
               <w:t>Postcondición</w:t>
             </w:r>
@@ -3141,7 +3127,7 @@
     </w:p>
     <w:tbl>
       <w:tblPr>
-        <w:tblStyle w:val="Tablaconcuadrcula"/>
+        <w:tblStyle w:val="TableGrid"/>
         <w:tblW w:w="0" w:type="auto"/>
         <w:tblBorders>
           <w:top w:val="single" w:sz="4" w:space="0" w:color="808080" w:themeColor="text1" w:themeTint="7F"/>
@@ -3166,7 +3152,7 @@
           </w:tcPr>
           <w:p>
             <w:pPr>
-              <w:pStyle w:val="Subttulo"/>
+              <w:pStyle w:val="Subtitle"/>
               <w:spacing w:before="120" w:after="120"/>
               <w:rPr>
                 <w:b/>
@@ -3192,12 +3178,12 @@
             <w:pPr>
               <w:spacing w:before="80" w:after="80"/>
               <w:rPr>
-                <w:rStyle w:val="Textoennegrita"/>
-              </w:rPr>
-            </w:pPr>
-            <w:r>
-              <w:rPr>
-                <w:rStyle w:val="Textoennegrita"/>
+                <w:rStyle w:val="Strong"/>
+              </w:rPr>
+            </w:pPr>
+            <w:r>
+              <w:rPr>
+                <w:rStyle w:val="Strong"/>
               </w:rPr>
               <w:t>ID</w:t>
             </w:r>
@@ -3251,12 +3237,12 @@
             <w:pPr>
               <w:spacing w:before="80" w:after="80"/>
               <w:rPr>
-                <w:rStyle w:val="Textoennegrita"/>
-              </w:rPr>
-            </w:pPr>
-            <w:r>
-              <w:rPr>
-                <w:rStyle w:val="Textoennegrita"/>
+                <w:rStyle w:val="Strong"/>
+              </w:rPr>
+            </w:pPr>
+            <w:r>
+              <w:rPr>
+                <w:rStyle w:val="Strong"/>
               </w:rPr>
               <w:lastRenderedPageBreak/>
               <w:t>Titulo</w:t>
@@ -3286,12 +3272,12 @@
             <w:pPr>
               <w:spacing w:before="80" w:after="80"/>
               <w:rPr>
-                <w:rStyle w:val="Textoennegrita"/>
-              </w:rPr>
-            </w:pPr>
-            <w:r>
-              <w:rPr>
-                <w:rStyle w:val="Textoennegrita"/>
+                <w:rStyle w:val="Strong"/>
+              </w:rPr>
+            </w:pPr>
+            <w:r>
+              <w:rPr>
+                <w:rStyle w:val="Strong"/>
               </w:rPr>
               <w:t>Autor</w:t>
             </w:r>
@@ -3320,12 +3306,12 @@
             <w:pPr>
               <w:spacing w:before="80" w:after="80"/>
               <w:rPr>
-                <w:rStyle w:val="Textoennegrita"/>
-              </w:rPr>
-            </w:pPr>
-            <w:r>
-              <w:rPr>
-                <w:rStyle w:val="Textoennegrita"/>
+                <w:rStyle w:val="Strong"/>
+              </w:rPr>
+            </w:pPr>
+            <w:r>
+              <w:rPr>
+                <w:rStyle w:val="Strong"/>
               </w:rPr>
               <w:t>Actor principal</w:t>
             </w:r>
@@ -3354,12 +3340,12 @@
             <w:pPr>
               <w:spacing w:before="80" w:after="80"/>
               <w:rPr>
-                <w:rStyle w:val="Textoennegrita"/>
-              </w:rPr>
-            </w:pPr>
-            <w:r>
-              <w:rPr>
-                <w:rStyle w:val="Textoennegrita"/>
+                <w:rStyle w:val="Strong"/>
+              </w:rPr>
+            </w:pPr>
+            <w:r>
+              <w:rPr>
+                <w:rStyle w:val="Strong"/>
               </w:rPr>
               <w:t>Actor secundario</w:t>
             </w:r>
@@ -3388,12 +3374,12 @@
             <w:pPr>
               <w:spacing w:before="80" w:after="80"/>
               <w:rPr>
-                <w:rStyle w:val="Textoennegrita"/>
-              </w:rPr>
-            </w:pPr>
-            <w:r>
-              <w:rPr>
-                <w:rStyle w:val="Textoennegrita"/>
+                <w:rStyle w:val="Strong"/>
+              </w:rPr>
+            </w:pPr>
+            <w:r>
+              <w:rPr>
+                <w:rStyle w:val="Strong"/>
               </w:rPr>
               <w:t>Usa</w:t>
             </w:r>
@@ -3422,12 +3408,12 @@
             <w:pPr>
               <w:spacing w:before="80" w:after="80"/>
               <w:rPr>
-                <w:rStyle w:val="Textoennegrita"/>
-              </w:rPr>
-            </w:pPr>
-            <w:r>
-              <w:rPr>
-                <w:rStyle w:val="Textoennegrita"/>
+                <w:rStyle w:val="Strong"/>
+              </w:rPr>
+            </w:pPr>
+            <w:r>
+              <w:rPr>
+                <w:rStyle w:val="Strong"/>
               </w:rPr>
               <w:t>Extiende</w:t>
             </w:r>
@@ -3456,12 +3442,12 @@
             <w:pPr>
               <w:spacing w:before="80" w:after="80"/>
               <w:rPr>
-                <w:rStyle w:val="Textoennegrita"/>
-              </w:rPr>
-            </w:pPr>
-            <w:r>
-              <w:rPr>
-                <w:rStyle w:val="Textoennegrita"/>
+                <w:rStyle w:val="Strong"/>
+              </w:rPr>
+            </w:pPr>
+            <w:r>
+              <w:rPr>
+                <w:rStyle w:val="Strong"/>
               </w:rPr>
               <w:t>Descripción</w:t>
             </w:r>
@@ -3502,12 +3488,12 @@
             <w:pPr>
               <w:spacing w:before="80" w:after="80"/>
               <w:rPr>
-                <w:rStyle w:val="Textoennegrita"/>
-              </w:rPr>
-            </w:pPr>
-            <w:r>
-              <w:rPr>
-                <w:rStyle w:val="Textoennegrita"/>
+                <w:rStyle w:val="Strong"/>
+              </w:rPr>
+            </w:pPr>
+            <w:r>
+              <w:rPr>
+                <w:rStyle w:val="Strong"/>
               </w:rPr>
               <w:t xml:space="preserve">Precondición </w:t>
             </w:r>
@@ -3546,12 +3532,12 @@
             <w:pPr>
               <w:spacing w:before="80" w:after="80"/>
               <w:rPr>
-                <w:rStyle w:val="Textoennegrita"/>
-              </w:rPr>
-            </w:pPr>
-            <w:r>
-              <w:rPr>
-                <w:rStyle w:val="Textoennegrita"/>
+                <w:rStyle w:val="Strong"/>
+              </w:rPr>
+            </w:pPr>
+            <w:r>
+              <w:rPr>
+                <w:rStyle w:val="Strong"/>
               </w:rPr>
               <w:t>Secuencia normal</w:t>
             </w:r>
@@ -3563,7 +3549,7 @@
           </w:tcPr>
           <w:p>
             <w:pPr>
-              <w:pStyle w:val="Prrafodelista"/>
+              <w:pStyle w:val="ListParagraph"/>
               <w:numPr>
                 <w:ilvl w:val="0"/>
                 <w:numId w:val="8"/>
@@ -3578,7 +3564,7 @@
           </w:p>
           <w:p>
             <w:pPr>
-              <w:pStyle w:val="Prrafodelista"/>
+              <w:pStyle w:val="ListParagraph"/>
               <w:numPr>
                 <w:ilvl w:val="0"/>
                 <w:numId w:val="8"/>
@@ -3593,7 +3579,7 @@
           </w:p>
           <w:p>
             <w:pPr>
-              <w:pStyle w:val="Prrafodelista"/>
+              <w:pStyle w:val="ListParagraph"/>
               <w:numPr>
                 <w:ilvl w:val="0"/>
                 <w:numId w:val="8"/>
@@ -3608,7 +3594,7 @@
           </w:p>
           <w:p>
             <w:pPr>
-              <w:pStyle w:val="Prrafodelista"/>
+              <w:pStyle w:val="ListParagraph"/>
               <w:numPr>
                 <w:ilvl w:val="0"/>
                 <w:numId w:val="8"/>
@@ -3623,7 +3609,7 @@
           </w:p>
           <w:p>
             <w:pPr>
-              <w:pStyle w:val="Prrafodelista"/>
+              <w:pStyle w:val="ListParagraph"/>
               <w:numPr>
                 <w:ilvl w:val="0"/>
                 <w:numId w:val="8"/>
@@ -3650,12 +3636,12 @@
             <w:pPr>
               <w:spacing w:before="80" w:after="80"/>
               <w:rPr>
-                <w:rStyle w:val="Textoennegrita"/>
-              </w:rPr>
-            </w:pPr>
-            <w:r>
-              <w:rPr>
-                <w:rStyle w:val="Textoennegrita"/>
+                <w:rStyle w:val="Strong"/>
+              </w:rPr>
+            </w:pPr>
+            <w:r>
+              <w:rPr>
+                <w:rStyle w:val="Strong"/>
               </w:rPr>
               <w:t>Secuencia alternativa</w:t>
             </w:r>
@@ -3676,7 +3662,7 @@
           </w:p>
           <w:p>
             <w:pPr>
-              <w:pStyle w:val="Prrafodelista"/>
+              <w:pStyle w:val="ListParagraph"/>
               <w:numPr>
                 <w:ilvl w:val="1"/>
                 <w:numId w:val="20"/>
@@ -3690,7 +3676,7 @@
           </w:p>
           <w:p>
             <w:pPr>
-              <w:pStyle w:val="Prrafodelista"/>
+              <w:pStyle w:val="ListParagraph"/>
               <w:numPr>
                 <w:ilvl w:val="1"/>
                 <w:numId w:val="20"/>
@@ -3704,7 +3690,7 @@
           </w:p>
           <w:p>
             <w:pPr>
-              <w:pStyle w:val="Prrafodelista"/>
+              <w:pStyle w:val="ListParagraph"/>
               <w:numPr>
                 <w:ilvl w:val="1"/>
                 <w:numId w:val="20"/>
@@ -3730,12 +3716,12 @@
             <w:pPr>
               <w:spacing w:before="80" w:after="80"/>
               <w:rPr>
-                <w:rStyle w:val="Textoennegrita"/>
-              </w:rPr>
-            </w:pPr>
-            <w:r>
-              <w:rPr>
-                <w:rStyle w:val="Textoennegrita"/>
+                <w:rStyle w:val="Strong"/>
+              </w:rPr>
+            </w:pPr>
+            <w:r>
+              <w:rPr>
+                <w:rStyle w:val="Strong"/>
               </w:rPr>
               <w:t>Postcondición</w:t>
             </w:r>
@@ -3769,7 +3755,7 @@
     </w:p>
     <w:tbl>
       <w:tblPr>
-        <w:tblStyle w:val="Tablaconcuadrcula"/>
+        <w:tblStyle w:val="TableGrid"/>
         <w:tblW w:w="0" w:type="auto"/>
         <w:tblBorders>
           <w:top w:val="single" w:sz="4" w:space="0" w:color="808080" w:themeColor="text1" w:themeTint="7F"/>
@@ -3794,7 +3780,7 @@
           </w:tcPr>
           <w:p>
             <w:pPr>
-              <w:pStyle w:val="Subttulo"/>
+              <w:pStyle w:val="Subtitle"/>
               <w:spacing w:before="120" w:after="120"/>
               <w:rPr>
                 <w:b/>
@@ -3820,12 +3806,12 @@
             <w:pPr>
               <w:spacing w:before="80" w:after="80"/>
               <w:rPr>
-                <w:rStyle w:val="Textoennegrita"/>
-              </w:rPr>
-            </w:pPr>
-            <w:r>
-              <w:rPr>
-                <w:rStyle w:val="Textoennegrita"/>
+                <w:rStyle w:val="Strong"/>
+              </w:rPr>
+            </w:pPr>
+            <w:r>
+              <w:rPr>
+                <w:rStyle w:val="Strong"/>
               </w:rPr>
               <w:t>ID</w:t>
             </w:r>
@@ -3879,12 +3865,12 @@
             <w:pPr>
               <w:spacing w:before="80" w:after="80"/>
               <w:rPr>
-                <w:rStyle w:val="Textoennegrita"/>
-              </w:rPr>
-            </w:pPr>
-            <w:r>
-              <w:rPr>
-                <w:rStyle w:val="Textoennegrita"/>
+                <w:rStyle w:val="Strong"/>
+              </w:rPr>
+            </w:pPr>
+            <w:r>
+              <w:rPr>
+                <w:rStyle w:val="Strong"/>
               </w:rPr>
               <w:t>Titulo</w:t>
             </w:r>
@@ -3913,12 +3899,12 @@
             <w:pPr>
               <w:spacing w:before="80" w:after="80"/>
               <w:rPr>
-                <w:rStyle w:val="Textoennegrita"/>
-              </w:rPr>
-            </w:pPr>
-            <w:r>
-              <w:rPr>
-                <w:rStyle w:val="Textoennegrita"/>
+                <w:rStyle w:val="Strong"/>
+              </w:rPr>
+            </w:pPr>
+            <w:r>
+              <w:rPr>
+                <w:rStyle w:val="Strong"/>
               </w:rPr>
               <w:t>Autor</w:t>
             </w:r>
@@ -3947,12 +3933,12 @@
             <w:pPr>
               <w:spacing w:before="80" w:after="80"/>
               <w:rPr>
-                <w:rStyle w:val="Textoennegrita"/>
-              </w:rPr>
-            </w:pPr>
-            <w:r>
-              <w:rPr>
-                <w:rStyle w:val="Textoennegrita"/>
+                <w:rStyle w:val="Strong"/>
+              </w:rPr>
+            </w:pPr>
+            <w:r>
+              <w:rPr>
+                <w:rStyle w:val="Strong"/>
               </w:rPr>
               <w:t>Actor principal</w:t>
             </w:r>
@@ -3981,12 +3967,12 @@
             <w:pPr>
               <w:spacing w:before="80" w:after="80"/>
               <w:rPr>
-                <w:rStyle w:val="Textoennegrita"/>
-              </w:rPr>
-            </w:pPr>
-            <w:r>
-              <w:rPr>
-                <w:rStyle w:val="Textoennegrita"/>
+                <w:rStyle w:val="Strong"/>
+              </w:rPr>
+            </w:pPr>
+            <w:r>
+              <w:rPr>
+                <w:rStyle w:val="Strong"/>
               </w:rPr>
               <w:t>Actor secundario</w:t>
             </w:r>
@@ -4015,12 +4001,12 @@
             <w:pPr>
               <w:spacing w:before="80" w:after="80"/>
               <w:rPr>
-                <w:rStyle w:val="Textoennegrita"/>
-              </w:rPr>
-            </w:pPr>
-            <w:r>
-              <w:rPr>
-                <w:rStyle w:val="Textoennegrita"/>
+                <w:rStyle w:val="Strong"/>
+              </w:rPr>
+            </w:pPr>
+            <w:r>
+              <w:rPr>
+                <w:rStyle w:val="Strong"/>
               </w:rPr>
               <w:t>Usa</w:t>
             </w:r>
@@ -4049,12 +4035,12 @@
             <w:pPr>
               <w:spacing w:before="80" w:after="80"/>
               <w:rPr>
-                <w:rStyle w:val="Textoennegrita"/>
-              </w:rPr>
-            </w:pPr>
-            <w:r>
-              <w:rPr>
-                <w:rStyle w:val="Textoennegrita"/>
+                <w:rStyle w:val="Strong"/>
+              </w:rPr>
+            </w:pPr>
+            <w:r>
+              <w:rPr>
+                <w:rStyle w:val="Strong"/>
               </w:rPr>
               <w:t>Extiende</w:t>
             </w:r>
@@ -4083,12 +4069,12 @@
             <w:pPr>
               <w:spacing w:before="80" w:after="80"/>
               <w:rPr>
-                <w:rStyle w:val="Textoennegrita"/>
-              </w:rPr>
-            </w:pPr>
-            <w:r>
-              <w:rPr>
-                <w:rStyle w:val="Textoennegrita"/>
+                <w:rStyle w:val="Strong"/>
+              </w:rPr>
+            </w:pPr>
+            <w:r>
+              <w:rPr>
+                <w:rStyle w:val="Strong"/>
               </w:rPr>
               <w:t>Descripción</w:t>
             </w:r>
@@ -4129,12 +4115,12 @@
             <w:pPr>
               <w:spacing w:before="80" w:after="80"/>
               <w:rPr>
-                <w:rStyle w:val="Textoennegrita"/>
-              </w:rPr>
-            </w:pPr>
-            <w:r>
-              <w:rPr>
-                <w:rStyle w:val="Textoennegrita"/>
+                <w:rStyle w:val="Strong"/>
+              </w:rPr>
+            </w:pPr>
+            <w:r>
+              <w:rPr>
+                <w:rStyle w:val="Strong"/>
               </w:rPr>
               <w:t xml:space="preserve">Precondición </w:t>
             </w:r>
@@ -4173,12 +4159,12 @@
             <w:pPr>
               <w:spacing w:before="80" w:after="80"/>
               <w:rPr>
-                <w:rStyle w:val="Textoennegrita"/>
-              </w:rPr>
-            </w:pPr>
-            <w:r>
-              <w:rPr>
-                <w:rStyle w:val="Textoennegrita"/>
+                <w:rStyle w:val="Strong"/>
+              </w:rPr>
+            </w:pPr>
+            <w:r>
+              <w:rPr>
+                <w:rStyle w:val="Strong"/>
               </w:rPr>
               <w:t>Secuencia normal</w:t>
             </w:r>
@@ -4190,7 +4176,7 @@
           </w:tcPr>
           <w:p>
             <w:pPr>
-              <w:pStyle w:val="Prrafodelista"/>
+              <w:pStyle w:val="ListParagraph"/>
               <w:numPr>
                 <w:ilvl w:val="0"/>
                 <w:numId w:val="10"/>
@@ -4205,7 +4191,7 @@
           </w:p>
           <w:p>
             <w:pPr>
-              <w:pStyle w:val="Prrafodelista"/>
+              <w:pStyle w:val="ListParagraph"/>
               <w:numPr>
                 <w:ilvl w:val="0"/>
                 <w:numId w:val="10"/>
@@ -4221,7 +4207,7 @@
           </w:p>
           <w:p>
             <w:pPr>
-              <w:pStyle w:val="Prrafodelista"/>
+              <w:pStyle w:val="ListParagraph"/>
               <w:numPr>
                 <w:ilvl w:val="0"/>
                 <w:numId w:val="10"/>
@@ -4236,7 +4222,7 @@
           </w:p>
           <w:p>
             <w:pPr>
-              <w:pStyle w:val="Prrafodelista"/>
+              <w:pStyle w:val="ListParagraph"/>
               <w:numPr>
                 <w:ilvl w:val="0"/>
                 <w:numId w:val="10"/>
@@ -4251,7 +4237,7 @@
           </w:p>
           <w:p>
             <w:pPr>
-              <w:pStyle w:val="Prrafodelista"/>
+              <w:pStyle w:val="ListParagraph"/>
               <w:numPr>
                 <w:ilvl w:val="0"/>
                 <w:numId w:val="10"/>
@@ -4266,7 +4252,7 @@
           </w:p>
           <w:p>
             <w:pPr>
-              <w:pStyle w:val="Prrafodelista"/>
+              <w:pStyle w:val="ListParagraph"/>
               <w:numPr>
                 <w:ilvl w:val="0"/>
                 <w:numId w:val="10"/>
@@ -4293,12 +4279,12 @@
             <w:pPr>
               <w:spacing w:before="80" w:after="80"/>
               <w:rPr>
-                <w:rStyle w:val="Textoennegrita"/>
-              </w:rPr>
-            </w:pPr>
-            <w:r>
-              <w:rPr>
-                <w:rStyle w:val="Textoennegrita"/>
+                <w:rStyle w:val="Strong"/>
+              </w:rPr>
+            </w:pPr>
+            <w:r>
+              <w:rPr>
+                <w:rStyle w:val="Strong"/>
               </w:rPr>
               <w:lastRenderedPageBreak/>
               <w:t>Secuencia alternativa</w:t>
@@ -4320,7 +4306,7 @@
           </w:p>
           <w:p>
             <w:pPr>
-              <w:pStyle w:val="Prrafodelista"/>
+              <w:pStyle w:val="ListParagraph"/>
               <w:numPr>
                 <w:ilvl w:val="0"/>
                 <w:numId w:val="11"/>
@@ -4334,7 +4320,7 @@
           </w:p>
           <w:p>
             <w:pPr>
-              <w:pStyle w:val="Prrafodelista"/>
+              <w:pStyle w:val="ListParagraph"/>
               <w:numPr>
                 <w:ilvl w:val="0"/>
                 <w:numId w:val="11"/>
@@ -4348,7 +4334,7 @@
           </w:p>
           <w:p>
             <w:pPr>
-              <w:pStyle w:val="Prrafodelista"/>
+              <w:pStyle w:val="ListParagraph"/>
               <w:numPr>
                 <w:ilvl w:val="0"/>
                 <w:numId w:val="11"/>
@@ -4374,12 +4360,12 @@
             <w:pPr>
               <w:spacing w:before="80" w:after="80"/>
               <w:rPr>
-                <w:rStyle w:val="Textoennegrita"/>
-              </w:rPr>
-            </w:pPr>
-            <w:r>
-              <w:rPr>
-                <w:rStyle w:val="Textoennegrita"/>
+                <w:rStyle w:val="Strong"/>
+              </w:rPr>
+            </w:pPr>
+            <w:r>
+              <w:rPr>
+                <w:rStyle w:val="Strong"/>
               </w:rPr>
               <w:t>Postcondición</w:t>
             </w:r>
@@ -4418,7 +4404,7 @@
     </w:p>
     <w:p>
       <w:pPr>
-        <w:pStyle w:val="Ttulo1"/>
+        <w:pStyle w:val="Heading1"/>
         <w:ind w:firstLine="284"/>
         <w:rPr>
           <w:lang w:val="es-EC"/>
@@ -4440,13 +4426,13 @@
       <w:r>
         <w:rPr>
           <w:noProof/>
-          <w:lang w:val="es-EC" w:eastAsia="es-EC"/>
+          <w:lang w:val="es-EC"/>
         </w:rPr>
         <w:drawing>
-          <wp:inline distT="0" distB="0" distL="0" distR="0" wp14:anchorId="3AEAF66F" wp14:editId="1AFC716E">
-            <wp:extent cx="5391150" cy="2905125"/>
-            <wp:effectExtent l="0" t="0" r="0" b="9525"/>
-            <wp:docPr id="2" name="Picture 2"/>
+          <wp:inline distT="0" distB="0" distL="0" distR="0" wp14:anchorId="5BDE0CA7" wp14:editId="011733B6">
+            <wp:extent cx="5400040" cy="3209290"/>
+            <wp:effectExtent l="0" t="0" r="0" b="0"/>
+            <wp:docPr id="6" name="Picture 6"/>
             <wp:cNvGraphicFramePr>
               <a:graphicFrameLocks xmlns:a="http://schemas.openxmlformats.org/drawingml/2006/main" noChangeAspect="1"/>
             </wp:cNvGraphicFramePr>
@@ -4475,7 +4461,7 @@
                   <pic:spPr bwMode="auto">
                     <a:xfrm>
                       <a:off x="0" y="0"/>
-                      <a:ext cx="5391150" cy="2905125"/>
+                      <a:ext cx="5400040" cy="3209290"/>
                     </a:xfrm>
                     <a:prstGeom prst="rect">
                       <a:avLst/>
@@ -4494,7 +4480,7 @@
     </w:p>
     <w:p>
       <w:pPr>
-        <w:pStyle w:val="Ttulo1"/>
+        <w:pStyle w:val="Heading1"/>
         <w:ind w:firstLine="284"/>
         <w:rPr>
           <w:lang w:val="es-EC"/>
@@ -4599,7 +4585,7 @@
     </w:p>
     <w:p>
       <w:pPr>
-        <w:pStyle w:val="Ttulo1"/>
+        <w:pStyle w:val="Heading1"/>
         <w:ind w:firstLine="284"/>
         <w:rPr>
           <w:lang w:val="es-EC"/>
@@ -4786,8 +4772,274 @@
           <w:lang w:val="es-EC"/>
         </w:rPr>
       </w:pPr>
-      <w:bookmarkStart w:id="0" w:name="_GoBack"/>
-      <w:bookmarkEnd w:id="0"/>
+    </w:p>
+    <w:p>
+      <w:pPr>
+        <w:pStyle w:val="Heading1"/>
+        <w:ind w:firstLine="284"/>
+        <w:rPr>
+          <w:lang w:val="es-EC"/>
+        </w:rPr>
+      </w:pPr>
+      <w:r>
+        <w:rPr>
+          <w:lang w:val="es-EC"/>
+        </w:rPr>
+        <w:t>Pruebas Unitarias</w:t>
+      </w:r>
+    </w:p>
+    <w:p>
+      <w:pPr>
+        <w:rPr>
+          <w:sz w:val="32"/>
+          <w:lang w:val="es-EC"/>
+        </w:rPr>
+      </w:pPr>
+      <w:r>
+        <w:rPr>
+          <w:noProof/>
+          <w:sz w:val="32"/>
+          <w:lang w:val="es-EC"/>
+        </w:rPr>
+        <w:drawing>
+          <wp:inline distT="0" distB="0" distL="0" distR="0" wp14:anchorId="7EA93D55" wp14:editId="67CD958F">
+            <wp:extent cx="5200650" cy="2943225"/>
+            <wp:effectExtent l="0" t="0" r="0" b="9525"/>
+            <wp:docPr id="13" name="Picture 13"/>
+            <wp:cNvGraphicFramePr>
+              <a:graphicFrameLocks xmlns:a="http://schemas.openxmlformats.org/drawingml/2006/main" noChangeAspect="1"/>
+            </wp:cNvGraphicFramePr>
+            <a:graphic xmlns:a="http://schemas.openxmlformats.org/drawingml/2006/main">
+              <a:graphicData uri="http://schemas.openxmlformats.org/drawingml/2006/picture">
+                <pic:pic xmlns:pic="http://schemas.openxmlformats.org/drawingml/2006/picture">
+                  <pic:nvPicPr>
+                    <pic:cNvPr id="0" name="Picture 2"/>
+                    <pic:cNvPicPr>
+                      <a:picLocks noChangeAspect="1" noChangeArrowheads="1"/>
+                    </pic:cNvPicPr>
+                  </pic:nvPicPr>
+                  <pic:blipFill>
+                    <a:blip r:embed="rId11">
+                      <a:extLst>
+                        <a:ext uri="{28A0092B-C50C-407E-A947-70E740481C1C}">
+                          <a14:useLocalDpi xmlns:a14="http://schemas.microsoft.com/office/drawing/2010/main" val="0"/>
+                        </a:ext>
+                      </a:extLst>
+                    </a:blip>
+                    <a:srcRect/>
+                    <a:stretch>
+                      <a:fillRect/>
+                    </a:stretch>
+                  </pic:blipFill>
+                  <pic:spPr bwMode="auto">
+                    <a:xfrm>
+                      <a:off x="0" y="0"/>
+                      <a:ext cx="5200650" cy="2943225"/>
+                    </a:xfrm>
+                    <a:prstGeom prst="rect">
+                      <a:avLst/>
+                    </a:prstGeom>
+                    <a:noFill/>
+                    <a:ln>
+                      <a:noFill/>
+                    </a:ln>
+                  </pic:spPr>
+                </pic:pic>
+              </a:graphicData>
+            </a:graphic>
+          </wp:inline>
+        </w:drawing>
+      </w:r>
+    </w:p>
+    <w:p>
+      <w:pPr>
+        <w:rPr>
+          <w:sz w:val="32"/>
+          <w:lang w:val="es-EC"/>
+        </w:rPr>
+      </w:pPr>
+      <w:r>
+        <w:rPr>
+          <w:noProof/>
+          <w:sz w:val="32"/>
+          <w:lang w:val="es-EC"/>
+        </w:rPr>
+        <w:lastRenderedPageBreak/>
+        <w:drawing>
+          <wp:inline distT="0" distB="0" distL="0" distR="0" wp14:anchorId="4A17235A" wp14:editId="37681A82">
+            <wp:extent cx="5400040" cy="3723640"/>
+            <wp:effectExtent l="0" t="0" r="0" b="0"/>
+            <wp:docPr id="14" name="Picture 14"/>
+            <wp:cNvGraphicFramePr>
+              <a:graphicFrameLocks xmlns:a="http://schemas.openxmlformats.org/drawingml/2006/main" noChangeAspect="1"/>
+            </wp:cNvGraphicFramePr>
+            <a:graphic xmlns:a="http://schemas.openxmlformats.org/drawingml/2006/main">
+              <a:graphicData uri="http://schemas.openxmlformats.org/drawingml/2006/picture">
+                <pic:pic xmlns:pic="http://schemas.openxmlformats.org/drawingml/2006/picture">
+                  <pic:nvPicPr>
+                    <pic:cNvPr id="0" name="Picture 3"/>
+                    <pic:cNvPicPr>
+                      <a:picLocks noChangeAspect="1" noChangeArrowheads="1"/>
+                    </pic:cNvPicPr>
+                  </pic:nvPicPr>
+                  <pic:blipFill>
+                    <a:blip r:embed="rId12">
+                      <a:extLst>
+                        <a:ext uri="{28A0092B-C50C-407E-A947-70E740481C1C}">
+                          <a14:useLocalDpi xmlns:a14="http://schemas.microsoft.com/office/drawing/2010/main" val="0"/>
+                        </a:ext>
+                      </a:extLst>
+                    </a:blip>
+                    <a:srcRect/>
+                    <a:stretch>
+                      <a:fillRect/>
+                    </a:stretch>
+                  </pic:blipFill>
+                  <pic:spPr bwMode="auto">
+                    <a:xfrm>
+                      <a:off x="0" y="0"/>
+                      <a:ext cx="5400040" cy="3723640"/>
+                    </a:xfrm>
+                    <a:prstGeom prst="rect">
+                      <a:avLst/>
+                    </a:prstGeom>
+                    <a:noFill/>
+                    <a:ln>
+                      <a:noFill/>
+                    </a:ln>
+                  </pic:spPr>
+                </pic:pic>
+              </a:graphicData>
+            </a:graphic>
+          </wp:inline>
+        </w:drawing>
+      </w:r>
+    </w:p>
+    <w:p>
+      <w:pPr>
+        <w:rPr>
+          <w:sz w:val="32"/>
+          <w:lang w:val="es-EC"/>
+        </w:rPr>
+      </w:pPr>
+      <w:r>
+        <w:rPr>
+          <w:noProof/>
+          <w:sz w:val="32"/>
+          <w:lang w:val="es-EC"/>
+        </w:rPr>
+        <w:drawing>
+          <wp:inline distT="0" distB="0" distL="0" distR="0" wp14:anchorId="29A588AB" wp14:editId="52F208A6">
+            <wp:extent cx="5400040" cy="2647950"/>
+            <wp:effectExtent l="0" t="0" r="0" b="0"/>
+            <wp:docPr id="15" name="Picture 15"/>
+            <wp:cNvGraphicFramePr>
+              <a:graphicFrameLocks xmlns:a="http://schemas.openxmlformats.org/drawingml/2006/main" noChangeAspect="1"/>
+            </wp:cNvGraphicFramePr>
+            <a:graphic xmlns:a="http://schemas.openxmlformats.org/drawingml/2006/main">
+              <a:graphicData uri="http://schemas.openxmlformats.org/drawingml/2006/picture">
+                <pic:pic xmlns:pic="http://schemas.openxmlformats.org/drawingml/2006/picture">
+                  <pic:nvPicPr>
+                    <pic:cNvPr id="0" name="Picture 4"/>
+                    <pic:cNvPicPr>
+                      <a:picLocks noChangeAspect="1" noChangeArrowheads="1"/>
+                    </pic:cNvPicPr>
+                  </pic:nvPicPr>
+                  <pic:blipFill>
+                    <a:blip r:embed="rId13">
+                      <a:extLst>
+                        <a:ext uri="{28A0092B-C50C-407E-A947-70E740481C1C}">
+                          <a14:useLocalDpi xmlns:a14="http://schemas.microsoft.com/office/drawing/2010/main" val="0"/>
+                        </a:ext>
+                      </a:extLst>
+                    </a:blip>
+                    <a:srcRect/>
+                    <a:stretch>
+                      <a:fillRect/>
+                    </a:stretch>
+                  </pic:blipFill>
+                  <pic:spPr bwMode="auto">
+                    <a:xfrm>
+                      <a:off x="0" y="0"/>
+                      <a:ext cx="5400040" cy="2647950"/>
+                    </a:xfrm>
+                    <a:prstGeom prst="rect">
+                      <a:avLst/>
+                    </a:prstGeom>
+                    <a:noFill/>
+                    <a:ln>
+                      <a:noFill/>
+                    </a:ln>
+                  </pic:spPr>
+                </pic:pic>
+              </a:graphicData>
+            </a:graphic>
+          </wp:inline>
+        </w:drawing>
+      </w:r>
+    </w:p>
+    <w:p>
+      <w:pPr>
+        <w:rPr>
+          <w:sz w:val="32"/>
+          <w:lang w:val="es-EC"/>
+        </w:rPr>
+      </w:pPr>
+      <w:r>
+        <w:rPr>
+          <w:noProof/>
+          <w:sz w:val="32"/>
+          <w:lang w:val="es-EC"/>
+        </w:rPr>
+        <w:drawing>
+          <wp:inline distT="0" distB="0" distL="0" distR="0" wp14:anchorId="52783BBA" wp14:editId="18053713">
+            <wp:extent cx="5400040" cy="1714500"/>
+            <wp:effectExtent l="0" t="0" r="0" b="0"/>
+            <wp:docPr id="16" name="Picture 16"/>
+            <wp:cNvGraphicFramePr>
+              <a:graphicFrameLocks xmlns:a="http://schemas.openxmlformats.org/drawingml/2006/main" noChangeAspect="1"/>
+            </wp:cNvGraphicFramePr>
+            <a:graphic xmlns:a="http://schemas.openxmlformats.org/drawingml/2006/main">
+              <a:graphicData uri="http://schemas.openxmlformats.org/drawingml/2006/picture">
+                <pic:pic xmlns:pic="http://schemas.openxmlformats.org/drawingml/2006/picture">
+                  <pic:nvPicPr>
+                    <pic:cNvPr id="0" name="Picture 5"/>
+                    <pic:cNvPicPr>
+                      <a:picLocks noChangeAspect="1" noChangeArrowheads="1"/>
+                    </pic:cNvPicPr>
+                  </pic:nvPicPr>
+                  <pic:blipFill>
+                    <a:blip r:embed="rId14">
+                      <a:extLst>
+                        <a:ext uri="{28A0092B-C50C-407E-A947-70E740481C1C}">
+                          <a14:useLocalDpi xmlns:a14="http://schemas.microsoft.com/office/drawing/2010/main" val="0"/>
+                        </a:ext>
+                      </a:extLst>
+                    </a:blip>
+                    <a:srcRect/>
+                    <a:stretch>
+                      <a:fillRect/>
+                    </a:stretch>
+                  </pic:blipFill>
+                  <pic:spPr bwMode="auto">
+                    <a:xfrm>
+                      <a:off x="0" y="0"/>
+                      <a:ext cx="5400040" cy="1714500"/>
+                    </a:xfrm>
+                    <a:prstGeom prst="rect">
+                      <a:avLst/>
+                    </a:prstGeom>
+                    <a:noFill/>
+                    <a:ln>
+                      <a:noFill/>
+                    </a:ln>
+                  </pic:spPr>
+                </pic:pic>
+              </a:graphicData>
+            </a:graphic>
+          </wp:inline>
+        </w:drawing>
+      </w:r>
     </w:p>
     <w:p>
       <w:pPr>
@@ -4801,10 +5053,238 @@
       </w:pPr>
       <w:r>
         <w:rPr>
+          <w:noProof/>
           <w:sz w:val="32"/>
           <w:lang w:val="es-EC"/>
         </w:rPr>
-        <w:tab/>
+        <w:lastRenderedPageBreak/>
+        <w:drawing>
+          <wp:inline distT="0" distB="0" distL="0" distR="0" wp14:anchorId="0943E0F3" wp14:editId="5B69B3A8">
+            <wp:extent cx="5391150" cy="3114675"/>
+            <wp:effectExtent l="0" t="0" r="0" b="9525"/>
+            <wp:docPr id="19" name="Picture 19"/>
+            <wp:cNvGraphicFramePr>
+              <a:graphicFrameLocks xmlns:a="http://schemas.openxmlformats.org/drawingml/2006/main" noChangeAspect="1"/>
+            </wp:cNvGraphicFramePr>
+            <a:graphic xmlns:a="http://schemas.openxmlformats.org/drawingml/2006/main">
+              <a:graphicData uri="http://schemas.openxmlformats.org/drawingml/2006/picture">
+                <pic:pic xmlns:pic="http://schemas.openxmlformats.org/drawingml/2006/picture">
+                  <pic:nvPicPr>
+                    <pic:cNvPr id="0" name="Picture 6"/>
+                    <pic:cNvPicPr>
+                      <a:picLocks noChangeAspect="1" noChangeArrowheads="1"/>
+                    </pic:cNvPicPr>
+                  </pic:nvPicPr>
+                  <pic:blipFill>
+                    <a:blip r:embed="rId15">
+                      <a:extLst>
+                        <a:ext uri="{28A0092B-C50C-407E-A947-70E740481C1C}">
+                          <a14:useLocalDpi xmlns:a14="http://schemas.microsoft.com/office/drawing/2010/main" val="0"/>
+                        </a:ext>
+                      </a:extLst>
+                    </a:blip>
+                    <a:srcRect/>
+                    <a:stretch>
+                      <a:fillRect/>
+                    </a:stretch>
+                  </pic:blipFill>
+                  <pic:spPr bwMode="auto">
+                    <a:xfrm>
+                      <a:off x="0" y="0"/>
+                      <a:ext cx="5391150" cy="3114675"/>
+                    </a:xfrm>
+                    <a:prstGeom prst="rect">
+                      <a:avLst/>
+                    </a:prstGeom>
+                    <a:noFill/>
+                    <a:ln>
+                      <a:noFill/>
+                    </a:ln>
+                  </pic:spPr>
+                </pic:pic>
+              </a:graphicData>
+            </a:graphic>
+          </wp:inline>
+        </w:drawing>
+      </w:r>
+      <w:r>
+        <w:rPr>
+          <w:noProof/>
+          <w:sz w:val="32"/>
+          <w:lang w:val="es-EC"/>
+        </w:rPr>
+        <w:drawing>
+          <wp:inline distT="0" distB="0" distL="0" distR="0" wp14:anchorId="4E830271" wp14:editId="20E33499">
+            <wp:extent cx="4810125" cy="2933700"/>
+            <wp:effectExtent l="0" t="0" r="9525" b="0"/>
+            <wp:docPr id="20" name="Picture 20"/>
+            <wp:cNvGraphicFramePr>
+              <a:graphicFrameLocks xmlns:a="http://schemas.openxmlformats.org/drawingml/2006/main" noChangeAspect="1"/>
+            </wp:cNvGraphicFramePr>
+            <a:graphic xmlns:a="http://schemas.openxmlformats.org/drawingml/2006/main">
+              <a:graphicData uri="http://schemas.openxmlformats.org/drawingml/2006/picture">
+                <pic:pic xmlns:pic="http://schemas.openxmlformats.org/drawingml/2006/picture">
+                  <pic:nvPicPr>
+                    <pic:cNvPr id="0" name="Picture 7"/>
+                    <pic:cNvPicPr>
+                      <a:picLocks noChangeAspect="1" noChangeArrowheads="1"/>
+                    </pic:cNvPicPr>
+                  </pic:nvPicPr>
+                  <pic:blipFill>
+                    <a:blip r:embed="rId16">
+                      <a:extLst>
+                        <a:ext uri="{28A0092B-C50C-407E-A947-70E740481C1C}">
+                          <a14:useLocalDpi xmlns:a14="http://schemas.microsoft.com/office/drawing/2010/main" val="0"/>
+                        </a:ext>
+                      </a:extLst>
+                    </a:blip>
+                    <a:srcRect/>
+                    <a:stretch>
+                      <a:fillRect/>
+                    </a:stretch>
+                  </pic:blipFill>
+                  <pic:spPr bwMode="auto">
+                    <a:xfrm>
+                      <a:off x="0" y="0"/>
+                      <a:ext cx="4810125" cy="2933700"/>
+                    </a:xfrm>
+                    <a:prstGeom prst="rect">
+                      <a:avLst/>
+                    </a:prstGeom>
+                    <a:noFill/>
+                    <a:ln>
+                      <a:noFill/>
+                    </a:ln>
+                  </pic:spPr>
+                </pic:pic>
+              </a:graphicData>
+            </a:graphic>
+          </wp:inline>
+        </w:drawing>
+      </w:r>
+      <w:bookmarkStart w:id="0" w:name="_GoBack"/>
+      <w:r>
+        <w:rPr>
+          <w:noProof/>
+          <w:sz w:val="32"/>
+          <w:lang w:val="es-EC"/>
+        </w:rPr>
+        <w:lastRenderedPageBreak/>
+        <w:drawing>
+          <wp:inline distT="0" distB="0" distL="0" distR="0" wp14:anchorId="15DBB157" wp14:editId="63C4D1EF">
+            <wp:extent cx="5172075" cy="3162300"/>
+            <wp:effectExtent l="0" t="0" r="9525" b="0"/>
+            <wp:docPr id="21" name="Picture 21"/>
+            <wp:cNvGraphicFramePr>
+              <a:graphicFrameLocks xmlns:a="http://schemas.openxmlformats.org/drawingml/2006/main" noChangeAspect="1"/>
+            </wp:cNvGraphicFramePr>
+            <a:graphic xmlns:a="http://schemas.openxmlformats.org/drawingml/2006/main">
+              <a:graphicData uri="http://schemas.openxmlformats.org/drawingml/2006/picture">
+                <pic:pic xmlns:pic="http://schemas.openxmlformats.org/drawingml/2006/picture">
+                  <pic:nvPicPr>
+                    <pic:cNvPr id="0" name="Picture 8"/>
+                    <pic:cNvPicPr>
+                      <a:picLocks noChangeAspect="1" noChangeArrowheads="1"/>
+                    </pic:cNvPicPr>
+                  </pic:nvPicPr>
+                  <pic:blipFill>
+                    <a:blip r:embed="rId17">
+                      <a:extLst>
+                        <a:ext uri="{28A0092B-C50C-407E-A947-70E740481C1C}">
+                          <a14:useLocalDpi xmlns:a14="http://schemas.microsoft.com/office/drawing/2010/main" val="0"/>
+                        </a:ext>
+                      </a:extLst>
+                    </a:blip>
+                    <a:srcRect/>
+                    <a:stretch>
+                      <a:fillRect/>
+                    </a:stretch>
+                  </pic:blipFill>
+                  <pic:spPr bwMode="auto">
+                    <a:xfrm>
+                      <a:off x="0" y="0"/>
+                      <a:ext cx="5172075" cy="3162300"/>
+                    </a:xfrm>
+                    <a:prstGeom prst="rect">
+                      <a:avLst/>
+                    </a:prstGeom>
+                    <a:noFill/>
+                    <a:ln>
+                      <a:noFill/>
+                    </a:ln>
+                  </pic:spPr>
+                </pic:pic>
+              </a:graphicData>
+            </a:graphic>
+          </wp:inline>
+        </w:drawing>
+      </w:r>
+    </w:p>
+    <w:bookmarkEnd w:id="0"/>
+    <w:p>
+      <w:pPr>
+        <w:tabs>
+          <w:tab w:val="left" w:pos="1860"/>
+        </w:tabs>
+        <w:rPr>
+          <w:sz w:val="32"/>
+          <w:lang w:val="es-EC"/>
+        </w:rPr>
+      </w:pPr>
+      <w:r>
+        <w:rPr>
+          <w:noProof/>
+          <w:sz w:val="32"/>
+          <w:lang w:val="es-EC"/>
+        </w:rPr>
+        <w:drawing>
+          <wp:inline distT="0" distB="0" distL="0" distR="0" wp14:anchorId="408F13A2" wp14:editId="13DBF870">
+            <wp:extent cx="5400040" cy="1857375"/>
+            <wp:effectExtent l="0" t="0" r="0" b="9525"/>
+            <wp:docPr id="22" name="Picture 22"/>
+            <wp:cNvGraphicFramePr>
+              <a:graphicFrameLocks xmlns:a="http://schemas.openxmlformats.org/drawingml/2006/main" noChangeAspect="1"/>
+            </wp:cNvGraphicFramePr>
+            <a:graphic xmlns:a="http://schemas.openxmlformats.org/drawingml/2006/main">
+              <a:graphicData uri="http://schemas.openxmlformats.org/drawingml/2006/picture">
+                <pic:pic xmlns:pic="http://schemas.openxmlformats.org/drawingml/2006/picture">
+                  <pic:nvPicPr>
+                    <pic:cNvPr id="0" name="Picture 9"/>
+                    <pic:cNvPicPr>
+                      <a:picLocks noChangeAspect="1" noChangeArrowheads="1"/>
+                    </pic:cNvPicPr>
+                  </pic:nvPicPr>
+                  <pic:blipFill>
+                    <a:blip r:embed="rId18">
+                      <a:extLst>
+                        <a:ext uri="{28A0092B-C50C-407E-A947-70E740481C1C}">
+                          <a14:useLocalDpi xmlns:a14="http://schemas.microsoft.com/office/drawing/2010/main" val="0"/>
+                        </a:ext>
+                      </a:extLst>
+                    </a:blip>
+                    <a:srcRect/>
+                    <a:stretch>
+                      <a:fillRect/>
+                    </a:stretch>
+                  </pic:blipFill>
+                  <pic:spPr bwMode="auto">
+                    <a:xfrm>
+                      <a:off x="0" y="0"/>
+                      <a:ext cx="5400040" cy="1857375"/>
+                    </a:xfrm>
+                    <a:prstGeom prst="rect">
+                      <a:avLst/>
+                    </a:prstGeom>
+                    <a:noFill/>
+                    <a:ln>
+                      <a:noFill/>
+                    </a:ln>
+                  </pic:spPr>
+                </pic:pic>
+              </a:graphicData>
+            </a:graphic>
+          </wp:inline>
+        </w:drawing>
       </w:r>
     </w:p>
     <w:p>
@@ -4840,7 +5320,7 @@
 </file>
 
 <file path=word/numbering.xml><?xml version="1.0" encoding="utf-8"?>
-<w:numbering xmlns:wpc="http://schemas.microsoft.com/office/word/2010/wordprocessingCanvas" xmlns:mc="http://schemas.openxmlformats.org/markup-compatibility/2006" xmlns:o="urn:schemas-microsoft-com:office:office" xmlns:r="http://schemas.openxmlformats.org/officeDocument/2006/relationships" xmlns:m="http://schemas.openxmlformats.org/officeDocument/2006/math" xmlns:v="urn:schemas-microsoft-com:vml" xmlns:wp14="http://schemas.microsoft.com/office/word/2010/wordprocessingDrawing" xmlns:wp="http://schemas.openxmlformats.org/drawingml/2006/wordprocessingDrawing" xmlns:w10="urn:schemas-microsoft-com:office:word" xmlns:w="http://schemas.openxmlformats.org/wordprocessingml/2006/main" xmlns:w14="http://schemas.microsoft.com/office/word/2010/wordml" xmlns:w15="http://schemas.microsoft.com/office/word/2012/wordml" xmlns:wpg="http://schemas.microsoft.com/office/word/2010/wordprocessingGroup" xmlns:wpi="http://schemas.microsoft.com/office/word/2010/wordprocessingInk" xmlns:wne="http://schemas.microsoft.com/office/word/2006/wordml" xmlns:wps="http://schemas.microsoft.com/office/word/2010/wordprocessingShape" mc:Ignorable="w14 w15 wp14">
+<w:numbering xmlns:wpc="http://schemas.microsoft.com/office/word/2010/wordprocessingCanvas" xmlns:cx="http://schemas.microsoft.com/office/drawing/2014/chartex" xmlns:cx1="http://schemas.microsoft.com/office/drawing/2015/9/8/chartex" xmlns:cx2="http://schemas.microsoft.com/office/drawing/2015/10/21/chartex" xmlns:cx3="http://schemas.microsoft.com/office/drawing/2016/5/9/chartex" xmlns:cx4="http://schemas.microsoft.com/office/drawing/2016/5/10/chartex" xmlns:cx5="http://schemas.microsoft.com/office/drawing/2016/5/11/chartex" xmlns:cx6="http://schemas.microsoft.com/office/drawing/2016/5/12/chartex" xmlns:cx7="http://schemas.microsoft.com/office/drawing/2016/5/13/chartex" xmlns:cx8="http://schemas.microsoft.com/office/drawing/2016/5/14/chartex" xmlns:mc="http://schemas.openxmlformats.org/markup-compatibility/2006" xmlns:aink="http://schemas.microsoft.com/office/drawing/2016/ink" xmlns:am3d="http://schemas.microsoft.com/office/drawing/2017/model3d" xmlns:o="urn:schemas-microsoft-com:office:office" xmlns:r="http://schemas.openxmlformats.org/officeDocument/2006/relationships" xmlns:m="http://schemas.openxmlformats.org/officeDocument/2006/math" xmlns:v="urn:schemas-microsoft-com:vml" xmlns:wp14="http://schemas.microsoft.com/office/word/2010/wordprocessingDrawing" xmlns:wp="http://schemas.openxmlformats.org/drawingml/2006/wordprocessingDrawing" xmlns:w10="urn:schemas-microsoft-com:office:word" xmlns:w="http://schemas.openxmlformats.org/wordprocessingml/2006/main" xmlns:w14="http://schemas.microsoft.com/office/word/2010/wordml" xmlns:w15="http://schemas.microsoft.com/office/word/2012/wordml" xmlns:w16cid="http://schemas.microsoft.com/office/word/2016/wordml/cid" xmlns:w16se="http://schemas.microsoft.com/office/word/2015/wordml/symex" xmlns:wpg="http://schemas.microsoft.com/office/word/2010/wordprocessingGroup" xmlns:wpi="http://schemas.microsoft.com/office/word/2010/wordprocessingInk" xmlns:wne="http://schemas.microsoft.com/office/word/2006/wordml" xmlns:wps="http://schemas.microsoft.com/office/word/2010/wordprocessingShape" mc:Ignorable="w14 w15 w16se w16cid wp14">
   <w:abstractNum w:abstractNumId="0" w15:restartNumberingAfterBreak="0">
     <w:nsid w:val="05E95EE7"/>
     <w:multiLevelType w:val="hybridMultilevel"/>
@@ -8950,7 +9430,7 @@
 </file>
 
 <file path=word/styles.xml><?xml version="1.0" encoding="utf-8"?>
-<w:styles xmlns:mc="http://schemas.openxmlformats.org/markup-compatibility/2006" xmlns:r="http://schemas.openxmlformats.org/officeDocument/2006/relationships" xmlns:w="http://schemas.openxmlformats.org/wordprocessingml/2006/main" xmlns:w14="http://schemas.microsoft.com/office/word/2010/wordml" xmlns:w15="http://schemas.microsoft.com/office/word/2012/wordml" mc:Ignorable="w14 w15">
+<w:styles xmlns:mc="http://schemas.openxmlformats.org/markup-compatibility/2006" xmlns:r="http://schemas.openxmlformats.org/officeDocument/2006/relationships" xmlns:w="http://schemas.openxmlformats.org/wordprocessingml/2006/main" xmlns:w14="http://schemas.microsoft.com/office/word/2010/wordml" xmlns:w15="http://schemas.microsoft.com/office/word/2012/wordml" xmlns:w16cid="http://schemas.microsoft.com/office/word/2016/wordml/cid" xmlns:w16se="http://schemas.microsoft.com/office/word/2015/wordml/symex" mc:Ignorable="w14 w15 w16se w16cid">
   <w:docDefaults>
     <w:rPrDefault>
       <w:rPr>
@@ -8966,7 +9446,7 @@
       </w:pPr>
     </w:pPrDefault>
   </w:docDefaults>
-  <w:latentStyles w:defLockedState="0" w:defUIPriority="99" w:defSemiHidden="0" w:defUnhideWhenUsed="0" w:defQFormat="0" w:count="371">
+  <w:latentStyles w:defLockedState="0" w:defUIPriority="99" w:defSemiHidden="0" w:defUnhideWhenUsed="0" w:defQFormat="0" w:count="377">
     <w:lsdException w:name="Normal" w:uiPriority="0" w:qFormat="1"/>
     <w:lsdException w:name="heading 1" w:uiPriority="9" w:qFormat="1"/>
     <w:lsdException w:name="heading 2" w:semiHidden="1" w:uiPriority="9" w:unhideWhenUsed="1" w:qFormat="1"/>
@@ -9114,11 +9594,8 @@
     <w:lsdException w:name="Table 3D effects 3" w:semiHidden="1" w:unhideWhenUsed="1"/>
     <w:lsdException w:name="Table Contemporary" w:semiHidden="1" w:unhideWhenUsed="1"/>
     <w:lsdException w:name="Table Elegant" w:semiHidden="1" w:unhideWhenUsed="1"/>
-    <w:lsdException w:name="Table Professional" w:semiHidden="1" w:unhideWhenUsed="1"/>
     <w:lsdException w:name="Table Subtle 1" w:semiHidden="1" w:unhideWhenUsed="1"/>
     <w:lsdException w:name="Table Subtle 2" w:semiHidden="1" w:unhideWhenUsed="1"/>
-    <w:lsdException w:name="Table Web 1" w:semiHidden="1" w:unhideWhenUsed="1"/>
-    <w:lsdException w:name="Table Web 2" w:semiHidden="1" w:unhideWhenUsed="1"/>
     <w:lsdException w:name="Table Web 3" w:semiHidden="1" w:unhideWhenUsed="1"/>
     <w:lsdException w:name="Balloon Text" w:semiHidden="1" w:unhideWhenUsed="1"/>
     <w:lsdException w:name="Table Grid" w:uiPriority="39"/>
@@ -9338,6 +9815,12 @@
     <w:lsdException w:name="List Table 5 Dark Accent 6" w:uiPriority="50"/>
     <w:lsdException w:name="List Table 6 Colorful Accent 6" w:uiPriority="51"/>
     <w:lsdException w:name="List Table 7 Colorful Accent 6" w:uiPriority="52"/>
+    <w:lsdException w:name="Mention" w:semiHidden="1" w:unhideWhenUsed="1"/>
+    <w:lsdException w:name="Smart Hyperlink" w:semiHidden="1" w:unhideWhenUsed="1"/>
+    <w:lsdException w:name="Hashtag" w:semiHidden="1" w:unhideWhenUsed="1"/>
+    <w:lsdException w:name="Unresolved Mention" w:semiHidden="1" w:unhideWhenUsed="1"/>
+    <w:lsdException w:name="Smart Link" w:semiHidden="1" w:unhideWhenUsed="1"/>
+    <w:lsdException w:name="Smart Link Error" w:semiHidden="1" w:unhideWhenUsed="1"/>
   </w:latentStyles>
   <w:style w:type="paragraph" w:default="1" w:styleId="Normal">
     <w:name w:val="Normal"/>
@@ -9347,11 +9830,11 @@
       <w:lang w:val="es-ES"/>
     </w:rPr>
   </w:style>
-  <w:style w:type="paragraph" w:styleId="Ttulo1">
+  <w:style w:type="paragraph" w:styleId="Heading1">
     <w:name w:val="heading 1"/>
     <w:basedOn w:val="Normal"/>
     <w:next w:val="Normal"/>
-    <w:link w:val="Ttulo1Car"/>
+    <w:link w:val="Heading1Char"/>
     <w:uiPriority w:val="9"/>
     <w:qFormat/>
     <w:rsid w:val="009B0915"/>
@@ -9368,13 +9851,13 @@
       <w:szCs w:val="32"/>
     </w:rPr>
   </w:style>
-  <w:style w:type="character" w:default="1" w:styleId="Fuentedeprrafopredeter">
+  <w:style w:type="character" w:default="1" w:styleId="DefaultParagraphFont">
     <w:name w:val="Default Paragraph Font"/>
     <w:uiPriority w:val="1"/>
     <w:semiHidden/>
     <w:unhideWhenUsed/>
   </w:style>
-  <w:style w:type="table" w:default="1" w:styleId="Tablanormal">
+  <w:style w:type="table" w:default="1" w:styleId="TableNormal">
     <w:name w:val="Normal Table"/>
     <w:uiPriority w:val="99"/>
     <w:semiHidden/>
@@ -9389,13 +9872,13 @@
       </w:tblCellMar>
     </w:tblPr>
   </w:style>
-  <w:style w:type="numbering" w:default="1" w:styleId="Sinlista">
+  <w:style w:type="numbering" w:default="1" w:styleId="NoList">
     <w:name w:val="No List"/>
     <w:uiPriority w:val="99"/>
     <w:semiHidden/>
     <w:unhideWhenUsed/>
   </w:style>
-  <w:style w:type="paragraph" w:styleId="Prrafodelista">
+  <w:style w:type="paragraph" w:styleId="ListParagraph">
     <w:name w:val="List Paragraph"/>
     <w:basedOn w:val="Normal"/>
     <w:uiPriority w:val="34"/>
@@ -9409,9 +9892,9 @@
       <w:lang w:val="es-EC"/>
     </w:rPr>
   </w:style>
-  <w:style w:type="paragraph" w:styleId="Sinespaciado">
+  <w:style w:type="paragraph" w:styleId="NoSpacing">
     <w:name w:val="No Spacing"/>
-    <w:link w:val="SinespaciadoCar"/>
+    <w:link w:val="NoSpacingChar"/>
     <w:uiPriority w:val="1"/>
     <w:qFormat/>
     <w:rsid w:val="009B0915"/>
@@ -9423,10 +9906,10 @@
       <w:lang w:val="es-ES"/>
     </w:rPr>
   </w:style>
-  <w:style w:type="character" w:customStyle="1" w:styleId="SinespaciadoCar">
-    <w:name w:val="Sin espaciado Car"/>
-    <w:basedOn w:val="Fuentedeprrafopredeter"/>
-    <w:link w:val="Sinespaciado"/>
+  <w:style w:type="character" w:customStyle="1" w:styleId="NoSpacingChar">
+    <w:name w:val="No Spacing Char"/>
+    <w:basedOn w:val="DefaultParagraphFont"/>
+    <w:link w:val="NoSpacing"/>
     <w:uiPriority w:val="1"/>
     <w:rsid w:val="009B0915"/>
     <w:rPr>
@@ -9434,10 +9917,10 @@
       <w:lang w:val="es-ES"/>
     </w:rPr>
   </w:style>
-  <w:style w:type="character" w:customStyle="1" w:styleId="Ttulo1Car">
-    <w:name w:val="Título 1 Car"/>
-    <w:basedOn w:val="Fuentedeprrafopredeter"/>
-    <w:link w:val="Ttulo1"/>
+  <w:style w:type="character" w:customStyle="1" w:styleId="Heading1Char">
+    <w:name w:val="Heading 1 Char"/>
+    <w:basedOn w:val="DefaultParagraphFont"/>
+    <w:link w:val="Heading1"/>
     <w:uiPriority w:val="9"/>
     <w:rsid w:val="009B0915"/>
     <w:rPr>
@@ -9448,11 +9931,11 @@
       <w:lang w:val="es-ES"/>
     </w:rPr>
   </w:style>
-  <w:style w:type="paragraph" w:styleId="Subttulo">
+  <w:style w:type="paragraph" w:styleId="Subtitle">
     <w:name w:val="Subtitle"/>
     <w:basedOn w:val="Normal"/>
     <w:next w:val="Normal"/>
-    <w:link w:val="SubttuloCar"/>
+    <w:link w:val="SubtitleChar"/>
     <w:uiPriority w:val="11"/>
     <w:qFormat/>
     <w:rsid w:val="001D6EEB"/>
@@ -9470,10 +9953,10 @@
       <w:lang w:val="es-419"/>
     </w:rPr>
   </w:style>
-  <w:style w:type="character" w:customStyle="1" w:styleId="SubttuloCar">
-    <w:name w:val="Subtítulo Car"/>
-    <w:basedOn w:val="Fuentedeprrafopredeter"/>
-    <w:link w:val="Subttulo"/>
+  <w:style w:type="character" w:customStyle="1" w:styleId="SubtitleChar">
+    <w:name w:val="Subtitle Char"/>
+    <w:basedOn w:val="DefaultParagraphFont"/>
+    <w:link w:val="Subtitle"/>
     <w:uiPriority w:val="11"/>
     <w:rsid w:val="001D6EEB"/>
     <w:rPr>
@@ -9484,9 +9967,9 @@
       <w:lang w:val="es-419"/>
     </w:rPr>
   </w:style>
-  <w:style w:type="character" w:styleId="Textoennegrita">
+  <w:style w:type="character" w:styleId="Strong">
     <w:name w:val="Strong"/>
-    <w:basedOn w:val="Fuentedeprrafopredeter"/>
+    <w:basedOn w:val="DefaultParagraphFont"/>
     <w:uiPriority w:val="22"/>
     <w:qFormat/>
     <w:rsid w:val="001D6EEB"/>
@@ -9495,9 +9978,9 @@
       <w:bCs/>
     </w:rPr>
   </w:style>
-  <w:style w:type="table" w:styleId="Tablaconcuadrcula">
+  <w:style w:type="table" w:styleId="TableGrid">
     <w:name w:val="Table Grid"/>
-    <w:basedOn w:val="Tablanormal"/>
+    <w:basedOn w:val="TableNormal"/>
     <w:uiPriority w:val="39"/>
     <w:rsid w:val="001D6EEB"/>
     <w:pPr>

</xml_diff>

<commit_message>
docker en el reporte
</commit_message>
<xml_diff>
--- a/diagramas/Proyecto-Salazar-Sanchez-Yance.docx
+++ b/diagramas/Proyecto-Salazar-Sanchez-Yance.docx
@@ -1,10 +1,10 @@
 
 <file path=word/document.xml><?xml version="1.0" encoding="utf-8"?>
-<w:document xmlns:wpc="http://schemas.microsoft.com/office/word/2010/wordprocessingCanvas" xmlns:cx="http://schemas.microsoft.com/office/drawing/2014/chartex" xmlns:cx1="http://schemas.microsoft.com/office/drawing/2015/9/8/chartex" xmlns:cx2="http://schemas.microsoft.com/office/drawing/2015/10/21/chartex" xmlns:cx3="http://schemas.microsoft.com/office/drawing/2016/5/9/chartex" xmlns:cx4="http://schemas.microsoft.com/office/drawing/2016/5/10/chartex" xmlns:cx5="http://schemas.microsoft.com/office/drawing/2016/5/11/chartex" xmlns:cx6="http://schemas.microsoft.com/office/drawing/2016/5/12/chartex" xmlns:cx7="http://schemas.microsoft.com/office/drawing/2016/5/13/chartex" xmlns:cx8="http://schemas.microsoft.com/office/drawing/2016/5/14/chartex" xmlns:mc="http://schemas.openxmlformats.org/markup-compatibility/2006" xmlns:aink="http://schemas.microsoft.com/office/drawing/2016/ink" xmlns:am3d="http://schemas.microsoft.com/office/drawing/2017/model3d" xmlns:o="urn:schemas-microsoft-com:office:office" xmlns:r="http://schemas.openxmlformats.org/officeDocument/2006/relationships" xmlns:m="http://schemas.openxmlformats.org/officeDocument/2006/math" xmlns:v="urn:schemas-microsoft-com:vml" xmlns:wp14="http://schemas.microsoft.com/office/word/2010/wordprocessingDrawing" xmlns:wp="http://schemas.openxmlformats.org/drawingml/2006/wordprocessingDrawing" xmlns:w10="urn:schemas-microsoft-com:office:word" xmlns:w="http://schemas.openxmlformats.org/wordprocessingml/2006/main" xmlns:w14="http://schemas.microsoft.com/office/word/2010/wordml" xmlns:w15="http://schemas.microsoft.com/office/word/2012/wordml" xmlns:w16cid="http://schemas.microsoft.com/office/word/2016/wordml/cid" xmlns:w16se="http://schemas.microsoft.com/office/word/2015/wordml/symex" xmlns:wpg="http://schemas.microsoft.com/office/word/2010/wordprocessingGroup" xmlns:wpi="http://schemas.microsoft.com/office/word/2010/wordprocessingInk" xmlns:wne="http://schemas.microsoft.com/office/word/2006/wordml" xmlns:wps="http://schemas.microsoft.com/office/word/2010/wordprocessingShape" mc:Ignorable="w14 w15 w16se w16cid wp14">
+<w:document xmlns:wpc="http://schemas.microsoft.com/office/word/2010/wordprocessingCanvas" xmlns:mc="http://schemas.openxmlformats.org/markup-compatibility/2006" xmlns:o="urn:schemas-microsoft-com:office:office" xmlns:r="http://schemas.openxmlformats.org/officeDocument/2006/relationships" xmlns:m="http://schemas.openxmlformats.org/officeDocument/2006/math" xmlns:v="urn:schemas-microsoft-com:vml" xmlns:wp14="http://schemas.microsoft.com/office/word/2010/wordprocessingDrawing" xmlns:wp="http://schemas.openxmlformats.org/drawingml/2006/wordprocessingDrawing" xmlns:w10="urn:schemas-microsoft-com:office:word" xmlns:w="http://schemas.openxmlformats.org/wordprocessingml/2006/main" xmlns:w14="http://schemas.microsoft.com/office/word/2010/wordml" xmlns:w15="http://schemas.microsoft.com/office/word/2012/wordml" xmlns:wpg="http://schemas.microsoft.com/office/word/2010/wordprocessingGroup" xmlns:wpi="http://schemas.microsoft.com/office/word/2010/wordprocessingInk" xmlns:wne="http://schemas.microsoft.com/office/word/2006/wordml" xmlns:wps="http://schemas.microsoft.com/office/word/2010/wordprocessingShape" mc:Ignorable="w14 w15 wp14">
   <w:body>
     <w:p>
       <w:pPr>
-        <w:pStyle w:val="NoSpacing"/>
+        <w:pStyle w:val="Sinespaciado"/>
         <w:tabs>
           <w:tab w:val="left" w:pos="0"/>
           <w:tab w:val="left" w:pos="8931"/>
@@ -667,7 +667,7 @@
               </wp:anchor>
             </w:drawing>
           </mc:Choice>
-          <mc:Fallback>
+          <mc:Fallback xmlns:w16se="http://schemas.microsoft.com/office/word/2015/wordml/symex" xmlns:w16cid="http://schemas.microsoft.com/office/word/2016/wordml/cid" xmlns:am3d="http://schemas.microsoft.com/office/drawing/2017/model3d" xmlns:aink="http://schemas.microsoft.com/office/drawing/2016/ink" xmlns:cx8="http://schemas.microsoft.com/office/drawing/2016/5/14/chartex" xmlns:cx7="http://schemas.microsoft.com/office/drawing/2016/5/13/chartex" xmlns:cx6="http://schemas.microsoft.com/office/drawing/2016/5/12/chartex" xmlns:cx5="http://schemas.microsoft.com/office/drawing/2016/5/11/chartex" xmlns:cx4="http://schemas.microsoft.com/office/drawing/2016/5/10/chartex" xmlns:cx3="http://schemas.microsoft.com/office/drawing/2016/5/9/chartex" xmlns:cx2="http://schemas.microsoft.com/office/drawing/2015/10/21/chartex" xmlns:cx1="http://schemas.microsoft.com/office/drawing/2015/9/8/chartex" xmlns:cx="http://schemas.microsoft.com/office/drawing/2014/chartex">
             <w:pict>
               <v:group w14:anchorId="5B153229" id="Grupo 9" o:spid="_x0000_s1026" style="position:absolute;margin-left:0;margin-top:.6pt;width:460.05pt;height:608.05pt;z-index:251660288;mso-position-horizontal:left;mso-position-horizontal-relative:margin;mso-width-relative:margin;mso-height-relative:margin" coordsize="57600,7212" o:gfxdata="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">
                 <v:line id="Conector recto 10" o:spid="_x0000_s1027" style="position:absolute;visibility:visible;mso-wrap-style:square" from="0,7212" to="57600,7212" o:connectortype="straight" o:gfxdata="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" strokecolor="#5b9bd5 [3208]" strokeweight=".5pt">
@@ -837,7 +837,7 @@
     </w:p>
     <w:p>
       <w:pPr>
-        <w:pStyle w:val="ListParagraph"/>
+        <w:pStyle w:val="Prrafodelista"/>
         <w:numPr>
           <w:ilvl w:val="0"/>
           <w:numId w:val="1"/>
@@ -860,7 +860,7 @@
     </w:p>
     <w:p>
       <w:pPr>
-        <w:pStyle w:val="ListParagraph"/>
+        <w:pStyle w:val="Prrafodelista"/>
         <w:numPr>
           <w:ilvl w:val="0"/>
           <w:numId w:val="1"/>
@@ -883,7 +883,7 @@
     </w:p>
     <w:p>
       <w:pPr>
-        <w:pStyle w:val="ListParagraph"/>
+        <w:pStyle w:val="Prrafodelista"/>
         <w:numPr>
           <w:ilvl w:val="0"/>
           <w:numId w:val="1"/>
@@ -1000,7 +1000,7 @@
               </wp:anchor>
             </w:drawing>
           </mc:Choice>
-          <mc:Fallback>
+          <mc:Fallback xmlns:w16se="http://schemas.microsoft.com/office/word/2015/wordml/symex" xmlns:w16cid="http://schemas.microsoft.com/office/word/2016/wordml/cid" xmlns:am3d="http://schemas.microsoft.com/office/drawing/2017/model3d" xmlns:aink="http://schemas.microsoft.com/office/drawing/2016/ink" xmlns:cx8="http://schemas.microsoft.com/office/drawing/2016/5/14/chartex" xmlns:cx7="http://schemas.microsoft.com/office/drawing/2016/5/13/chartex" xmlns:cx6="http://schemas.microsoft.com/office/drawing/2016/5/12/chartex" xmlns:cx5="http://schemas.microsoft.com/office/drawing/2016/5/11/chartex" xmlns:cx4="http://schemas.microsoft.com/office/drawing/2016/5/10/chartex" xmlns:cx3="http://schemas.microsoft.com/office/drawing/2016/5/9/chartex" xmlns:cx2="http://schemas.microsoft.com/office/drawing/2015/10/21/chartex" xmlns:cx1="http://schemas.microsoft.com/office/drawing/2015/9/8/chartex" xmlns:cx="http://schemas.microsoft.com/office/drawing/2014/chartex">
             <w:pict>
               <v:rect w14:anchorId="7EDFB69F" id="Rectángulo 8" o:spid="_x0000_s1026" style="position:absolute;margin-left:-86.25pt;margin-top:26.15pt;width:391.4pt;height:3.55pt;z-index:251661312;visibility:visible;mso-wrap-style:square;mso-width-percent:0;mso-height-percent:0;mso-wrap-distance-left:9pt;mso-wrap-distance-top:0;mso-wrap-distance-right:9pt;mso-wrap-distance-bottom:0;mso-position-horizontal:absolute;mso-position-horizontal-relative:margin;mso-position-vertical:absolute;mso-position-vertical-relative:text;mso-width-percent:0;mso-height-percent:0;mso-width-relative:margin;mso-height-relative:margin;v-text-anchor:middle" o:gfxdata="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" fillcolor="#5b9bd5 [3208]" strokecolor="#1f4d78 [1608]" strokeweight="1pt">
                 <w10:wrap anchorx="margin"/>
@@ -1024,7 +1024,7 @@
     <w:p/>
     <w:p>
       <w:pPr>
-        <w:pStyle w:val="Heading1"/>
+        <w:pStyle w:val="Ttulo1"/>
         <w:ind w:firstLine="284"/>
         <w:rPr>
           <w:lang w:val="es-EC"/>
@@ -1169,7 +1169,21 @@
         <w:rPr>
           <w:lang w:val="es-EC"/>
         </w:rPr>
-        <w:t xml:space="preserve"> de MySQL debido a que es </w:t>
+        <w:t xml:space="preserve"> de </w:t>
+      </w:r>
+      <w:proofErr w:type="spellStart"/>
+      <w:r>
+        <w:rPr>
+          <w:lang w:val="es-EC"/>
+        </w:rPr>
+        <w:t>MySQL</w:t>
+      </w:r>
+      <w:proofErr w:type="spellEnd"/>
+      <w:r>
+        <w:rPr>
+          <w:lang w:val="es-EC"/>
+        </w:rPr>
+        <w:t xml:space="preserve"> debido a que es </w:t>
       </w:r>
       <w:r>
         <w:rPr>
@@ -1204,7 +1218,7 @@
     </w:p>
     <w:p>
       <w:pPr>
-        <w:pStyle w:val="Heading1"/>
+        <w:pStyle w:val="Ttulo1"/>
         <w:ind w:firstLine="284"/>
         <w:rPr>
           <w:lang w:val="es-EC"/>
@@ -1280,7 +1294,7 @@
     </w:p>
     <w:p>
       <w:pPr>
-        <w:pStyle w:val="Heading1"/>
+        <w:pStyle w:val="Ttulo1"/>
         <w:ind w:firstLine="284"/>
         <w:rPr>
           <w:lang w:val="es-EC"/>
@@ -1300,7 +1314,7 @@
     </w:p>
     <w:tbl>
       <w:tblPr>
-        <w:tblStyle w:val="TableGrid"/>
+        <w:tblStyle w:val="Tablaconcuadrcula"/>
         <w:tblW w:w="0" w:type="auto"/>
         <w:tblBorders>
           <w:top w:val="single" w:sz="4" w:space="0" w:color="808080" w:themeColor="text1" w:themeTint="7F"/>
@@ -1325,7 +1339,7 @@
           </w:tcPr>
           <w:p>
             <w:pPr>
-              <w:pStyle w:val="Subtitle"/>
+              <w:pStyle w:val="Subttulo"/>
               <w:spacing w:before="120" w:after="120"/>
               <w:rPr>
                 <w:b/>
@@ -1351,12 +1365,12 @@
             <w:pPr>
               <w:spacing w:before="80" w:after="80"/>
               <w:rPr>
-                <w:rStyle w:val="Strong"/>
-              </w:rPr>
-            </w:pPr>
-            <w:r>
-              <w:rPr>
-                <w:rStyle w:val="Strong"/>
+                <w:rStyle w:val="Textoennegrita"/>
+              </w:rPr>
+            </w:pPr>
+            <w:r>
+              <w:rPr>
+                <w:rStyle w:val="Textoennegrita"/>
               </w:rPr>
               <w:t>ID</w:t>
             </w:r>
@@ -1410,12 +1424,12 @@
             <w:pPr>
               <w:spacing w:before="80" w:after="80"/>
               <w:rPr>
-                <w:rStyle w:val="Strong"/>
-              </w:rPr>
-            </w:pPr>
-            <w:r>
-              <w:rPr>
-                <w:rStyle w:val="Strong"/>
+                <w:rStyle w:val="Textoennegrita"/>
+              </w:rPr>
+            </w:pPr>
+            <w:r>
+              <w:rPr>
+                <w:rStyle w:val="Textoennegrita"/>
               </w:rPr>
               <w:t>Titulo</w:t>
             </w:r>
@@ -1444,12 +1458,12 @@
             <w:pPr>
               <w:spacing w:before="80" w:after="80"/>
               <w:rPr>
-                <w:rStyle w:val="Strong"/>
-              </w:rPr>
-            </w:pPr>
-            <w:r>
-              <w:rPr>
-                <w:rStyle w:val="Strong"/>
+                <w:rStyle w:val="Textoennegrita"/>
+              </w:rPr>
+            </w:pPr>
+            <w:r>
+              <w:rPr>
+                <w:rStyle w:val="Textoennegrita"/>
               </w:rPr>
               <w:t>Autor</w:t>
             </w:r>
@@ -1478,12 +1492,12 @@
             <w:pPr>
               <w:spacing w:before="80" w:after="80"/>
               <w:rPr>
-                <w:rStyle w:val="Strong"/>
-              </w:rPr>
-            </w:pPr>
-            <w:r>
-              <w:rPr>
-                <w:rStyle w:val="Strong"/>
+                <w:rStyle w:val="Textoennegrita"/>
+              </w:rPr>
+            </w:pPr>
+            <w:r>
+              <w:rPr>
+                <w:rStyle w:val="Textoennegrita"/>
               </w:rPr>
               <w:lastRenderedPageBreak/>
               <w:t>Actor principal</w:t>
@@ -1513,12 +1527,12 @@
             <w:pPr>
               <w:spacing w:before="80" w:after="80"/>
               <w:rPr>
-                <w:rStyle w:val="Strong"/>
-              </w:rPr>
-            </w:pPr>
-            <w:r>
-              <w:rPr>
-                <w:rStyle w:val="Strong"/>
+                <w:rStyle w:val="Textoennegrita"/>
+              </w:rPr>
+            </w:pPr>
+            <w:r>
+              <w:rPr>
+                <w:rStyle w:val="Textoennegrita"/>
               </w:rPr>
               <w:t>Actor secundario</w:t>
             </w:r>
@@ -1547,12 +1561,12 @@
             <w:pPr>
               <w:spacing w:before="80" w:after="80"/>
               <w:rPr>
-                <w:rStyle w:val="Strong"/>
-              </w:rPr>
-            </w:pPr>
-            <w:r>
-              <w:rPr>
-                <w:rStyle w:val="Strong"/>
+                <w:rStyle w:val="Textoennegrita"/>
+              </w:rPr>
+            </w:pPr>
+            <w:r>
+              <w:rPr>
+                <w:rStyle w:val="Textoennegrita"/>
               </w:rPr>
               <w:t>Usa</w:t>
             </w:r>
@@ -1581,12 +1595,12 @@
             <w:pPr>
               <w:spacing w:before="80" w:after="80"/>
               <w:rPr>
-                <w:rStyle w:val="Strong"/>
-              </w:rPr>
-            </w:pPr>
-            <w:r>
-              <w:rPr>
-                <w:rStyle w:val="Strong"/>
+                <w:rStyle w:val="Textoennegrita"/>
+              </w:rPr>
+            </w:pPr>
+            <w:r>
+              <w:rPr>
+                <w:rStyle w:val="Textoennegrita"/>
               </w:rPr>
               <w:t>Extiende</w:t>
             </w:r>
@@ -1615,12 +1629,12 @@
             <w:pPr>
               <w:spacing w:before="80" w:after="80"/>
               <w:rPr>
-                <w:rStyle w:val="Strong"/>
-              </w:rPr>
-            </w:pPr>
-            <w:r>
-              <w:rPr>
-                <w:rStyle w:val="Strong"/>
+                <w:rStyle w:val="Textoennegrita"/>
+              </w:rPr>
+            </w:pPr>
+            <w:r>
+              <w:rPr>
+                <w:rStyle w:val="Textoennegrita"/>
               </w:rPr>
               <w:t>Descripción</w:t>
             </w:r>
@@ -1675,12 +1689,12 @@
             <w:pPr>
               <w:spacing w:before="80" w:after="80"/>
               <w:rPr>
-                <w:rStyle w:val="Strong"/>
-              </w:rPr>
-            </w:pPr>
-            <w:r>
-              <w:rPr>
-                <w:rStyle w:val="Strong"/>
+                <w:rStyle w:val="Textoennegrita"/>
+              </w:rPr>
+            </w:pPr>
+            <w:r>
+              <w:rPr>
+                <w:rStyle w:val="Textoennegrita"/>
               </w:rPr>
               <w:t xml:space="preserve">Precondición </w:t>
             </w:r>
@@ -1713,12 +1727,12 @@
             <w:pPr>
               <w:spacing w:before="80" w:after="80"/>
               <w:rPr>
-                <w:rStyle w:val="Strong"/>
-              </w:rPr>
-            </w:pPr>
-            <w:r>
-              <w:rPr>
-                <w:rStyle w:val="Strong"/>
+                <w:rStyle w:val="Textoennegrita"/>
+              </w:rPr>
+            </w:pPr>
+            <w:r>
+              <w:rPr>
+                <w:rStyle w:val="Textoennegrita"/>
               </w:rPr>
               <w:t>Secuencia normal</w:t>
             </w:r>
@@ -1730,7 +1744,7 @@
           </w:tcPr>
           <w:p>
             <w:pPr>
-              <w:pStyle w:val="ListParagraph"/>
+              <w:pStyle w:val="Prrafodelista"/>
               <w:numPr>
                 <w:ilvl w:val="0"/>
                 <w:numId w:val="3"/>
@@ -1745,7 +1759,7 @@
           </w:p>
           <w:p>
             <w:pPr>
-              <w:pStyle w:val="ListParagraph"/>
+              <w:pStyle w:val="Prrafodelista"/>
               <w:numPr>
                 <w:ilvl w:val="0"/>
                 <w:numId w:val="3"/>
@@ -1760,7 +1774,7 @@
           </w:p>
           <w:p>
             <w:pPr>
-              <w:pStyle w:val="ListParagraph"/>
+              <w:pStyle w:val="Prrafodelista"/>
               <w:numPr>
                 <w:ilvl w:val="0"/>
                 <w:numId w:val="3"/>
@@ -1775,7 +1789,7 @@
           </w:p>
           <w:p>
             <w:pPr>
-              <w:pStyle w:val="ListParagraph"/>
+              <w:pStyle w:val="Prrafodelista"/>
               <w:numPr>
                 <w:ilvl w:val="0"/>
                 <w:numId w:val="3"/>
@@ -1802,12 +1816,12 @@
             <w:pPr>
               <w:spacing w:before="80" w:after="80"/>
               <w:rPr>
-                <w:rStyle w:val="Strong"/>
-              </w:rPr>
-            </w:pPr>
-            <w:r>
-              <w:rPr>
-                <w:rStyle w:val="Strong"/>
+                <w:rStyle w:val="Textoennegrita"/>
+              </w:rPr>
+            </w:pPr>
+            <w:r>
+              <w:rPr>
+                <w:rStyle w:val="Textoennegrita"/>
               </w:rPr>
               <w:t>Secuencia alternativa</w:t>
             </w:r>
@@ -1828,7 +1842,7 @@
           </w:p>
           <w:p>
             <w:pPr>
-              <w:pStyle w:val="ListParagraph"/>
+              <w:pStyle w:val="Prrafodelista"/>
               <w:numPr>
                 <w:ilvl w:val="0"/>
                 <w:numId w:val="14"/>
@@ -1842,7 +1856,7 @@
           </w:p>
           <w:p>
             <w:pPr>
-              <w:pStyle w:val="ListParagraph"/>
+              <w:pStyle w:val="Prrafodelista"/>
               <w:numPr>
                 <w:ilvl w:val="0"/>
                 <w:numId w:val="14"/>
@@ -1856,7 +1870,7 @@
           </w:p>
           <w:p>
             <w:pPr>
-              <w:pStyle w:val="ListParagraph"/>
+              <w:pStyle w:val="Prrafodelista"/>
               <w:numPr>
                 <w:ilvl w:val="0"/>
                 <w:numId w:val="14"/>
@@ -1882,12 +1896,12 @@
             <w:pPr>
               <w:spacing w:before="80" w:after="80"/>
               <w:rPr>
-                <w:rStyle w:val="Strong"/>
-              </w:rPr>
-            </w:pPr>
-            <w:r>
-              <w:rPr>
-                <w:rStyle w:val="Strong"/>
+                <w:rStyle w:val="Textoennegrita"/>
+              </w:rPr>
+            </w:pPr>
+            <w:r>
+              <w:rPr>
+                <w:rStyle w:val="Textoennegrita"/>
               </w:rPr>
               <w:t>Postcondición</w:t>
             </w:r>
@@ -1921,7 +1935,7 @@
     </w:p>
     <w:tbl>
       <w:tblPr>
-        <w:tblStyle w:val="TableGrid"/>
+        <w:tblStyle w:val="Tablaconcuadrcula"/>
         <w:tblW w:w="0" w:type="auto"/>
         <w:tblBorders>
           <w:top w:val="single" w:sz="4" w:space="0" w:color="808080" w:themeColor="text1" w:themeTint="7F"/>
@@ -1946,7 +1960,7 @@
           </w:tcPr>
           <w:p>
             <w:pPr>
-              <w:pStyle w:val="Subtitle"/>
+              <w:pStyle w:val="Subttulo"/>
               <w:spacing w:before="120" w:after="120"/>
               <w:rPr>
                 <w:b/>
@@ -1972,12 +1986,12 @@
             <w:pPr>
               <w:spacing w:before="80" w:after="80"/>
               <w:rPr>
-                <w:rStyle w:val="Strong"/>
-              </w:rPr>
-            </w:pPr>
-            <w:r>
-              <w:rPr>
-                <w:rStyle w:val="Strong"/>
+                <w:rStyle w:val="Textoennegrita"/>
+              </w:rPr>
+            </w:pPr>
+            <w:r>
+              <w:rPr>
+                <w:rStyle w:val="Textoennegrita"/>
               </w:rPr>
               <w:t>ID</w:t>
             </w:r>
@@ -2031,12 +2045,12 @@
             <w:pPr>
               <w:spacing w:before="80" w:after="80"/>
               <w:rPr>
-                <w:rStyle w:val="Strong"/>
-              </w:rPr>
-            </w:pPr>
-            <w:r>
-              <w:rPr>
-                <w:rStyle w:val="Strong"/>
+                <w:rStyle w:val="Textoennegrita"/>
+              </w:rPr>
+            </w:pPr>
+            <w:r>
+              <w:rPr>
+                <w:rStyle w:val="Textoennegrita"/>
               </w:rPr>
               <w:t>Titulo</w:t>
             </w:r>
@@ -2065,12 +2079,12 @@
             <w:pPr>
               <w:spacing w:before="80" w:after="80"/>
               <w:rPr>
-                <w:rStyle w:val="Strong"/>
-              </w:rPr>
-            </w:pPr>
-            <w:r>
-              <w:rPr>
-                <w:rStyle w:val="Strong"/>
+                <w:rStyle w:val="Textoennegrita"/>
+              </w:rPr>
+            </w:pPr>
+            <w:r>
+              <w:rPr>
+                <w:rStyle w:val="Textoennegrita"/>
               </w:rPr>
               <w:t>Autor</w:t>
             </w:r>
@@ -2099,12 +2113,12 @@
             <w:pPr>
               <w:spacing w:before="80" w:after="80"/>
               <w:rPr>
-                <w:rStyle w:val="Strong"/>
-              </w:rPr>
-            </w:pPr>
-            <w:r>
-              <w:rPr>
-                <w:rStyle w:val="Strong"/>
+                <w:rStyle w:val="Textoennegrita"/>
+              </w:rPr>
+            </w:pPr>
+            <w:r>
+              <w:rPr>
+                <w:rStyle w:val="Textoennegrita"/>
               </w:rPr>
               <w:t>Actor principal</w:t>
             </w:r>
@@ -2133,12 +2147,12 @@
             <w:pPr>
               <w:spacing w:before="80" w:after="80"/>
               <w:rPr>
-                <w:rStyle w:val="Strong"/>
-              </w:rPr>
-            </w:pPr>
-            <w:r>
-              <w:rPr>
-                <w:rStyle w:val="Strong"/>
+                <w:rStyle w:val="Textoennegrita"/>
+              </w:rPr>
+            </w:pPr>
+            <w:r>
+              <w:rPr>
+                <w:rStyle w:val="Textoennegrita"/>
               </w:rPr>
               <w:t>Actor secundario</w:t>
             </w:r>
@@ -2167,12 +2181,12 @@
             <w:pPr>
               <w:spacing w:before="80" w:after="80"/>
               <w:rPr>
-                <w:rStyle w:val="Strong"/>
-              </w:rPr>
-            </w:pPr>
-            <w:r>
-              <w:rPr>
-                <w:rStyle w:val="Strong"/>
+                <w:rStyle w:val="Textoennegrita"/>
+              </w:rPr>
+            </w:pPr>
+            <w:r>
+              <w:rPr>
+                <w:rStyle w:val="Textoennegrita"/>
               </w:rPr>
               <w:t>Usa</w:t>
             </w:r>
@@ -2201,12 +2215,12 @@
             <w:pPr>
               <w:spacing w:before="80" w:after="80"/>
               <w:rPr>
-                <w:rStyle w:val="Strong"/>
-              </w:rPr>
-            </w:pPr>
-            <w:r>
-              <w:rPr>
-                <w:rStyle w:val="Strong"/>
+                <w:rStyle w:val="Textoennegrita"/>
+              </w:rPr>
+            </w:pPr>
+            <w:r>
+              <w:rPr>
+                <w:rStyle w:val="Textoennegrita"/>
               </w:rPr>
               <w:t>Extiende</w:t>
             </w:r>
@@ -2235,12 +2249,12 @@
             <w:pPr>
               <w:spacing w:before="80" w:after="80"/>
               <w:rPr>
-                <w:rStyle w:val="Strong"/>
-              </w:rPr>
-            </w:pPr>
-            <w:r>
-              <w:rPr>
-                <w:rStyle w:val="Strong"/>
+                <w:rStyle w:val="Textoennegrita"/>
+              </w:rPr>
+            </w:pPr>
+            <w:r>
+              <w:rPr>
+                <w:rStyle w:val="Textoennegrita"/>
               </w:rPr>
               <w:t>Descripción</w:t>
             </w:r>
@@ -2281,12 +2295,12 @@
             <w:pPr>
               <w:spacing w:before="80" w:after="80"/>
               <w:rPr>
-                <w:rStyle w:val="Strong"/>
-              </w:rPr>
-            </w:pPr>
-            <w:r>
-              <w:rPr>
-                <w:rStyle w:val="Strong"/>
+                <w:rStyle w:val="Textoennegrita"/>
+              </w:rPr>
+            </w:pPr>
+            <w:r>
+              <w:rPr>
+                <w:rStyle w:val="Textoennegrita"/>
               </w:rPr>
               <w:t xml:space="preserve">Precondición </w:t>
             </w:r>
@@ -2325,12 +2339,12 @@
             <w:pPr>
               <w:spacing w:before="80" w:after="80"/>
               <w:rPr>
-                <w:rStyle w:val="Strong"/>
-              </w:rPr>
-            </w:pPr>
-            <w:r>
-              <w:rPr>
-                <w:rStyle w:val="Strong"/>
+                <w:rStyle w:val="Textoennegrita"/>
+              </w:rPr>
+            </w:pPr>
+            <w:r>
+              <w:rPr>
+                <w:rStyle w:val="Textoennegrita"/>
               </w:rPr>
               <w:t>Secuencia normal</w:t>
             </w:r>
@@ -2342,7 +2356,7 @@
           </w:tcPr>
           <w:p>
             <w:pPr>
-              <w:pStyle w:val="ListParagraph"/>
+              <w:pStyle w:val="Prrafodelista"/>
               <w:numPr>
                 <w:ilvl w:val="0"/>
                 <w:numId w:val="4"/>
@@ -2357,7 +2371,7 @@
           </w:p>
           <w:p>
             <w:pPr>
-              <w:pStyle w:val="ListParagraph"/>
+              <w:pStyle w:val="Prrafodelista"/>
               <w:numPr>
                 <w:ilvl w:val="0"/>
                 <w:numId w:val="4"/>
@@ -2373,7 +2387,7 @@
           </w:p>
           <w:p>
             <w:pPr>
-              <w:pStyle w:val="ListParagraph"/>
+              <w:pStyle w:val="Prrafodelista"/>
               <w:numPr>
                 <w:ilvl w:val="0"/>
                 <w:numId w:val="4"/>
@@ -2400,12 +2414,12 @@
             <w:pPr>
               <w:spacing w:before="80" w:after="80"/>
               <w:rPr>
-                <w:rStyle w:val="Strong"/>
-              </w:rPr>
-            </w:pPr>
-            <w:r>
-              <w:rPr>
-                <w:rStyle w:val="Strong"/>
+                <w:rStyle w:val="Textoennegrita"/>
+              </w:rPr>
+            </w:pPr>
+            <w:r>
+              <w:rPr>
+                <w:rStyle w:val="Textoennegrita"/>
               </w:rPr>
               <w:lastRenderedPageBreak/>
               <w:t>Secuencia alternativa</w:t>
@@ -2427,7 +2441,7 @@
           </w:p>
           <w:p>
             <w:pPr>
-              <w:pStyle w:val="ListParagraph"/>
+              <w:pStyle w:val="Prrafodelista"/>
               <w:numPr>
                 <w:ilvl w:val="0"/>
                 <w:numId w:val="15"/>
@@ -2441,7 +2455,7 @@
           </w:p>
           <w:p>
             <w:pPr>
-              <w:pStyle w:val="ListParagraph"/>
+              <w:pStyle w:val="Prrafodelista"/>
               <w:numPr>
                 <w:ilvl w:val="0"/>
                 <w:numId w:val="15"/>
@@ -2455,7 +2469,7 @@
           </w:p>
           <w:p>
             <w:pPr>
-              <w:pStyle w:val="ListParagraph"/>
+              <w:pStyle w:val="Prrafodelista"/>
               <w:numPr>
                 <w:ilvl w:val="0"/>
                 <w:numId w:val="15"/>
@@ -2481,12 +2495,12 @@
             <w:pPr>
               <w:spacing w:before="80" w:after="80"/>
               <w:rPr>
-                <w:rStyle w:val="Strong"/>
-              </w:rPr>
-            </w:pPr>
-            <w:r>
-              <w:rPr>
-                <w:rStyle w:val="Strong"/>
+                <w:rStyle w:val="Textoennegrita"/>
+              </w:rPr>
+            </w:pPr>
+            <w:r>
+              <w:rPr>
+                <w:rStyle w:val="Textoennegrita"/>
               </w:rPr>
               <w:t>Postcondición</w:t>
             </w:r>
@@ -2515,7 +2529,7 @@
     </w:p>
     <w:tbl>
       <w:tblPr>
-        <w:tblStyle w:val="TableGrid"/>
+        <w:tblStyle w:val="Tablaconcuadrcula"/>
         <w:tblW w:w="0" w:type="auto"/>
         <w:tblBorders>
           <w:top w:val="single" w:sz="4" w:space="0" w:color="808080" w:themeColor="text1" w:themeTint="7F"/>
@@ -2540,7 +2554,7 @@
           </w:tcPr>
           <w:p>
             <w:pPr>
-              <w:pStyle w:val="Subtitle"/>
+              <w:pStyle w:val="Subttulo"/>
               <w:spacing w:before="120" w:after="120"/>
               <w:rPr>
                 <w:b/>
@@ -2566,12 +2580,12 @@
             <w:pPr>
               <w:spacing w:before="80" w:after="80"/>
               <w:rPr>
-                <w:rStyle w:val="Strong"/>
-              </w:rPr>
-            </w:pPr>
-            <w:r>
-              <w:rPr>
-                <w:rStyle w:val="Strong"/>
+                <w:rStyle w:val="Textoennegrita"/>
+              </w:rPr>
+            </w:pPr>
+            <w:r>
+              <w:rPr>
+                <w:rStyle w:val="Textoennegrita"/>
               </w:rPr>
               <w:t>ID</w:t>
             </w:r>
@@ -2625,12 +2639,12 @@
             <w:pPr>
               <w:spacing w:before="80" w:after="80"/>
               <w:rPr>
-                <w:rStyle w:val="Strong"/>
-              </w:rPr>
-            </w:pPr>
-            <w:r>
-              <w:rPr>
-                <w:rStyle w:val="Strong"/>
+                <w:rStyle w:val="Textoennegrita"/>
+              </w:rPr>
+            </w:pPr>
+            <w:r>
+              <w:rPr>
+                <w:rStyle w:val="Textoennegrita"/>
               </w:rPr>
               <w:t>Titulo</w:t>
             </w:r>
@@ -2659,12 +2673,12 @@
             <w:pPr>
               <w:spacing w:before="80" w:after="80"/>
               <w:rPr>
-                <w:rStyle w:val="Strong"/>
-              </w:rPr>
-            </w:pPr>
-            <w:r>
-              <w:rPr>
-                <w:rStyle w:val="Strong"/>
+                <w:rStyle w:val="Textoennegrita"/>
+              </w:rPr>
+            </w:pPr>
+            <w:r>
+              <w:rPr>
+                <w:rStyle w:val="Textoennegrita"/>
               </w:rPr>
               <w:t>Autor</w:t>
             </w:r>
@@ -2693,12 +2707,12 @@
             <w:pPr>
               <w:spacing w:before="80" w:after="80"/>
               <w:rPr>
-                <w:rStyle w:val="Strong"/>
-              </w:rPr>
-            </w:pPr>
-            <w:r>
-              <w:rPr>
-                <w:rStyle w:val="Strong"/>
+                <w:rStyle w:val="Textoennegrita"/>
+              </w:rPr>
+            </w:pPr>
+            <w:r>
+              <w:rPr>
+                <w:rStyle w:val="Textoennegrita"/>
               </w:rPr>
               <w:t>Actor principal</w:t>
             </w:r>
@@ -2727,12 +2741,12 @@
             <w:pPr>
               <w:spacing w:before="80" w:after="80"/>
               <w:rPr>
-                <w:rStyle w:val="Strong"/>
-              </w:rPr>
-            </w:pPr>
-            <w:r>
-              <w:rPr>
-                <w:rStyle w:val="Strong"/>
+                <w:rStyle w:val="Textoennegrita"/>
+              </w:rPr>
+            </w:pPr>
+            <w:r>
+              <w:rPr>
+                <w:rStyle w:val="Textoennegrita"/>
               </w:rPr>
               <w:t>Actor secundario</w:t>
             </w:r>
@@ -2761,12 +2775,12 @@
             <w:pPr>
               <w:spacing w:before="80" w:after="80"/>
               <w:rPr>
-                <w:rStyle w:val="Strong"/>
-              </w:rPr>
-            </w:pPr>
-            <w:r>
-              <w:rPr>
-                <w:rStyle w:val="Strong"/>
+                <w:rStyle w:val="Textoennegrita"/>
+              </w:rPr>
+            </w:pPr>
+            <w:r>
+              <w:rPr>
+                <w:rStyle w:val="Textoennegrita"/>
               </w:rPr>
               <w:t>Usa</w:t>
             </w:r>
@@ -2795,12 +2809,12 @@
             <w:pPr>
               <w:spacing w:before="80" w:after="80"/>
               <w:rPr>
-                <w:rStyle w:val="Strong"/>
-              </w:rPr>
-            </w:pPr>
-            <w:r>
-              <w:rPr>
-                <w:rStyle w:val="Strong"/>
+                <w:rStyle w:val="Textoennegrita"/>
+              </w:rPr>
+            </w:pPr>
+            <w:r>
+              <w:rPr>
+                <w:rStyle w:val="Textoennegrita"/>
               </w:rPr>
               <w:t>Extiende</w:t>
             </w:r>
@@ -2829,12 +2843,12 @@
             <w:pPr>
               <w:spacing w:before="80" w:after="80"/>
               <w:rPr>
-                <w:rStyle w:val="Strong"/>
-              </w:rPr>
-            </w:pPr>
-            <w:r>
-              <w:rPr>
-                <w:rStyle w:val="Strong"/>
+                <w:rStyle w:val="Textoennegrita"/>
+              </w:rPr>
+            </w:pPr>
+            <w:r>
+              <w:rPr>
+                <w:rStyle w:val="Textoennegrita"/>
               </w:rPr>
               <w:t>Descripción</w:t>
             </w:r>
@@ -2875,12 +2889,12 @@
             <w:pPr>
               <w:spacing w:before="80" w:after="80"/>
               <w:rPr>
-                <w:rStyle w:val="Strong"/>
-              </w:rPr>
-            </w:pPr>
-            <w:r>
-              <w:rPr>
-                <w:rStyle w:val="Strong"/>
+                <w:rStyle w:val="Textoennegrita"/>
+              </w:rPr>
+            </w:pPr>
+            <w:r>
+              <w:rPr>
+                <w:rStyle w:val="Textoennegrita"/>
               </w:rPr>
               <w:t xml:space="preserve">Precondición </w:t>
             </w:r>
@@ -2919,12 +2933,12 @@
             <w:pPr>
               <w:spacing w:before="80" w:after="80"/>
               <w:rPr>
-                <w:rStyle w:val="Strong"/>
-              </w:rPr>
-            </w:pPr>
-            <w:r>
-              <w:rPr>
-                <w:rStyle w:val="Strong"/>
+                <w:rStyle w:val="Textoennegrita"/>
+              </w:rPr>
+            </w:pPr>
+            <w:r>
+              <w:rPr>
+                <w:rStyle w:val="Textoennegrita"/>
               </w:rPr>
               <w:t>Secuencia normal</w:t>
             </w:r>
@@ -2936,7 +2950,7 @@
           </w:tcPr>
           <w:p>
             <w:pPr>
-              <w:pStyle w:val="ListParagraph"/>
+              <w:pStyle w:val="Prrafodelista"/>
               <w:numPr>
                 <w:ilvl w:val="0"/>
                 <w:numId w:val="6"/>
@@ -2951,7 +2965,7 @@
           </w:p>
           <w:p>
             <w:pPr>
-              <w:pStyle w:val="ListParagraph"/>
+              <w:pStyle w:val="Prrafodelista"/>
               <w:numPr>
                 <w:ilvl w:val="0"/>
                 <w:numId w:val="6"/>
@@ -2966,7 +2980,7 @@
           </w:p>
           <w:p>
             <w:pPr>
-              <w:pStyle w:val="ListParagraph"/>
+              <w:pStyle w:val="Prrafodelista"/>
               <w:numPr>
                 <w:ilvl w:val="0"/>
                 <w:numId w:val="6"/>
@@ -2981,7 +2995,7 @@
           </w:p>
           <w:p>
             <w:pPr>
-              <w:pStyle w:val="ListParagraph"/>
+              <w:pStyle w:val="Prrafodelista"/>
               <w:numPr>
                 <w:ilvl w:val="0"/>
                 <w:numId w:val="6"/>
@@ -3008,12 +3022,12 @@
             <w:pPr>
               <w:spacing w:before="80" w:after="80"/>
               <w:rPr>
-                <w:rStyle w:val="Strong"/>
-              </w:rPr>
-            </w:pPr>
-            <w:r>
-              <w:rPr>
-                <w:rStyle w:val="Strong"/>
+                <w:rStyle w:val="Textoennegrita"/>
+              </w:rPr>
+            </w:pPr>
+            <w:r>
+              <w:rPr>
+                <w:rStyle w:val="Textoennegrita"/>
               </w:rPr>
               <w:t>Secuencia alternativa</w:t>
             </w:r>
@@ -3034,7 +3048,7 @@
           </w:p>
           <w:p>
             <w:pPr>
-              <w:pStyle w:val="ListParagraph"/>
+              <w:pStyle w:val="Prrafodelista"/>
               <w:numPr>
                 <w:ilvl w:val="1"/>
                 <w:numId w:val="17"/>
@@ -3048,7 +3062,7 @@
           </w:p>
           <w:p>
             <w:pPr>
-              <w:pStyle w:val="ListParagraph"/>
+              <w:pStyle w:val="Prrafodelista"/>
               <w:numPr>
                 <w:ilvl w:val="1"/>
                 <w:numId w:val="17"/>
@@ -3062,7 +3076,7 @@
           </w:p>
           <w:p>
             <w:pPr>
-              <w:pStyle w:val="ListParagraph"/>
+              <w:pStyle w:val="Prrafodelista"/>
               <w:numPr>
                 <w:ilvl w:val="1"/>
                 <w:numId w:val="17"/>
@@ -3088,12 +3102,12 @@
             <w:pPr>
               <w:spacing w:before="80" w:after="80"/>
               <w:rPr>
-                <w:rStyle w:val="Strong"/>
-              </w:rPr>
-            </w:pPr>
-            <w:r>
-              <w:rPr>
-                <w:rStyle w:val="Strong"/>
+                <w:rStyle w:val="Textoennegrita"/>
+              </w:rPr>
+            </w:pPr>
+            <w:r>
+              <w:rPr>
+                <w:rStyle w:val="Textoennegrita"/>
               </w:rPr>
               <w:t>Postcondición</w:t>
             </w:r>
@@ -3127,7 +3141,7 @@
     </w:p>
     <w:tbl>
       <w:tblPr>
-        <w:tblStyle w:val="TableGrid"/>
+        <w:tblStyle w:val="Tablaconcuadrcula"/>
         <w:tblW w:w="0" w:type="auto"/>
         <w:tblBorders>
           <w:top w:val="single" w:sz="4" w:space="0" w:color="808080" w:themeColor="text1" w:themeTint="7F"/>
@@ -3152,7 +3166,7 @@
           </w:tcPr>
           <w:p>
             <w:pPr>
-              <w:pStyle w:val="Subtitle"/>
+              <w:pStyle w:val="Subttulo"/>
               <w:spacing w:before="120" w:after="120"/>
               <w:rPr>
                 <w:b/>
@@ -3178,12 +3192,12 @@
             <w:pPr>
               <w:spacing w:before="80" w:after="80"/>
               <w:rPr>
-                <w:rStyle w:val="Strong"/>
-              </w:rPr>
-            </w:pPr>
-            <w:r>
-              <w:rPr>
-                <w:rStyle w:val="Strong"/>
+                <w:rStyle w:val="Textoennegrita"/>
+              </w:rPr>
+            </w:pPr>
+            <w:r>
+              <w:rPr>
+                <w:rStyle w:val="Textoennegrita"/>
               </w:rPr>
               <w:t>ID</w:t>
             </w:r>
@@ -3237,12 +3251,12 @@
             <w:pPr>
               <w:spacing w:before="80" w:after="80"/>
               <w:rPr>
-                <w:rStyle w:val="Strong"/>
-              </w:rPr>
-            </w:pPr>
-            <w:r>
-              <w:rPr>
-                <w:rStyle w:val="Strong"/>
+                <w:rStyle w:val="Textoennegrita"/>
+              </w:rPr>
+            </w:pPr>
+            <w:r>
+              <w:rPr>
+                <w:rStyle w:val="Textoennegrita"/>
               </w:rPr>
               <w:lastRenderedPageBreak/>
               <w:t>Titulo</w:t>
@@ -3272,12 +3286,12 @@
             <w:pPr>
               <w:spacing w:before="80" w:after="80"/>
               <w:rPr>
-                <w:rStyle w:val="Strong"/>
-              </w:rPr>
-            </w:pPr>
-            <w:r>
-              <w:rPr>
-                <w:rStyle w:val="Strong"/>
+                <w:rStyle w:val="Textoennegrita"/>
+              </w:rPr>
+            </w:pPr>
+            <w:r>
+              <w:rPr>
+                <w:rStyle w:val="Textoennegrita"/>
               </w:rPr>
               <w:t>Autor</w:t>
             </w:r>
@@ -3306,12 +3320,12 @@
             <w:pPr>
               <w:spacing w:before="80" w:after="80"/>
               <w:rPr>
-                <w:rStyle w:val="Strong"/>
-              </w:rPr>
-            </w:pPr>
-            <w:r>
-              <w:rPr>
-                <w:rStyle w:val="Strong"/>
+                <w:rStyle w:val="Textoennegrita"/>
+              </w:rPr>
+            </w:pPr>
+            <w:r>
+              <w:rPr>
+                <w:rStyle w:val="Textoennegrita"/>
               </w:rPr>
               <w:t>Actor principal</w:t>
             </w:r>
@@ -3340,12 +3354,12 @@
             <w:pPr>
               <w:spacing w:before="80" w:after="80"/>
               <w:rPr>
-                <w:rStyle w:val="Strong"/>
-              </w:rPr>
-            </w:pPr>
-            <w:r>
-              <w:rPr>
-                <w:rStyle w:val="Strong"/>
+                <w:rStyle w:val="Textoennegrita"/>
+              </w:rPr>
+            </w:pPr>
+            <w:r>
+              <w:rPr>
+                <w:rStyle w:val="Textoennegrita"/>
               </w:rPr>
               <w:t>Actor secundario</w:t>
             </w:r>
@@ -3374,12 +3388,12 @@
             <w:pPr>
               <w:spacing w:before="80" w:after="80"/>
               <w:rPr>
-                <w:rStyle w:val="Strong"/>
-              </w:rPr>
-            </w:pPr>
-            <w:r>
-              <w:rPr>
-                <w:rStyle w:val="Strong"/>
+                <w:rStyle w:val="Textoennegrita"/>
+              </w:rPr>
+            </w:pPr>
+            <w:r>
+              <w:rPr>
+                <w:rStyle w:val="Textoennegrita"/>
               </w:rPr>
               <w:t>Usa</w:t>
             </w:r>
@@ -3408,12 +3422,12 @@
             <w:pPr>
               <w:spacing w:before="80" w:after="80"/>
               <w:rPr>
-                <w:rStyle w:val="Strong"/>
-              </w:rPr>
-            </w:pPr>
-            <w:r>
-              <w:rPr>
-                <w:rStyle w:val="Strong"/>
+                <w:rStyle w:val="Textoennegrita"/>
+              </w:rPr>
+            </w:pPr>
+            <w:r>
+              <w:rPr>
+                <w:rStyle w:val="Textoennegrita"/>
               </w:rPr>
               <w:t>Extiende</w:t>
             </w:r>
@@ -3442,12 +3456,12 @@
             <w:pPr>
               <w:spacing w:before="80" w:after="80"/>
               <w:rPr>
-                <w:rStyle w:val="Strong"/>
-              </w:rPr>
-            </w:pPr>
-            <w:r>
-              <w:rPr>
-                <w:rStyle w:val="Strong"/>
+                <w:rStyle w:val="Textoennegrita"/>
+              </w:rPr>
+            </w:pPr>
+            <w:r>
+              <w:rPr>
+                <w:rStyle w:val="Textoennegrita"/>
               </w:rPr>
               <w:t>Descripción</w:t>
             </w:r>
@@ -3488,12 +3502,12 @@
             <w:pPr>
               <w:spacing w:before="80" w:after="80"/>
               <w:rPr>
-                <w:rStyle w:val="Strong"/>
-              </w:rPr>
-            </w:pPr>
-            <w:r>
-              <w:rPr>
-                <w:rStyle w:val="Strong"/>
+                <w:rStyle w:val="Textoennegrita"/>
+              </w:rPr>
+            </w:pPr>
+            <w:r>
+              <w:rPr>
+                <w:rStyle w:val="Textoennegrita"/>
               </w:rPr>
               <w:t xml:space="preserve">Precondición </w:t>
             </w:r>
@@ -3532,12 +3546,12 @@
             <w:pPr>
               <w:spacing w:before="80" w:after="80"/>
               <w:rPr>
-                <w:rStyle w:val="Strong"/>
-              </w:rPr>
-            </w:pPr>
-            <w:r>
-              <w:rPr>
-                <w:rStyle w:val="Strong"/>
+                <w:rStyle w:val="Textoennegrita"/>
+              </w:rPr>
+            </w:pPr>
+            <w:r>
+              <w:rPr>
+                <w:rStyle w:val="Textoennegrita"/>
               </w:rPr>
               <w:t>Secuencia normal</w:t>
             </w:r>
@@ -3549,7 +3563,7 @@
           </w:tcPr>
           <w:p>
             <w:pPr>
-              <w:pStyle w:val="ListParagraph"/>
+              <w:pStyle w:val="Prrafodelista"/>
               <w:numPr>
                 <w:ilvl w:val="0"/>
                 <w:numId w:val="8"/>
@@ -3564,7 +3578,7 @@
           </w:p>
           <w:p>
             <w:pPr>
-              <w:pStyle w:val="ListParagraph"/>
+              <w:pStyle w:val="Prrafodelista"/>
               <w:numPr>
                 <w:ilvl w:val="0"/>
                 <w:numId w:val="8"/>
@@ -3579,7 +3593,7 @@
           </w:p>
           <w:p>
             <w:pPr>
-              <w:pStyle w:val="ListParagraph"/>
+              <w:pStyle w:val="Prrafodelista"/>
               <w:numPr>
                 <w:ilvl w:val="0"/>
                 <w:numId w:val="8"/>
@@ -3594,7 +3608,7 @@
           </w:p>
           <w:p>
             <w:pPr>
-              <w:pStyle w:val="ListParagraph"/>
+              <w:pStyle w:val="Prrafodelista"/>
               <w:numPr>
                 <w:ilvl w:val="0"/>
                 <w:numId w:val="8"/>
@@ -3609,7 +3623,7 @@
           </w:p>
           <w:p>
             <w:pPr>
-              <w:pStyle w:val="ListParagraph"/>
+              <w:pStyle w:val="Prrafodelista"/>
               <w:numPr>
                 <w:ilvl w:val="0"/>
                 <w:numId w:val="8"/>
@@ -3636,12 +3650,12 @@
             <w:pPr>
               <w:spacing w:before="80" w:after="80"/>
               <w:rPr>
-                <w:rStyle w:val="Strong"/>
-              </w:rPr>
-            </w:pPr>
-            <w:r>
-              <w:rPr>
-                <w:rStyle w:val="Strong"/>
+                <w:rStyle w:val="Textoennegrita"/>
+              </w:rPr>
+            </w:pPr>
+            <w:r>
+              <w:rPr>
+                <w:rStyle w:val="Textoennegrita"/>
               </w:rPr>
               <w:t>Secuencia alternativa</w:t>
             </w:r>
@@ -3662,7 +3676,7 @@
           </w:p>
           <w:p>
             <w:pPr>
-              <w:pStyle w:val="ListParagraph"/>
+              <w:pStyle w:val="Prrafodelista"/>
               <w:numPr>
                 <w:ilvl w:val="1"/>
                 <w:numId w:val="20"/>
@@ -3676,7 +3690,7 @@
           </w:p>
           <w:p>
             <w:pPr>
-              <w:pStyle w:val="ListParagraph"/>
+              <w:pStyle w:val="Prrafodelista"/>
               <w:numPr>
                 <w:ilvl w:val="1"/>
                 <w:numId w:val="20"/>
@@ -3690,7 +3704,7 @@
           </w:p>
           <w:p>
             <w:pPr>
-              <w:pStyle w:val="ListParagraph"/>
+              <w:pStyle w:val="Prrafodelista"/>
               <w:numPr>
                 <w:ilvl w:val="1"/>
                 <w:numId w:val="20"/>
@@ -3716,12 +3730,12 @@
             <w:pPr>
               <w:spacing w:before="80" w:after="80"/>
               <w:rPr>
-                <w:rStyle w:val="Strong"/>
-              </w:rPr>
-            </w:pPr>
-            <w:r>
-              <w:rPr>
-                <w:rStyle w:val="Strong"/>
+                <w:rStyle w:val="Textoennegrita"/>
+              </w:rPr>
+            </w:pPr>
+            <w:r>
+              <w:rPr>
+                <w:rStyle w:val="Textoennegrita"/>
               </w:rPr>
               <w:t>Postcondición</w:t>
             </w:r>
@@ -3755,7 +3769,7 @@
     </w:p>
     <w:tbl>
       <w:tblPr>
-        <w:tblStyle w:val="TableGrid"/>
+        <w:tblStyle w:val="Tablaconcuadrcula"/>
         <w:tblW w:w="0" w:type="auto"/>
         <w:tblBorders>
           <w:top w:val="single" w:sz="4" w:space="0" w:color="808080" w:themeColor="text1" w:themeTint="7F"/>
@@ -3780,7 +3794,7 @@
           </w:tcPr>
           <w:p>
             <w:pPr>
-              <w:pStyle w:val="Subtitle"/>
+              <w:pStyle w:val="Subttulo"/>
               <w:spacing w:before="120" w:after="120"/>
               <w:rPr>
                 <w:b/>
@@ -3806,12 +3820,12 @@
             <w:pPr>
               <w:spacing w:before="80" w:after="80"/>
               <w:rPr>
-                <w:rStyle w:val="Strong"/>
-              </w:rPr>
-            </w:pPr>
-            <w:r>
-              <w:rPr>
-                <w:rStyle w:val="Strong"/>
+                <w:rStyle w:val="Textoennegrita"/>
+              </w:rPr>
+            </w:pPr>
+            <w:r>
+              <w:rPr>
+                <w:rStyle w:val="Textoennegrita"/>
               </w:rPr>
               <w:t>ID</w:t>
             </w:r>
@@ -3865,12 +3879,12 @@
             <w:pPr>
               <w:spacing w:before="80" w:after="80"/>
               <w:rPr>
-                <w:rStyle w:val="Strong"/>
-              </w:rPr>
-            </w:pPr>
-            <w:r>
-              <w:rPr>
-                <w:rStyle w:val="Strong"/>
+                <w:rStyle w:val="Textoennegrita"/>
+              </w:rPr>
+            </w:pPr>
+            <w:r>
+              <w:rPr>
+                <w:rStyle w:val="Textoennegrita"/>
               </w:rPr>
               <w:t>Titulo</w:t>
             </w:r>
@@ -3899,12 +3913,12 @@
             <w:pPr>
               <w:spacing w:before="80" w:after="80"/>
               <w:rPr>
-                <w:rStyle w:val="Strong"/>
-              </w:rPr>
-            </w:pPr>
-            <w:r>
-              <w:rPr>
-                <w:rStyle w:val="Strong"/>
+                <w:rStyle w:val="Textoennegrita"/>
+              </w:rPr>
+            </w:pPr>
+            <w:r>
+              <w:rPr>
+                <w:rStyle w:val="Textoennegrita"/>
               </w:rPr>
               <w:t>Autor</w:t>
             </w:r>
@@ -3933,12 +3947,12 @@
             <w:pPr>
               <w:spacing w:before="80" w:after="80"/>
               <w:rPr>
-                <w:rStyle w:val="Strong"/>
-              </w:rPr>
-            </w:pPr>
-            <w:r>
-              <w:rPr>
-                <w:rStyle w:val="Strong"/>
+                <w:rStyle w:val="Textoennegrita"/>
+              </w:rPr>
+            </w:pPr>
+            <w:r>
+              <w:rPr>
+                <w:rStyle w:val="Textoennegrita"/>
               </w:rPr>
               <w:t>Actor principal</w:t>
             </w:r>
@@ -3967,12 +3981,12 @@
             <w:pPr>
               <w:spacing w:before="80" w:after="80"/>
               <w:rPr>
-                <w:rStyle w:val="Strong"/>
-              </w:rPr>
-            </w:pPr>
-            <w:r>
-              <w:rPr>
-                <w:rStyle w:val="Strong"/>
+                <w:rStyle w:val="Textoennegrita"/>
+              </w:rPr>
+            </w:pPr>
+            <w:r>
+              <w:rPr>
+                <w:rStyle w:val="Textoennegrita"/>
               </w:rPr>
               <w:t>Actor secundario</w:t>
             </w:r>
@@ -4001,12 +4015,12 @@
             <w:pPr>
               <w:spacing w:before="80" w:after="80"/>
               <w:rPr>
-                <w:rStyle w:val="Strong"/>
-              </w:rPr>
-            </w:pPr>
-            <w:r>
-              <w:rPr>
-                <w:rStyle w:val="Strong"/>
+                <w:rStyle w:val="Textoennegrita"/>
+              </w:rPr>
+            </w:pPr>
+            <w:r>
+              <w:rPr>
+                <w:rStyle w:val="Textoennegrita"/>
               </w:rPr>
               <w:t>Usa</w:t>
             </w:r>
@@ -4035,12 +4049,12 @@
             <w:pPr>
               <w:spacing w:before="80" w:after="80"/>
               <w:rPr>
-                <w:rStyle w:val="Strong"/>
-              </w:rPr>
-            </w:pPr>
-            <w:r>
-              <w:rPr>
-                <w:rStyle w:val="Strong"/>
+                <w:rStyle w:val="Textoennegrita"/>
+              </w:rPr>
+            </w:pPr>
+            <w:r>
+              <w:rPr>
+                <w:rStyle w:val="Textoennegrita"/>
               </w:rPr>
               <w:t>Extiende</w:t>
             </w:r>
@@ -4069,12 +4083,12 @@
             <w:pPr>
               <w:spacing w:before="80" w:after="80"/>
               <w:rPr>
-                <w:rStyle w:val="Strong"/>
-              </w:rPr>
-            </w:pPr>
-            <w:r>
-              <w:rPr>
-                <w:rStyle w:val="Strong"/>
+                <w:rStyle w:val="Textoennegrita"/>
+              </w:rPr>
+            </w:pPr>
+            <w:r>
+              <w:rPr>
+                <w:rStyle w:val="Textoennegrita"/>
               </w:rPr>
               <w:t>Descripción</w:t>
             </w:r>
@@ -4115,12 +4129,12 @@
             <w:pPr>
               <w:spacing w:before="80" w:after="80"/>
               <w:rPr>
-                <w:rStyle w:val="Strong"/>
-              </w:rPr>
-            </w:pPr>
-            <w:r>
-              <w:rPr>
-                <w:rStyle w:val="Strong"/>
+                <w:rStyle w:val="Textoennegrita"/>
+              </w:rPr>
+            </w:pPr>
+            <w:r>
+              <w:rPr>
+                <w:rStyle w:val="Textoennegrita"/>
               </w:rPr>
               <w:t xml:space="preserve">Precondición </w:t>
             </w:r>
@@ -4159,12 +4173,12 @@
             <w:pPr>
               <w:spacing w:before="80" w:after="80"/>
               <w:rPr>
-                <w:rStyle w:val="Strong"/>
-              </w:rPr>
-            </w:pPr>
-            <w:r>
-              <w:rPr>
-                <w:rStyle w:val="Strong"/>
+                <w:rStyle w:val="Textoennegrita"/>
+              </w:rPr>
+            </w:pPr>
+            <w:r>
+              <w:rPr>
+                <w:rStyle w:val="Textoennegrita"/>
               </w:rPr>
               <w:t>Secuencia normal</w:t>
             </w:r>
@@ -4176,7 +4190,7 @@
           </w:tcPr>
           <w:p>
             <w:pPr>
-              <w:pStyle w:val="ListParagraph"/>
+              <w:pStyle w:val="Prrafodelista"/>
               <w:numPr>
                 <w:ilvl w:val="0"/>
                 <w:numId w:val="10"/>
@@ -4191,7 +4205,7 @@
           </w:p>
           <w:p>
             <w:pPr>
-              <w:pStyle w:val="ListParagraph"/>
+              <w:pStyle w:val="Prrafodelista"/>
               <w:numPr>
                 <w:ilvl w:val="0"/>
                 <w:numId w:val="10"/>
@@ -4207,7 +4221,7 @@
           </w:p>
           <w:p>
             <w:pPr>
-              <w:pStyle w:val="ListParagraph"/>
+              <w:pStyle w:val="Prrafodelista"/>
               <w:numPr>
                 <w:ilvl w:val="0"/>
                 <w:numId w:val="10"/>
@@ -4222,7 +4236,7 @@
           </w:p>
           <w:p>
             <w:pPr>
-              <w:pStyle w:val="ListParagraph"/>
+              <w:pStyle w:val="Prrafodelista"/>
               <w:numPr>
                 <w:ilvl w:val="0"/>
                 <w:numId w:val="10"/>
@@ -4237,7 +4251,7 @@
           </w:p>
           <w:p>
             <w:pPr>
-              <w:pStyle w:val="ListParagraph"/>
+              <w:pStyle w:val="Prrafodelista"/>
               <w:numPr>
                 <w:ilvl w:val="0"/>
                 <w:numId w:val="10"/>
@@ -4252,7 +4266,7 @@
           </w:p>
           <w:p>
             <w:pPr>
-              <w:pStyle w:val="ListParagraph"/>
+              <w:pStyle w:val="Prrafodelista"/>
               <w:numPr>
                 <w:ilvl w:val="0"/>
                 <w:numId w:val="10"/>
@@ -4279,12 +4293,12 @@
             <w:pPr>
               <w:spacing w:before="80" w:after="80"/>
               <w:rPr>
-                <w:rStyle w:val="Strong"/>
-              </w:rPr>
-            </w:pPr>
-            <w:r>
-              <w:rPr>
-                <w:rStyle w:val="Strong"/>
+                <w:rStyle w:val="Textoennegrita"/>
+              </w:rPr>
+            </w:pPr>
+            <w:r>
+              <w:rPr>
+                <w:rStyle w:val="Textoennegrita"/>
               </w:rPr>
               <w:lastRenderedPageBreak/>
               <w:t>Secuencia alternativa</w:t>
@@ -4306,7 +4320,7 @@
           </w:p>
           <w:p>
             <w:pPr>
-              <w:pStyle w:val="ListParagraph"/>
+              <w:pStyle w:val="Prrafodelista"/>
               <w:numPr>
                 <w:ilvl w:val="0"/>
                 <w:numId w:val="11"/>
@@ -4320,7 +4334,7 @@
           </w:p>
           <w:p>
             <w:pPr>
-              <w:pStyle w:val="ListParagraph"/>
+              <w:pStyle w:val="Prrafodelista"/>
               <w:numPr>
                 <w:ilvl w:val="0"/>
                 <w:numId w:val="11"/>
@@ -4334,7 +4348,7 @@
           </w:p>
           <w:p>
             <w:pPr>
-              <w:pStyle w:val="ListParagraph"/>
+              <w:pStyle w:val="Prrafodelista"/>
               <w:numPr>
                 <w:ilvl w:val="0"/>
                 <w:numId w:val="11"/>
@@ -4360,12 +4374,12 @@
             <w:pPr>
               <w:spacing w:before="80" w:after="80"/>
               <w:rPr>
-                <w:rStyle w:val="Strong"/>
-              </w:rPr>
-            </w:pPr>
-            <w:r>
-              <w:rPr>
-                <w:rStyle w:val="Strong"/>
+                <w:rStyle w:val="Textoennegrita"/>
+              </w:rPr>
+            </w:pPr>
+            <w:r>
+              <w:rPr>
+                <w:rStyle w:val="Textoennegrita"/>
               </w:rPr>
               <w:t>Postcondición</w:t>
             </w:r>
@@ -4404,7 +4418,7 @@
     </w:p>
     <w:p>
       <w:pPr>
-        <w:pStyle w:val="Heading1"/>
+        <w:pStyle w:val="Ttulo1"/>
         <w:ind w:firstLine="284"/>
         <w:rPr>
           <w:lang w:val="es-EC"/>
@@ -4426,13 +4440,13 @@
       <w:r>
         <w:rPr>
           <w:noProof/>
-          <w:lang w:val="es-EC"/>
+          <w:lang w:val="es-EC" w:eastAsia="es-EC"/>
         </w:rPr>
         <w:drawing>
-          <wp:inline distT="0" distB="0" distL="0" distR="0" wp14:anchorId="5BDE0CA7" wp14:editId="011733B6">
-            <wp:extent cx="5400040" cy="3209290"/>
-            <wp:effectExtent l="0" t="0" r="0" b="0"/>
-            <wp:docPr id="6" name="Picture 6"/>
+          <wp:inline distT="0" distB="0" distL="0" distR="0" wp14:anchorId="3AEAF66F" wp14:editId="1AFC716E">
+            <wp:extent cx="5391150" cy="2905125"/>
+            <wp:effectExtent l="0" t="0" r="0" b="9525"/>
+            <wp:docPr id="2" name="Picture 2"/>
             <wp:cNvGraphicFramePr>
               <a:graphicFrameLocks xmlns:a="http://schemas.openxmlformats.org/drawingml/2006/main" noChangeAspect="1"/>
             </wp:cNvGraphicFramePr>
@@ -4461,7 +4475,7 @@
                   <pic:spPr bwMode="auto">
                     <a:xfrm>
                       <a:off x="0" y="0"/>
-                      <a:ext cx="5400040" cy="3209290"/>
+                      <a:ext cx="5391150" cy="2905125"/>
                     </a:xfrm>
                     <a:prstGeom prst="rect">
                       <a:avLst/>
@@ -4480,7 +4494,7 @@
     </w:p>
     <w:p>
       <w:pPr>
-        <w:pStyle w:val="Heading1"/>
+        <w:pStyle w:val="Ttulo1"/>
         <w:ind w:firstLine="284"/>
         <w:rPr>
           <w:lang w:val="es-EC"/>
@@ -4585,7 +4599,7 @@
     </w:p>
     <w:p>
       <w:pPr>
-        <w:pStyle w:val="Heading1"/>
+        <w:pStyle w:val="Ttulo1"/>
         <w:ind w:firstLine="284"/>
         <w:rPr>
           <w:lang w:val="es-EC"/>
@@ -4775,37 +4789,255 @@
     </w:p>
     <w:p>
       <w:pPr>
-        <w:pStyle w:val="Heading1"/>
-        <w:ind w:firstLine="284"/>
-        <w:rPr>
-          <w:lang w:val="es-EC"/>
-        </w:rPr>
-      </w:pPr>
+        <w:tabs>
+          <w:tab w:val="left" w:pos="1860"/>
+        </w:tabs>
+        <w:rPr>
+          <w:sz w:val="28"/>
+          <w:lang w:val="es-EC"/>
+        </w:rPr>
+      </w:pPr>
+      <w:proofErr w:type="spellStart"/>
       <w:r>
         <w:rPr>
-          <w:lang w:val="es-EC"/>
-        </w:rPr>
-        <w:t>Pruebas Unitarias</w:t>
+          <w:sz w:val="28"/>
+          <w:lang w:val="es-EC"/>
+        </w:rPr>
+        <w:t>Docker</w:t>
+      </w:r>
+      <w:proofErr w:type="spellEnd"/>
+    </w:p>
+    <w:p>
+      <w:pPr>
+        <w:tabs>
+          <w:tab w:val="left" w:pos="1860"/>
+        </w:tabs>
+        <w:rPr>
+          <w:sz w:val="28"/>
+          <w:lang w:val="es-EC"/>
+        </w:rPr>
+      </w:pPr>
+      <w:r>
+        <w:rPr>
+          <w:sz w:val="28"/>
+          <w:lang w:val="es-EC"/>
+        </w:rPr>
+        <w:t>Para el sistema elaborado, se decidió utilizar un contenedor para almacenar la base de datos. A continuación, se detallan las ventajas de su uso:</w:t>
       </w:r>
     </w:p>
     <w:p>
       <w:pPr>
-        <w:rPr>
-          <w:sz w:val="32"/>
-          <w:lang w:val="es-EC"/>
+        <w:pStyle w:val="Prrafodelista"/>
+        <w:numPr>
+          <w:ilvl w:val="0"/>
+          <w:numId w:val="46"/>
+        </w:numPr>
+        <w:tabs>
+          <w:tab w:val="left" w:pos="1860"/>
+        </w:tabs>
+        <w:jc w:val="both"/>
+        <w:rPr>
+          <w:sz w:val="28"/>
         </w:rPr>
       </w:pPr>
       <w:r>
         <w:rPr>
+          <w:sz w:val="28"/>
+        </w:rPr>
+        <w:t xml:space="preserve">Rapidez en la ejecución de los </w:t>
+      </w:r>
+      <w:proofErr w:type="spellStart"/>
+      <w:r>
+        <w:rPr>
+          <w:sz w:val="28"/>
+        </w:rPr>
+        <w:t>Querys</w:t>
+      </w:r>
+      <w:proofErr w:type="spellEnd"/>
+      <w:r>
+        <w:rPr>
+          <w:sz w:val="28"/>
+        </w:rPr>
+        <w:t>.</w:t>
+      </w:r>
+    </w:p>
+    <w:p>
+      <w:pPr>
+        <w:pStyle w:val="Prrafodelista"/>
+        <w:numPr>
+          <w:ilvl w:val="0"/>
+          <w:numId w:val="46"/>
+        </w:numPr>
+        <w:tabs>
+          <w:tab w:val="left" w:pos="1860"/>
+        </w:tabs>
+        <w:jc w:val="both"/>
+        <w:rPr>
+          <w:sz w:val="28"/>
+        </w:rPr>
+      </w:pPr>
+      <w:r>
+        <w:rPr>
+          <w:sz w:val="28"/>
+        </w:rPr>
+        <w:t xml:space="preserve">Evitar el uso de un software externo inestable (específicamente el constante problema que tiene </w:t>
+      </w:r>
+      <w:proofErr w:type="spellStart"/>
+      <w:r>
+        <w:rPr>
+          <w:sz w:val="28"/>
+        </w:rPr>
+        <w:t>MySQL</w:t>
+      </w:r>
+      <w:proofErr w:type="spellEnd"/>
+      <w:r>
+        <w:rPr>
+          <w:sz w:val="28"/>
+        </w:rPr>
+        <w:t xml:space="preserve"> </w:t>
+      </w:r>
+      <w:proofErr w:type="spellStart"/>
+      <w:r>
+        <w:rPr>
+          <w:sz w:val="28"/>
+        </w:rPr>
+        <w:t>Workbench</w:t>
+      </w:r>
+      <w:proofErr w:type="spellEnd"/>
+      <w:r>
+        <w:rPr>
+          <w:sz w:val="28"/>
+        </w:rPr>
+        <w:t xml:space="preserve"> al cerrarse sin previo aviso.)</w:t>
+      </w:r>
+    </w:p>
+    <w:p>
+      <w:pPr>
+        <w:tabs>
+          <w:tab w:val="left" w:pos="1860"/>
+        </w:tabs>
+        <w:jc w:val="both"/>
+        <w:rPr>
+          <w:sz w:val="28"/>
+          <w:lang w:val="es-EC"/>
+        </w:rPr>
+      </w:pPr>
+      <w:r>
+        <w:rPr>
+          <w:sz w:val="28"/>
+          <w:lang w:val="es-EC"/>
+        </w:rPr>
+        <w:t xml:space="preserve">La única desventaja que presento el uso del contenedor fue la sensibilidad a las mayúsculas y minúsculas al referirse a distintas tablas, </w:t>
+      </w:r>
+      <w:proofErr w:type="spellStart"/>
+      <w:r>
+        <w:rPr>
+          <w:sz w:val="28"/>
+          <w:lang w:val="es-EC"/>
+        </w:rPr>
+        <w:t>procedures</w:t>
+      </w:r>
+      <w:proofErr w:type="spellEnd"/>
+      <w:r>
+        <w:rPr>
+          <w:sz w:val="28"/>
+          <w:lang w:val="es-EC"/>
+        </w:rPr>
+        <w:t xml:space="preserve">, </w:t>
+      </w:r>
+      <w:proofErr w:type="spellStart"/>
+      <w:r>
+        <w:rPr>
+          <w:sz w:val="28"/>
+          <w:lang w:val="es-EC"/>
+        </w:rPr>
+        <w:t>etc</w:t>
+      </w:r>
+      <w:proofErr w:type="spellEnd"/>
+      <w:r>
+        <w:rPr>
+          <w:sz w:val="28"/>
+          <w:lang w:val="es-EC"/>
+        </w:rPr>
+        <w:t>/.</w:t>
+      </w:r>
+    </w:p>
+    <w:p>
+      <w:pPr>
+        <w:tabs>
+          <w:tab w:val="left" w:pos="1860"/>
+        </w:tabs>
+        <w:jc w:val="both"/>
+        <w:rPr>
+          <w:sz w:val="28"/>
+          <w:lang w:val="es-EC"/>
+        </w:rPr>
+      </w:pPr>
+      <w:r>
+        <w:rPr>
+          <w:sz w:val="28"/>
+          <w:lang w:val="es-EC"/>
+        </w:rPr>
+        <w:t xml:space="preserve">Se detalla </w:t>
+      </w:r>
+      <w:r>
+        <w:rPr>
+          <w:sz w:val="28"/>
+          <w:lang w:val="es-EC"/>
+        </w:rPr>
+        <w:t>cómo</w:t>
+      </w:r>
+      <w:bookmarkStart w:id="0" w:name="_GoBack"/>
+      <w:bookmarkEnd w:id="0"/>
+      <w:r>
+        <w:rPr>
+          <w:sz w:val="28"/>
+          <w:lang w:val="es-EC"/>
+        </w:rPr>
+        <w:t xml:space="preserve"> fue utilizado y los comandos requeridos: </w:t>
+      </w:r>
+    </w:p>
+    <w:p>
+      <w:pPr>
+        <w:tabs>
+          <w:tab w:val="left" w:pos="1860"/>
+        </w:tabs>
+        <w:jc w:val="both"/>
+        <w:rPr>
+          <w:sz w:val="28"/>
+          <w:lang w:val="es-EC"/>
+        </w:rPr>
+      </w:pPr>
+      <w:r>
+        <w:rPr>
+          <w:sz w:val="28"/>
+          <w:lang w:val="es-EC"/>
+        </w:rPr>
+        <w:t>Comando para crear el contenedor:</w:t>
+      </w:r>
+    </w:p>
+    <w:p>
+      <w:pPr>
+        <w:tabs>
+          <w:tab w:val="left" w:pos="1860"/>
+        </w:tabs>
+        <w:jc w:val="both"/>
+        <w:rPr>
+          <w:sz w:val="28"/>
+          <w:lang w:val="es-EC"/>
+        </w:rPr>
+      </w:pPr>
+      <w:r>
+        <w:rPr>
           <w:noProof/>
-          <w:sz w:val="32"/>
-          <w:lang w:val="es-EC"/>
+          <w:sz w:val="20"/>
+          <w:lang w:val="es-EC" w:eastAsia="es-EC"/>
         </w:rPr>
         <w:drawing>
-          <wp:inline distT="0" distB="0" distL="0" distR="0" wp14:anchorId="7EA93D55" wp14:editId="67CD958F">
-            <wp:extent cx="5200650" cy="2943225"/>
-            <wp:effectExtent l="0" t="0" r="0" b="9525"/>
-            <wp:docPr id="13" name="Picture 13"/>
+          <wp:inline distT="0" distB="0" distL="0" distR="0" wp14:anchorId="48142BFC" wp14:editId="48E8380A">
+            <wp:extent cx="5400040" cy="234950"/>
+            <wp:effectExtent l="0" t="0" r="0" b="0"/>
+            <wp:docPr id="6" name="Imagen 6"/>
             <wp:cNvGraphicFramePr>
               <a:graphicFrameLocks xmlns:a="http://schemas.openxmlformats.org/drawingml/2006/main" noChangeAspect="1"/>
             </wp:cNvGraphicFramePr>
@@ -4813,36 +5045,23 @@
               <a:graphicData uri="http://schemas.openxmlformats.org/drawingml/2006/picture">
                 <pic:pic xmlns:pic="http://schemas.openxmlformats.org/drawingml/2006/picture">
                   <pic:nvPicPr>
-                    <pic:cNvPr id="0" name="Picture 2"/>
-                    <pic:cNvPicPr>
-                      <a:picLocks noChangeAspect="1" noChangeArrowheads="1"/>
-                    </pic:cNvPicPr>
+                    <pic:cNvPr id="1" name=""/>
+                    <pic:cNvPicPr/>
                   </pic:nvPicPr>
                   <pic:blipFill>
-                    <a:blip r:embed="rId11">
-                      <a:extLst>
-                        <a:ext uri="{28A0092B-C50C-407E-A947-70E740481C1C}">
-                          <a14:useLocalDpi xmlns:a14="http://schemas.microsoft.com/office/drawing/2010/main" val="0"/>
-                        </a:ext>
-                      </a:extLst>
-                    </a:blip>
-                    <a:srcRect/>
+                    <a:blip r:embed="rId11"/>
                     <a:stretch>
                       <a:fillRect/>
                     </a:stretch>
                   </pic:blipFill>
-                  <pic:spPr bwMode="auto">
+                  <pic:spPr>
                     <a:xfrm>
                       <a:off x="0" y="0"/>
-                      <a:ext cx="5200650" cy="2943225"/>
+                      <a:ext cx="5400040" cy="234950"/>
                     </a:xfrm>
                     <a:prstGeom prst="rect">
                       <a:avLst/>
                     </a:prstGeom>
-                    <a:noFill/>
-                    <a:ln>
-                      <a:noFill/>
-                    </a:ln>
                   </pic:spPr>
                 </pic:pic>
               </a:graphicData>
@@ -4853,23 +5072,149 @@
     </w:p>
     <w:p>
       <w:pPr>
-        <w:rPr>
-          <w:sz w:val="32"/>
+        <w:tabs>
+          <w:tab w:val="left" w:pos="1860"/>
+        </w:tabs>
+        <w:rPr>
+          <w:sz w:val="28"/>
+          <w:lang w:val="es-EC"/>
+        </w:rPr>
+      </w:pPr>
+    </w:p>
+    <w:p>
+      <w:pPr>
+        <w:tabs>
+          <w:tab w:val="left" w:pos="1860"/>
+        </w:tabs>
+        <w:rPr>
+          <w:sz w:val="28"/>
+          <w:lang w:val="es-EC"/>
+        </w:rPr>
+      </w:pPr>
+    </w:p>
+    <w:p>
+      <w:pPr>
+        <w:tabs>
+          <w:tab w:val="left" w:pos="1860"/>
+        </w:tabs>
+        <w:jc w:val="both"/>
+        <w:rPr>
+          <w:sz w:val="28"/>
           <w:lang w:val="es-EC"/>
         </w:rPr>
       </w:pPr>
       <w:r>
         <w:rPr>
+          <w:sz w:val="28"/>
+          <w:lang w:val="es-EC"/>
+        </w:rPr>
+        <w:lastRenderedPageBreak/>
+        <w:t xml:space="preserve">Se crea el contenedor con el nombre </w:t>
+      </w:r>
+      <w:proofErr w:type="spellStart"/>
+      <w:r>
+        <w:rPr>
+          <w:sz w:val="28"/>
+          <w:lang w:val="es-EC"/>
+        </w:rPr>
+        <w:t>mysqlproyect</w:t>
+      </w:r>
+      <w:proofErr w:type="spellEnd"/>
+      <w:r>
+        <w:rPr>
+          <w:sz w:val="28"/>
+          <w:lang w:val="es-EC"/>
+        </w:rPr>
+        <w:t xml:space="preserve">, se establece el puerto a utilizar y otras banderas para ciertas especificaciones. Por ejemplo, la que indica el uso de la imagen </w:t>
+      </w:r>
+      <w:proofErr w:type="spellStart"/>
+      <w:r>
+        <w:rPr>
+          <w:sz w:val="28"/>
+          <w:lang w:val="es-EC"/>
+        </w:rPr>
+        <w:t>mysql</w:t>
+      </w:r>
+      <w:proofErr w:type="spellEnd"/>
+      <w:r>
+        <w:rPr>
+          <w:sz w:val="28"/>
+          <w:lang w:val="es-EC"/>
+        </w:rPr>
+        <w:t xml:space="preserve"> 5.7. Además, se indica que el usuario </w:t>
+      </w:r>
+      <w:proofErr w:type="spellStart"/>
+      <w:r>
+        <w:rPr>
+          <w:sz w:val="28"/>
+          <w:lang w:val="es-EC"/>
+        </w:rPr>
+        <w:t>root</w:t>
+      </w:r>
+      <w:proofErr w:type="spellEnd"/>
+      <w:r>
+        <w:rPr>
+          <w:sz w:val="28"/>
+          <w:lang w:val="es-EC"/>
+        </w:rPr>
+        <w:t xml:space="preserve"> tiene esa misma clave al acceder a la base de datos. También se le indica al contenedor trabajar con un volumen, esto reduce el riesgo de perder el contenido al compartir un archivo de trabajo entre el contenedor y la máquina local. </w:t>
+      </w:r>
+    </w:p>
+    <w:p>
+      <w:pPr>
+        <w:tabs>
+          <w:tab w:val="left" w:pos="1860"/>
+        </w:tabs>
+        <w:rPr>
+          <w:sz w:val="28"/>
+          <w:lang w:val="es-EC"/>
+        </w:rPr>
+      </w:pPr>
+      <w:r>
+        <w:rPr>
+          <w:sz w:val="28"/>
+          <w:lang w:val="es-EC"/>
+        </w:rPr>
+        <w:t xml:space="preserve">Inmediatamente el contenedor se levanta, es posible verificarlo con el uso del comando </w:t>
+      </w:r>
+      <w:proofErr w:type="spellStart"/>
+      <w:r>
+        <w:rPr>
+          <w:sz w:val="28"/>
+          <w:lang w:val="es-EC"/>
+        </w:rPr>
+        <w:t>ps</w:t>
+      </w:r>
+      <w:proofErr w:type="spellEnd"/>
+      <w:r>
+        <w:rPr>
+          <w:sz w:val="28"/>
+          <w:lang w:val="es-EC"/>
+        </w:rPr>
+        <w:t>.</w:t>
+      </w:r>
+    </w:p>
+    <w:p>
+      <w:pPr>
+        <w:tabs>
+          <w:tab w:val="left" w:pos="1860"/>
+        </w:tabs>
+        <w:rPr>
+          <w:sz w:val="28"/>
+          <w:lang w:val="es-EC"/>
+        </w:rPr>
+      </w:pPr>
+      <w:r>
+        <w:rPr>
           <w:noProof/>
-          <w:sz w:val="32"/>
-          <w:lang w:val="es-EC"/>
-        </w:rPr>
-        <w:lastRenderedPageBreak/>
+          <w:sz w:val="20"/>
+          <w:lang w:val="es-EC" w:eastAsia="es-EC"/>
+        </w:rPr>
         <w:drawing>
-          <wp:inline distT="0" distB="0" distL="0" distR="0" wp14:anchorId="4A17235A" wp14:editId="37681A82">
-            <wp:extent cx="5400040" cy="3723640"/>
+          <wp:inline distT="0" distB="0" distL="0" distR="0" wp14:anchorId="0FBABB24" wp14:editId="09AA0FF3">
+            <wp:extent cx="5400040" cy="407670"/>
             <wp:effectExtent l="0" t="0" r="0" b="0"/>
-            <wp:docPr id="14" name="Picture 14"/>
+            <wp:docPr id="13" name="Imagen 13"/>
             <wp:cNvGraphicFramePr>
               <a:graphicFrameLocks xmlns:a="http://schemas.openxmlformats.org/drawingml/2006/main" noChangeAspect="1"/>
             </wp:cNvGraphicFramePr>
@@ -4877,36 +5222,23 @@
               <a:graphicData uri="http://schemas.openxmlformats.org/drawingml/2006/picture">
                 <pic:pic xmlns:pic="http://schemas.openxmlformats.org/drawingml/2006/picture">
                   <pic:nvPicPr>
-                    <pic:cNvPr id="0" name="Picture 3"/>
-                    <pic:cNvPicPr>
-                      <a:picLocks noChangeAspect="1" noChangeArrowheads="1"/>
-                    </pic:cNvPicPr>
+                    <pic:cNvPr id="1" name=""/>
+                    <pic:cNvPicPr/>
                   </pic:nvPicPr>
                   <pic:blipFill>
-                    <a:blip r:embed="rId12">
-                      <a:extLst>
-                        <a:ext uri="{28A0092B-C50C-407E-A947-70E740481C1C}">
-                          <a14:useLocalDpi xmlns:a14="http://schemas.microsoft.com/office/drawing/2010/main" val="0"/>
-                        </a:ext>
-                      </a:extLst>
-                    </a:blip>
-                    <a:srcRect/>
+                    <a:blip r:embed="rId12"/>
                     <a:stretch>
                       <a:fillRect/>
                     </a:stretch>
                   </pic:blipFill>
-                  <pic:spPr bwMode="auto">
+                  <pic:spPr>
                     <a:xfrm>
                       <a:off x="0" y="0"/>
-                      <a:ext cx="5400040" cy="3723640"/>
+                      <a:ext cx="5400040" cy="407670"/>
                     </a:xfrm>
                     <a:prstGeom prst="rect">
                       <a:avLst/>
                     </a:prstGeom>
-                    <a:noFill/>
-                    <a:ln>
-                      <a:noFill/>
-                    </a:ln>
                   </pic:spPr>
                 </pic:pic>
               </a:graphicData>
@@ -4917,22 +5249,113 @@
     </w:p>
     <w:p>
       <w:pPr>
-        <w:rPr>
-          <w:sz w:val="32"/>
+        <w:tabs>
+          <w:tab w:val="left" w:pos="1860"/>
+        </w:tabs>
+        <w:rPr>
+          <w:sz w:val="28"/>
           <w:lang w:val="es-EC"/>
         </w:rPr>
       </w:pPr>
       <w:r>
         <w:rPr>
+          <w:sz w:val="28"/>
+          <w:lang w:val="es-EC"/>
+        </w:rPr>
+        <w:t>Indica como satisfactoriamente se encuentra corriendo.</w:t>
+      </w:r>
+    </w:p>
+    <w:p>
+      <w:pPr>
+        <w:tabs>
+          <w:tab w:val="left" w:pos="1860"/>
+        </w:tabs>
+        <w:jc w:val="both"/>
+        <w:rPr>
+          <w:sz w:val="28"/>
+          <w:lang w:val="es-EC"/>
+        </w:rPr>
+      </w:pPr>
+      <w:r>
+        <w:rPr>
+          <w:sz w:val="28"/>
+          <w:lang w:val="es-EC"/>
+        </w:rPr>
+        <w:t xml:space="preserve">Para empezar a trabajar en el contenedor se utiliza el comando </w:t>
+      </w:r>
+      <w:proofErr w:type="spellStart"/>
+      <w:r>
+        <w:rPr>
+          <w:sz w:val="28"/>
+          <w:lang w:val="es-EC"/>
+        </w:rPr>
+        <w:t>exec</w:t>
+      </w:r>
+      <w:proofErr w:type="spellEnd"/>
+      <w:r>
+        <w:rPr>
+          <w:sz w:val="28"/>
+          <w:lang w:val="es-EC"/>
+        </w:rPr>
+        <w:t xml:space="preserve">., indicando que se desea trabajar en el entorno de </w:t>
+      </w:r>
+      <w:proofErr w:type="spellStart"/>
+      <w:r>
+        <w:rPr>
+          <w:sz w:val="28"/>
+          <w:lang w:val="es-EC"/>
+        </w:rPr>
+        <w:t>mysql</w:t>
+      </w:r>
+      <w:proofErr w:type="spellEnd"/>
+      <w:r>
+        <w:rPr>
+          <w:sz w:val="28"/>
+          <w:lang w:val="es-EC"/>
+        </w:rPr>
+        <w:t>.</w:t>
+      </w:r>
+    </w:p>
+    <w:p>
+      <w:pPr>
+        <w:tabs>
+          <w:tab w:val="left" w:pos="1860"/>
+        </w:tabs>
+        <w:jc w:val="both"/>
+        <w:rPr>
+          <w:sz w:val="28"/>
+          <w:lang w:val="es-EC"/>
+        </w:rPr>
+      </w:pPr>
+      <w:r>
+        <w:rPr>
+          <w:sz w:val="28"/>
+          <w:lang w:val="es-EC"/>
+        </w:rPr>
+        <w:t>Se ingresa la clave configurada anterior y finalmente se procede a trabajar con la base de datos.</w:t>
+      </w:r>
+    </w:p>
+    <w:p>
+      <w:pPr>
+        <w:tabs>
+          <w:tab w:val="left" w:pos="1860"/>
+        </w:tabs>
+        <w:rPr>
+          <w:sz w:val="28"/>
+          <w:lang w:val="en-US"/>
+        </w:rPr>
+      </w:pPr>
+      <w:r>
+        <w:rPr>
           <w:noProof/>
-          <w:sz w:val="32"/>
-          <w:lang w:val="es-EC"/>
+          <w:sz w:val="20"/>
+          <w:lang w:val="es-EC" w:eastAsia="es-EC"/>
         </w:rPr>
         <w:drawing>
-          <wp:inline distT="0" distB="0" distL="0" distR="0" wp14:anchorId="29A588AB" wp14:editId="52F208A6">
-            <wp:extent cx="5400040" cy="2647950"/>
+          <wp:inline distT="0" distB="0" distL="0" distR="0" wp14:anchorId="5C3295C6" wp14:editId="1BA8A51F">
+            <wp:extent cx="4743450" cy="1038225"/>
             <wp:effectExtent l="0" t="0" r="0" b="0"/>
-            <wp:docPr id="15" name="Picture 15"/>
+            <wp:docPr id="14" name="Imagen 14"/>
             <wp:cNvGraphicFramePr>
               <a:graphicFrameLocks xmlns:a="http://schemas.openxmlformats.org/drawingml/2006/main" noChangeAspect="1"/>
             </wp:cNvGraphicFramePr>
@@ -4940,36 +5363,23 @@
               <a:graphicData uri="http://schemas.openxmlformats.org/drawingml/2006/picture">
                 <pic:pic xmlns:pic="http://schemas.openxmlformats.org/drawingml/2006/picture">
                   <pic:nvPicPr>
-                    <pic:cNvPr id="0" name="Picture 4"/>
-                    <pic:cNvPicPr>
-                      <a:picLocks noChangeAspect="1" noChangeArrowheads="1"/>
-                    </pic:cNvPicPr>
+                    <pic:cNvPr id="1" name=""/>
+                    <pic:cNvPicPr/>
                   </pic:nvPicPr>
                   <pic:blipFill>
-                    <a:blip r:embed="rId13">
-                      <a:extLst>
-                        <a:ext uri="{28A0092B-C50C-407E-A947-70E740481C1C}">
-                          <a14:useLocalDpi xmlns:a14="http://schemas.microsoft.com/office/drawing/2010/main" val="0"/>
-                        </a:ext>
-                      </a:extLst>
-                    </a:blip>
-                    <a:srcRect/>
+                    <a:blip r:embed="rId13"/>
                     <a:stretch>
                       <a:fillRect/>
                     </a:stretch>
                   </pic:blipFill>
-                  <pic:spPr bwMode="auto">
+                  <pic:spPr>
                     <a:xfrm>
                       <a:off x="0" y="0"/>
-                      <a:ext cx="5400040" cy="2647950"/>
+                      <a:ext cx="4743450" cy="1038225"/>
                     </a:xfrm>
                     <a:prstGeom prst="rect">
                       <a:avLst/>
                     </a:prstGeom>
-                    <a:noFill/>
-                    <a:ln>
-                      <a:noFill/>
-                    </a:ln>
                   </pic:spPr>
                 </pic:pic>
               </a:graphicData>
@@ -4980,22 +5390,81 @@
     </w:p>
     <w:p>
       <w:pPr>
-        <w:rPr>
-          <w:sz w:val="32"/>
+        <w:tabs>
+          <w:tab w:val="left" w:pos="1860"/>
+        </w:tabs>
+        <w:rPr>
+          <w:sz w:val="28"/>
           <w:lang w:val="es-EC"/>
         </w:rPr>
       </w:pPr>
       <w:r>
         <w:rPr>
+          <w:sz w:val="28"/>
+          <w:lang w:val="es-EC"/>
+        </w:rPr>
+        <w:t xml:space="preserve">Para la conexión con el sistema desarrollado, se utiliza la </w:t>
+      </w:r>
+      <w:proofErr w:type="spellStart"/>
+      <w:r>
+        <w:rPr>
+          <w:sz w:val="28"/>
+          <w:lang w:val="es-EC"/>
+        </w:rPr>
+        <w:t>ip</w:t>
+      </w:r>
+      <w:proofErr w:type="spellEnd"/>
+      <w:r>
+        <w:rPr>
+          <w:sz w:val="28"/>
+          <w:lang w:val="es-EC"/>
+        </w:rPr>
+        <w:t xml:space="preserve"> del contenedor que tiene por defecto.</w:t>
+      </w:r>
+    </w:p>
+    <w:p>
+      <w:pPr>
+        <w:tabs>
+          <w:tab w:val="left" w:pos="1860"/>
+        </w:tabs>
+        <w:rPr>
+          <w:sz w:val="28"/>
+          <w:lang w:val="es-EC"/>
+        </w:rPr>
+      </w:pPr>
+    </w:p>
+    <w:p>
+      <w:pPr>
+        <w:tabs>
+          <w:tab w:val="left" w:pos="1860"/>
+        </w:tabs>
+        <w:rPr>
           <w:noProof/>
-          <w:sz w:val="32"/>
-          <w:lang w:val="es-EC"/>
+          <w:sz w:val="20"/>
+        </w:rPr>
+      </w:pPr>
+    </w:p>
+    <w:p>
+      <w:pPr>
+        <w:tabs>
+          <w:tab w:val="left" w:pos="1860"/>
+        </w:tabs>
+        <w:rPr>
+          <w:noProof/>
+          <w:sz w:val="20"/>
+        </w:rPr>
+      </w:pPr>
+      <w:r>
+        <w:rPr>
+          <w:noProof/>
+          <w:sz w:val="20"/>
+          <w:lang w:val="es-EC" w:eastAsia="es-EC"/>
         </w:rPr>
         <w:drawing>
-          <wp:inline distT="0" distB="0" distL="0" distR="0" wp14:anchorId="52783BBA" wp14:editId="18053713">
-            <wp:extent cx="5400040" cy="1714500"/>
+          <wp:inline distT="0" distB="0" distL="0" distR="0" wp14:anchorId="2FD36816" wp14:editId="5C4CD4F4">
+            <wp:extent cx="5400040" cy="1854200"/>
             <wp:effectExtent l="0" t="0" r="0" b="0"/>
-            <wp:docPr id="16" name="Picture 16"/>
+            <wp:docPr id="15" name="Imagen 15"/>
             <wp:cNvGraphicFramePr>
               <a:graphicFrameLocks xmlns:a="http://schemas.openxmlformats.org/drawingml/2006/main" noChangeAspect="1"/>
             </wp:cNvGraphicFramePr>
@@ -5003,36 +5472,23 @@
               <a:graphicData uri="http://schemas.openxmlformats.org/drawingml/2006/picture">
                 <pic:pic xmlns:pic="http://schemas.openxmlformats.org/drawingml/2006/picture">
                   <pic:nvPicPr>
-                    <pic:cNvPr id="0" name="Picture 5"/>
-                    <pic:cNvPicPr>
-                      <a:picLocks noChangeAspect="1" noChangeArrowheads="1"/>
-                    </pic:cNvPicPr>
+                    <pic:cNvPr id="1" name=""/>
+                    <pic:cNvPicPr/>
                   </pic:nvPicPr>
                   <pic:blipFill>
-                    <a:blip r:embed="rId14">
-                      <a:extLst>
-                        <a:ext uri="{28A0092B-C50C-407E-A947-70E740481C1C}">
-                          <a14:useLocalDpi xmlns:a14="http://schemas.microsoft.com/office/drawing/2010/main" val="0"/>
-                        </a:ext>
-                      </a:extLst>
-                    </a:blip>
-                    <a:srcRect/>
+                    <a:blip r:embed="rId14"/>
                     <a:stretch>
                       <a:fillRect/>
                     </a:stretch>
                   </pic:blipFill>
-                  <pic:spPr bwMode="auto">
+                  <pic:spPr>
                     <a:xfrm>
                       <a:off x="0" y="0"/>
-                      <a:ext cx="5400040" cy="1714500"/>
+                      <a:ext cx="5400040" cy="1854200"/>
                     </a:xfrm>
                     <a:prstGeom prst="rect">
                       <a:avLst/>
                     </a:prstGeom>
-                    <a:noFill/>
-                    <a:ln>
-                      <a:noFill/>
-                    </a:ln>
                   </pic:spPr>
                 </pic:pic>
               </a:graphicData>
@@ -5044,25 +5500,43 @@
     <w:p>
       <w:pPr>
         <w:tabs>
-          <w:tab w:val="left" w:pos="1860"/>
+          <w:tab w:val="left" w:pos="4862"/>
         </w:tabs>
         <w:rPr>
-          <w:sz w:val="32"/>
+          <w:sz w:val="28"/>
           <w:lang w:val="es-EC"/>
         </w:rPr>
       </w:pPr>
       <w:r>
         <w:rPr>
+          <w:sz w:val="28"/>
+          <w:lang w:val="es-EC"/>
+        </w:rPr>
+        <w:lastRenderedPageBreak/>
+        <w:t>Se ingresa todos los datos de la configuración del contenedor en la clase BD.java</w:t>
+      </w:r>
+    </w:p>
+    <w:p>
+      <w:pPr>
+        <w:tabs>
+          <w:tab w:val="left" w:pos="4862"/>
+        </w:tabs>
+        <w:rPr>
+          <w:sz w:val="28"/>
+          <w:lang w:val="es-EC"/>
+        </w:rPr>
+      </w:pPr>
+      <w:r>
+        <w:rPr>
           <w:noProof/>
-          <w:sz w:val="32"/>
-          <w:lang w:val="es-EC"/>
-        </w:rPr>
-        <w:lastRenderedPageBreak/>
+          <w:sz w:val="20"/>
+          <w:lang w:val="es-EC" w:eastAsia="es-EC"/>
+        </w:rPr>
         <w:drawing>
-          <wp:inline distT="0" distB="0" distL="0" distR="0" wp14:anchorId="0943E0F3" wp14:editId="5B69B3A8">
-            <wp:extent cx="5391150" cy="3114675"/>
-            <wp:effectExtent l="0" t="0" r="0" b="9525"/>
-            <wp:docPr id="19" name="Picture 19"/>
+          <wp:inline distT="0" distB="0" distL="0" distR="0" wp14:anchorId="0A9280FE" wp14:editId="316B366A">
+            <wp:extent cx="5400040" cy="944245"/>
+            <wp:effectExtent l="0" t="0" r="0" b="8255"/>
+            <wp:docPr id="16" name="Imagen 16"/>
             <wp:cNvGraphicFramePr>
               <a:graphicFrameLocks xmlns:a="http://schemas.openxmlformats.org/drawingml/2006/main" noChangeAspect="1"/>
             </wp:cNvGraphicFramePr>
@@ -5070,148 +5544,23 @@
               <a:graphicData uri="http://schemas.openxmlformats.org/drawingml/2006/picture">
                 <pic:pic xmlns:pic="http://schemas.openxmlformats.org/drawingml/2006/picture">
                   <pic:nvPicPr>
-                    <pic:cNvPr id="0" name="Picture 6"/>
-                    <pic:cNvPicPr>
-                      <a:picLocks noChangeAspect="1" noChangeArrowheads="1"/>
-                    </pic:cNvPicPr>
+                    <pic:cNvPr id="1" name=""/>
+                    <pic:cNvPicPr/>
                   </pic:nvPicPr>
                   <pic:blipFill>
-                    <a:blip r:embed="rId15">
-                      <a:extLst>
-                        <a:ext uri="{28A0092B-C50C-407E-A947-70E740481C1C}">
-                          <a14:useLocalDpi xmlns:a14="http://schemas.microsoft.com/office/drawing/2010/main" val="0"/>
-                        </a:ext>
-                      </a:extLst>
-                    </a:blip>
-                    <a:srcRect/>
+                    <a:blip r:embed="rId15"/>
                     <a:stretch>
                       <a:fillRect/>
                     </a:stretch>
                   </pic:blipFill>
-                  <pic:spPr bwMode="auto">
+                  <pic:spPr>
                     <a:xfrm>
                       <a:off x="0" y="0"/>
-                      <a:ext cx="5391150" cy="3114675"/>
+                      <a:ext cx="5400040" cy="944245"/>
                     </a:xfrm>
                     <a:prstGeom prst="rect">
                       <a:avLst/>
                     </a:prstGeom>
-                    <a:noFill/>
-                    <a:ln>
-                      <a:noFill/>
-                    </a:ln>
-                  </pic:spPr>
-                </pic:pic>
-              </a:graphicData>
-            </a:graphic>
-          </wp:inline>
-        </w:drawing>
-      </w:r>
-      <w:r>
-        <w:rPr>
-          <w:noProof/>
-          <w:sz w:val="32"/>
-          <w:lang w:val="es-EC"/>
-        </w:rPr>
-        <w:drawing>
-          <wp:inline distT="0" distB="0" distL="0" distR="0" wp14:anchorId="4E830271" wp14:editId="20E33499">
-            <wp:extent cx="4810125" cy="2933700"/>
-            <wp:effectExtent l="0" t="0" r="9525" b="0"/>
-            <wp:docPr id="20" name="Picture 20"/>
-            <wp:cNvGraphicFramePr>
-              <a:graphicFrameLocks xmlns:a="http://schemas.openxmlformats.org/drawingml/2006/main" noChangeAspect="1"/>
-            </wp:cNvGraphicFramePr>
-            <a:graphic xmlns:a="http://schemas.openxmlformats.org/drawingml/2006/main">
-              <a:graphicData uri="http://schemas.openxmlformats.org/drawingml/2006/picture">
-                <pic:pic xmlns:pic="http://schemas.openxmlformats.org/drawingml/2006/picture">
-                  <pic:nvPicPr>
-                    <pic:cNvPr id="0" name="Picture 7"/>
-                    <pic:cNvPicPr>
-                      <a:picLocks noChangeAspect="1" noChangeArrowheads="1"/>
-                    </pic:cNvPicPr>
-                  </pic:nvPicPr>
-                  <pic:blipFill>
-                    <a:blip r:embed="rId16">
-                      <a:extLst>
-                        <a:ext uri="{28A0092B-C50C-407E-A947-70E740481C1C}">
-                          <a14:useLocalDpi xmlns:a14="http://schemas.microsoft.com/office/drawing/2010/main" val="0"/>
-                        </a:ext>
-                      </a:extLst>
-                    </a:blip>
-                    <a:srcRect/>
-                    <a:stretch>
-                      <a:fillRect/>
-                    </a:stretch>
-                  </pic:blipFill>
-                  <pic:spPr bwMode="auto">
-                    <a:xfrm>
-                      <a:off x="0" y="0"/>
-                      <a:ext cx="4810125" cy="2933700"/>
-                    </a:xfrm>
-                    <a:prstGeom prst="rect">
-                      <a:avLst/>
-                    </a:prstGeom>
-                    <a:noFill/>
-                    <a:ln>
-                      <a:noFill/>
-                    </a:ln>
-                  </pic:spPr>
-                </pic:pic>
-              </a:graphicData>
-            </a:graphic>
-          </wp:inline>
-        </w:drawing>
-      </w:r>
-      <w:bookmarkStart w:id="0" w:name="_GoBack"/>
-      <w:r>
-        <w:rPr>
-          <w:noProof/>
-          <w:sz w:val="32"/>
-          <w:lang w:val="es-EC"/>
-        </w:rPr>
-        <w:lastRenderedPageBreak/>
-        <w:drawing>
-          <wp:inline distT="0" distB="0" distL="0" distR="0" wp14:anchorId="15DBB157" wp14:editId="63C4D1EF">
-            <wp:extent cx="5172075" cy="3162300"/>
-            <wp:effectExtent l="0" t="0" r="9525" b="0"/>
-            <wp:docPr id="21" name="Picture 21"/>
-            <wp:cNvGraphicFramePr>
-              <a:graphicFrameLocks xmlns:a="http://schemas.openxmlformats.org/drawingml/2006/main" noChangeAspect="1"/>
-            </wp:cNvGraphicFramePr>
-            <a:graphic xmlns:a="http://schemas.openxmlformats.org/drawingml/2006/main">
-              <a:graphicData uri="http://schemas.openxmlformats.org/drawingml/2006/picture">
-                <pic:pic xmlns:pic="http://schemas.openxmlformats.org/drawingml/2006/picture">
-                  <pic:nvPicPr>
-                    <pic:cNvPr id="0" name="Picture 8"/>
-                    <pic:cNvPicPr>
-                      <a:picLocks noChangeAspect="1" noChangeArrowheads="1"/>
-                    </pic:cNvPicPr>
-                  </pic:nvPicPr>
-                  <pic:blipFill>
-                    <a:blip r:embed="rId17">
-                      <a:extLst>
-                        <a:ext uri="{28A0092B-C50C-407E-A947-70E740481C1C}">
-                          <a14:useLocalDpi xmlns:a14="http://schemas.microsoft.com/office/drawing/2010/main" val="0"/>
-                        </a:ext>
-                      </a:extLst>
-                    </a:blip>
-                    <a:srcRect/>
-                    <a:stretch>
-                      <a:fillRect/>
-                    </a:stretch>
-                  </pic:blipFill>
-                  <pic:spPr bwMode="auto">
-                    <a:xfrm>
-                      <a:off x="0" y="0"/>
-                      <a:ext cx="5172075" cy="3162300"/>
-                    </a:xfrm>
-                    <a:prstGeom prst="rect">
-                      <a:avLst/>
-                    </a:prstGeom>
-                    <a:noFill/>
-                    <a:ln>
-                      <a:noFill/>
-                    </a:ln>
                   </pic:spPr>
                 </pic:pic>
               </a:graphicData>
@@ -5220,28 +5569,28 @@
         </w:drawing>
       </w:r>
     </w:p>
-    <w:bookmarkEnd w:id="0"/>
     <w:p>
       <w:pPr>
         <w:tabs>
-          <w:tab w:val="left" w:pos="1860"/>
+          <w:tab w:val="left" w:pos="4862"/>
         </w:tabs>
-        <w:rPr>
-          <w:sz w:val="32"/>
+        <w:jc w:val="center"/>
+        <w:rPr>
+          <w:sz w:val="28"/>
           <w:lang w:val="es-EC"/>
         </w:rPr>
       </w:pPr>
       <w:r>
         <w:rPr>
           <w:noProof/>
-          <w:sz w:val="32"/>
-          <w:lang w:val="es-EC"/>
+          <w:sz w:val="20"/>
+          <w:lang w:val="es-EC" w:eastAsia="es-EC"/>
         </w:rPr>
         <w:drawing>
-          <wp:inline distT="0" distB="0" distL="0" distR="0" wp14:anchorId="408F13A2" wp14:editId="13DBF870">
-            <wp:extent cx="5400040" cy="1857375"/>
-            <wp:effectExtent l="0" t="0" r="0" b="9525"/>
-            <wp:docPr id="22" name="Picture 22"/>
+          <wp:inline distT="0" distB="0" distL="0" distR="0" wp14:anchorId="79134570" wp14:editId="735BDE15">
+            <wp:extent cx="3324225" cy="4591050"/>
+            <wp:effectExtent l="0" t="0" r="0" b="0"/>
+            <wp:docPr id="18" name="Imagen 18"/>
             <wp:cNvGraphicFramePr>
               <a:graphicFrameLocks xmlns:a="http://schemas.openxmlformats.org/drawingml/2006/main" noChangeAspect="1"/>
             </wp:cNvGraphicFramePr>
@@ -5249,42 +5598,65 @@
               <a:graphicData uri="http://schemas.openxmlformats.org/drawingml/2006/picture">
                 <pic:pic xmlns:pic="http://schemas.openxmlformats.org/drawingml/2006/picture">
                   <pic:nvPicPr>
-                    <pic:cNvPr id="0" name="Picture 9"/>
-                    <pic:cNvPicPr>
-                      <a:picLocks noChangeAspect="1" noChangeArrowheads="1"/>
-                    </pic:cNvPicPr>
+                    <pic:cNvPr id="1" name=""/>
+                    <pic:cNvPicPr/>
                   </pic:nvPicPr>
                   <pic:blipFill>
-                    <a:blip r:embed="rId18">
-                      <a:extLst>
-                        <a:ext uri="{28A0092B-C50C-407E-A947-70E740481C1C}">
-                          <a14:useLocalDpi xmlns:a14="http://schemas.microsoft.com/office/drawing/2010/main" val="0"/>
-                        </a:ext>
-                      </a:extLst>
-                    </a:blip>
-                    <a:srcRect/>
+                    <a:blip r:embed="rId16"/>
                     <a:stretch>
                       <a:fillRect/>
                     </a:stretch>
                   </pic:blipFill>
-                  <pic:spPr bwMode="auto">
+                  <pic:spPr>
                     <a:xfrm>
                       <a:off x="0" y="0"/>
-                      <a:ext cx="5400040" cy="1857375"/>
+                      <a:ext cx="3324225" cy="4591050"/>
                     </a:xfrm>
                     <a:prstGeom prst="rect">
                       <a:avLst/>
                     </a:prstGeom>
-                    <a:noFill/>
-                    <a:ln>
-                      <a:noFill/>
-                    </a:ln>
                   </pic:spPr>
                 </pic:pic>
               </a:graphicData>
             </a:graphic>
           </wp:inline>
         </w:drawing>
+      </w:r>
+    </w:p>
+    <w:p>
+      <w:pPr>
+        <w:tabs>
+          <w:tab w:val="left" w:pos="4862"/>
+        </w:tabs>
+        <w:rPr>
+          <w:sz w:val="28"/>
+          <w:lang w:val="es-EC"/>
+        </w:rPr>
+      </w:pPr>
+      <w:r>
+        <w:rPr>
+          <w:sz w:val="28"/>
+          <w:lang w:val="es-EC"/>
+        </w:rPr>
+        <w:t>¡Funciona!</w:t>
+      </w:r>
+    </w:p>
+    <w:p>
+      <w:pPr>
+        <w:tabs>
+          <w:tab w:val="left" w:pos="1860"/>
+        </w:tabs>
+        <w:rPr>
+          <w:sz w:val="32"/>
+          <w:lang w:val="es-EC"/>
+        </w:rPr>
+      </w:pPr>
+      <w:r>
+        <w:rPr>
+          <w:sz w:val="32"/>
+          <w:lang w:val="es-EC"/>
+        </w:rPr>
+        <w:tab/>
       </w:r>
     </w:p>
     <w:p>
@@ -5320,7 +5692,7 @@
 </file>
 
 <file path=word/numbering.xml><?xml version="1.0" encoding="utf-8"?>
-<w:numbering xmlns:wpc="http://schemas.microsoft.com/office/word/2010/wordprocessingCanvas" xmlns:cx="http://schemas.microsoft.com/office/drawing/2014/chartex" xmlns:cx1="http://schemas.microsoft.com/office/drawing/2015/9/8/chartex" xmlns:cx2="http://schemas.microsoft.com/office/drawing/2015/10/21/chartex" xmlns:cx3="http://schemas.microsoft.com/office/drawing/2016/5/9/chartex" xmlns:cx4="http://schemas.microsoft.com/office/drawing/2016/5/10/chartex" xmlns:cx5="http://schemas.microsoft.com/office/drawing/2016/5/11/chartex" xmlns:cx6="http://schemas.microsoft.com/office/drawing/2016/5/12/chartex" xmlns:cx7="http://schemas.microsoft.com/office/drawing/2016/5/13/chartex" xmlns:cx8="http://schemas.microsoft.com/office/drawing/2016/5/14/chartex" xmlns:mc="http://schemas.openxmlformats.org/markup-compatibility/2006" xmlns:aink="http://schemas.microsoft.com/office/drawing/2016/ink" xmlns:am3d="http://schemas.microsoft.com/office/drawing/2017/model3d" xmlns:o="urn:schemas-microsoft-com:office:office" xmlns:r="http://schemas.openxmlformats.org/officeDocument/2006/relationships" xmlns:m="http://schemas.openxmlformats.org/officeDocument/2006/math" xmlns:v="urn:schemas-microsoft-com:vml" xmlns:wp14="http://schemas.microsoft.com/office/word/2010/wordprocessingDrawing" xmlns:wp="http://schemas.openxmlformats.org/drawingml/2006/wordprocessingDrawing" xmlns:w10="urn:schemas-microsoft-com:office:word" xmlns:w="http://schemas.openxmlformats.org/wordprocessingml/2006/main" xmlns:w14="http://schemas.microsoft.com/office/word/2010/wordml" xmlns:w15="http://schemas.microsoft.com/office/word/2012/wordml" xmlns:w16cid="http://schemas.microsoft.com/office/word/2016/wordml/cid" xmlns:w16se="http://schemas.microsoft.com/office/word/2015/wordml/symex" xmlns:wpg="http://schemas.microsoft.com/office/word/2010/wordprocessingGroup" xmlns:wpi="http://schemas.microsoft.com/office/word/2010/wordprocessingInk" xmlns:wne="http://schemas.microsoft.com/office/word/2006/wordml" xmlns:wps="http://schemas.microsoft.com/office/word/2010/wordprocessingShape" mc:Ignorable="w14 w15 w16se w16cid wp14">
+<w:numbering xmlns:wpc="http://schemas.microsoft.com/office/word/2010/wordprocessingCanvas" xmlns:mc="http://schemas.openxmlformats.org/markup-compatibility/2006" xmlns:o="urn:schemas-microsoft-com:office:office" xmlns:r="http://schemas.openxmlformats.org/officeDocument/2006/relationships" xmlns:m="http://schemas.openxmlformats.org/officeDocument/2006/math" xmlns:v="urn:schemas-microsoft-com:vml" xmlns:wp14="http://schemas.microsoft.com/office/word/2010/wordprocessingDrawing" xmlns:wp="http://schemas.openxmlformats.org/drawingml/2006/wordprocessingDrawing" xmlns:w10="urn:schemas-microsoft-com:office:word" xmlns:w="http://schemas.openxmlformats.org/wordprocessingml/2006/main" xmlns:w14="http://schemas.microsoft.com/office/word/2010/wordml" xmlns:w15="http://schemas.microsoft.com/office/word/2012/wordml" xmlns:wpg="http://schemas.microsoft.com/office/word/2010/wordprocessingGroup" xmlns:wpi="http://schemas.microsoft.com/office/word/2010/wordprocessingInk" xmlns:wne="http://schemas.microsoft.com/office/word/2006/wordml" xmlns:wps="http://schemas.microsoft.com/office/word/2010/wordprocessingShape" mc:Ignorable="w14 w15 wp14">
   <w:abstractNum w:abstractNumId="0" w15:restartNumberingAfterBreak="0">
     <w:nsid w:val="05E95EE7"/>
     <w:multiLevelType w:val="hybridMultilevel"/>
@@ -6526,6 +6898,119 @@
     </w:lvl>
   </w:abstractNum>
   <w:abstractNum w:abstractNumId="14" w15:restartNumberingAfterBreak="0">
+    <w:nsid w:val="28E80011"/>
+    <w:multiLevelType w:val="hybridMultilevel"/>
+    <w:tmpl w:val="8B1C2080"/>
+    <w:lvl w:ilvl="0" w:tplc="300A0001">
+      <w:start w:val="1"/>
+      <w:numFmt w:val="bullet"/>
+      <w:lvlText w:val=""/>
+      <w:lvlJc w:val="left"/>
+      <w:pPr>
+        <w:ind w:left="720" w:hanging="360"/>
+      </w:pPr>
+      <w:rPr>
+        <w:rFonts w:ascii="Symbol" w:hAnsi="Symbol" w:hint="default"/>
+      </w:rPr>
+    </w:lvl>
+    <w:lvl w:ilvl="1" w:tplc="300A0003" w:tentative="1">
+      <w:start w:val="1"/>
+      <w:numFmt w:val="bullet"/>
+      <w:lvlText w:val="o"/>
+      <w:lvlJc w:val="left"/>
+      <w:pPr>
+        <w:ind w:left="1440" w:hanging="360"/>
+      </w:pPr>
+      <w:rPr>
+        <w:rFonts w:ascii="Courier New" w:hAnsi="Courier New" w:cs="Courier New" w:hint="default"/>
+      </w:rPr>
+    </w:lvl>
+    <w:lvl w:ilvl="2" w:tplc="300A0005" w:tentative="1">
+      <w:start w:val="1"/>
+      <w:numFmt w:val="bullet"/>
+      <w:lvlText w:val=""/>
+      <w:lvlJc w:val="left"/>
+      <w:pPr>
+        <w:ind w:left="2160" w:hanging="360"/>
+      </w:pPr>
+      <w:rPr>
+        <w:rFonts w:ascii="Wingdings" w:hAnsi="Wingdings" w:hint="default"/>
+      </w:rPr>
+    </w:lvl>
+    <w:lvl w:ilvl="3" w:tplc="300A0001" w:tentative="1">
+      <w:start w:val="1"/>
+      <w:numFmt w:val="bullet"/>
+      <w:lvlText w:val=""/>
+      <w:lvlJc w:val="left"/>
+      <w:pPr>
+        <w:ind w:left="2880" w:hanging="360"/>
+      </w:pPr>
+      <w:rPr>
+        <w:rFonts w:ascii="Symbol" w:hAnsi="Symbol" w:hint="default"/>
+      </w:rPr>
+    </w:lvl>
+    <w:lvl w:ilvl="4" w:tplc="300A0003" w:tentative="1">
+      <w:start w:val="1"/>
+      <w:numFmt w:val="bullet"/>
+      <w:lvlText w:val="o"/>
+      <w:lvlJc w:val="left"/>
+      <w:pPr>
+        <w:ind w:left="3600" w:hanging="360"/>
+      </w:pPr>
+      <w:rPr>
+        <w:rFonts w:ascii="Courier New" w:hAnsi="Courier New" w:cs="Courier New" w:hint="default"/>
+      </w:rPr>
+    </w:lvl>
+    <w:lvl w:ilvl="5" w:tplc="300A0005" w:tentative="1">
+      <w:start w:val="1"/>
+      <w:numFmt w:val="bullet"/>
+      <w:lvlText w:val=""/>
+      <w:lvlJc w:val="left"/>
+      <w:pPr>
+        <w:ind w:left="4320" w:hanging="360"/>
+      </w:pPr>
+      <w:rPr>
+        <w:rFonts w:ascii="Wingdings" w:hAnsi="Wingdings" w:hint="default"/>
+      </w:rPr>
+    </w:lvl>
+    <w:lvl w:ilvl="6" w:tplc="300A0001" w:tentative="1">
+      <w:start w:val="1"/>
+      <w:numFmt w:val="bullet"/>
+      <w:lvlText w:val=""/>
+      <w:lvlJc w:val="left"/>
+      <w:pPr>
+        <w:ind w:left="5040" w:hanging="360"/>
+      </w:pPr>
+      <w:rPr>
+        <w:rFonts w:ascii="Symbol" w:hAnsi="Symbol" w:hint="default"/>
+      </w:rPr>
+    </w:lvl>
+    <w:lvl w:ilvl="7" w:tplc="300A0003" w:tentative="1">
+      <w:start w:val="1"/>
+      <w:numFmt w:val="bullet"/>
+      <w:lvlText w:val="o"/>
+      <w:lvlJc w:val="left"/>
+      <w:pPr>
+        <w:ind w:left="5760" w:hanging="360"/>
+      </w:pPr>
+      <w:rPr>
+        <w:rFonts w:ascii="Courier New" w:hAnsi="Courier New" w:cs="Courier New" w:hint="default"/>
+      </w:rPr>
+    </w:lvl>
+    <w:lvl w:ilvl="8" w:tplc="300A0005" w:tentative="1">
+      <w:start w:val="1"/>
+      <w:numFmt w:val="bullet"/>
+      <w:lvlText w:val=""/>
+      <w:lvlJc w:val="left"/>
+      <w:pPr>
+        <w:ind w:left="6480" w:hanging="360"/>
+      </w:pPr>
+      <w:rPr>
+        <w:rFonts w:ascii="Wingdings" w:hAnsi="Wingdings" w:hint="default"/>
+      </w:rPr>
+    </w:lvl>
+  </w:abstractNum>
+  <w:abstractNum w:abstractNumId="15" w15:restartNumberingAfterBreak="0">
     <w:nsid w:val="28EC1BD8"/>
     <w:multiLevelType w:val="hybridMultilevel"/>
     <w:tmpl w:val="E07C8000"/>
@@ -6611,7 +7096,7 @@
       </w:pPr>
     </w:lvl>
   </w:abstractNum>
-  <w:abstractNum w:abstractNumId="15" w15:restartNumberingAfterBreak="0">
+  <w:abstractNum w:abstractNumId="16" w15:restartNumberingAfterBreak="0">
     <w:nsid w:val="2B162C2B"/>
     <w:multiLevelType w:val="hybridMultilevel"/>
     <w:tmpl w:val="4C34DC3C"/>
@@ -6697,7 +7182,7 @@
       </w:pPr>
     </w:lvl>
   </w:abstractNum>
-  <w:abstractNum w:abstractNumId="16" w15:restartNumberingAfterBreak="0">
+  <w:abstractNum w:abstractNumId="17" w15:restartNumberingAfterBreak="0">
     <w:nsid w:val="2B2F7206"/>
     <w:multiLevelType w:val="hybridMultilevel"/>
     <w:tmpl w:val="52B2D16E"/>
@@ -6783,7 +7268,7 @@
       </w:pPr>
     </w:lvl>
   </w:abstractNum>
-  <w:abstractNum w:abstractNumId="17" w15:restartNumberingAfterBreak="0">
+  <w:abstractNum w:abstractNumId="18" w15:restartNumberingAfterBreak="0">
     <w:nsid w:val="38694E8F"/>
     <w:multiLevelType w:val="hybridMultilevel"/>
     <w:tmpl w:val="88441816"/>
@@ -6869,7 +7354,7 @@
       </w:pPr>
     </w:lvl>
   </w:abstractNum>
-  <w:abstractNum w:abstractNumId="18" w15:restartNumberingAfterBreak="0">
+  <w:abstractNum w:abstractNumId="19" w15:restartNumberingAfterBreak="0">
     <w:nsid w:val="3A5E5E5E"/>
     <w:multiLevelType w:val="hybridMultilevel"/>
     <w:tmpl w:val="336E94F2"/>
@@ -6955,7 +7440,7 @@
       </w:pPr>
     </w:lvl>
   </w:abstractNum>
-  <w:abstractNum w:abstractNumId="19" w15:restartNumberingAfterBreak="0">
+  <w:abstractNum w:abstractNumId="20" w15:restartNumberingAfterBreak="0">
     <w:nsid w:val="3C747499"/>
     <w:multiLevelType w:val="multilevel"/>
     <w:tmpl w:val="6764E590"/>
@@ -7049,7 +7534,7 @@
       </w:pPr>
     </w:lvl>
   </w:abstractNum>
-  <w:abstractNum w:abstractNumId="20" w15:restartNumberingAfterBreak="0">
+  <w:abstractNum w:abstractNumId="21" w15:restartNumberingAfterBreak="0">
     <w:nsid w:val="427129E3"/>
     <w:multiLevelType w:val="hybridMultilevel"/>
     <w:tmpl w:val="FB2C6A48"/>
@@ -7135,7 +7620,7 @@
       </w:pPr>
     </w:lvl>
   </w:abstractNum>
-  <w:abstractNum w:abstractNumId="21" w15:restartNumberingAfterBreak="0">
+  <w:abstractNum w:abstractNumId="22" w15:restartNumberingAfterBreak="0">
     <w:nsid w:val="42FC0197"/>
     <w:multiLevelType w:val="hybridMultilevel"/>
     <w:tmpl w:val="4156066A"/>
@@ -7221,7 +7706,7 @@
       </w:pPr>
     </w:lvl>
   </w:abstractNum>
-  <w:abstractNum w:abstractNumId="22" w15:restartNumberingAfterBreak="0">
+  <w:abstractNum w:abstractNumId="23" w15:restartNumberingAfterBreak="0">
     <w:nsid w:val="439854E9"/>
     <w:multiLevelType w:val="multilevel"/>
     <w:tmpl w:val="6764E590"/>
@@ -7315,7 +7800,7 @@
       </w:pPr>
     </w:lvl>
   </w:abstractNum>
-  <w:abstractNum w:abstractNumId="23" w15:restartNumberingAfterBreak="0">
+  <w:abstractNum w:abstractNumId="24" w15:restartNumberingAfterBreak="0">
     <w:nsid w:val="46A454C6"/>
     <w:multiLevelType w:val="hybridMultilevel"/>
     <w:tmpl w:val="0DB2BD6A"/>
@@ -7401,7 +7886,7 @@
       </w:pPr>
     </w:lvl>
   </w:abstractNum>
-  <w:abstractNum w:abstractNumId="24" w15:restartNumberingAfterBreak="0">
+  <w:abstractNum w:abstractNumId="25" w15:restartNumberingAfterBreak="0">
     <w:nsid w:val="4BEB2DA3"/>
     <w:multiLevelType w:val="hybridMultilevel"/>
     <w:tmpl w:val="EAFC6724"/>
@@ -7514,7 +7999,7 @@
       </w:rPr>
     </w:lvl>
   </w:abstractNum>
-  <w:abstractNum w:abstractNumId="25" w15:restartNumberingAfterBreak="0">
+  <w:abstractNum w:abstractNumId="26" w15:restartNumberingAfterBreak="0">
     <w:nsid w:val="4CAD5117"/>
     <w:multiLevelType w:val="hybridMultilevel"/>
     <w:tmpl w:val="5BC274E6"/>
@@ -7600,7 +8085,7 @@
       </w:pPr>
     </w:lvl>
   </w:abstractNum>
-  <w:abstractNum w:abstractNumId="26" w15:restartNumberingAfterBreak="0">
+  <w:abstractNum w:abstractNumId="27" w15:restartNumberingAfterBreak="0">
     <w:nsid w:val="4D922738"/>
     <w:multiLevelType w:val="hybridMultilevel"/>
     <w:tmpl w:val="8340D704"/>
@@ -7686,7 +8171,7 @@
       </w:pPr>
     </w:lvl>
   </w:abstractNum>
-  <w:abstractNum w:abstractNumId="27" w15:restartNumberingAfterBreak="0">
+  <w:abstractNum w:abstractNumId="28" w15:restartNumberingAfterBreak="0">
     <w:nsid w:val="4E0E320B"/>
     <w:multiLevelType w:val="hybridMultilevel"/>
     <w:tmpl w:val="35125FF6"/>
@@ -7772,7 +8257,7 @@
       </w:pPr>
     </w:lvl>
   </w:abstractNum>
-  <w:abstractNum w:abstractNumId="28" w15:restartNumberingAfterBreak="0">
+  <w:abstractNum w:abstractNumId="29" w15:restartNumberingAfterBreak="0">
     <w:nsid w:val="5B8666D3"/>
     <w:multiLevelType w:val="hybridMultilevel"/>
     <w:tmpl w:val="DCE499F0"/>
@@ -7858,7 +8343,7 @@
       </w:pPr>
     </w:lvl>
   </w:abstractNum>
-  <w:abstractNum w:abstractNumId="29" w15:restartNumberingAfterBreak="0">
+  <w:abstractNum w:abstractNumId="30" w15:restartNumberingAfterBreak="0">
     <w:nsid w:val="5C113296"/>
     <w:multiLevelType w:val="hybridMultilevel"/>
     <w:tmpl w:val="D5388272"/>
@@ -7944,7 +8429,7 @@
       </w:pPr>
     </w:lvl>
   </w:abstractNum>
-  <w:abstractNum w:abstractNumId="30" w15:restartNumberingAfterBreak="0">
+  <w:abstractNum w:abstractNumId="31" w15:restartNumberingAfterBreak="0">
     <w:nsid w:val="60375A54"/>
     <w:multiLevelType w:val="hybridMultilevel"/>
     <w:tmpl w:val="1366A74A"/>
@@ -8030,7 +8515,7 @@
       </w:pPr>
     </w:lvl>
   </w:abstractNum>
-  <w:abstractNum w:abstractNumId="31" w15:restartNumberingAfterBreak="0">
+  <w:abstractNum w:abstractNumId="32" w15:restartNumberingAfterBreak="0">
     <w:nsid w:val="604457F7"/>
     <w:multiLevelType w:val="hybridMultilevel"/>
     <w:tmpl w:val="C2C21A22"/>
@@ -8116,7 +8601,7 @@
       </w:pPr>
     </w:lvl>
   </w:abstractNum>
-  <w:abstractNum w:abstractNumId="32" w15:restartNumberingAfterBreak="0">
+  <w:abstractNum w:abstractNumId="33" w15:restartNumberingAfterBreak="0">
     <w:nsid w:val="68FF3C3B"/>
     <w:multiLevelType w:val="hybridMultilevel"/>
     <w:tmpl w:val="EB828548"/>
@@ -8202,7 +8687,7 @@
       </w:pPr>
     </w:lvl>
   </w:abstractNum>
-  <w:abstractNum w:abstractNumId="33" w15:restartNumberingAfterBreak="0">
+  <w:abstractNum w:abstractNumId="34" w15:restartNumberingAfterBreak="0">
     <w:nsid w:val="699E308C"/>
     <w:multiLevelType w:val="hybridMultilevel"/>
     <w:tmpl w:val="624ED66A"/>
@@ -8288,7 +8773,7 @@
       </w:pPr>
     </w:lvl>
   </w:abstractNum>
-  <w:abstractNum w:abstractNumId="34" w15:restartNumberingAfterBreak="0">
+  <w:abstractNum w:abstractNumId="35" w15:restartNumberingAfterBreak="0">
     <w:nsid w:val="6CA11C82"/>
     <w:multiLevelType w:val="multilevel"/>
     <w:tmpl w:val="6764E590"/>
@@ -8382,7 +8867,7 @@
       </w:pPr>
     </w:lvl>
   </w:abstractNum>
-  <w:abstractNum w:abstractNumId="35" w15:restartNumberingAfterBreak="0">
+  <w:abstractNum w:abstractNumId="36" w15:restartNumberingAfterBreak="0">
     <w:nsid w:val="6E6E3932"/>
     <w:multiLevelType w:val="hybridMultilevel"/>
     <w:tmpl w:val="0834EF32"/>
@@ -8468,7 +8953,7 @@
       </w:pPr>
     </w:lvl>
   </w:abstractNum>
-  <w:abstractNum w:abstractNumId="36" w15:restartNumberingAfterBreak="0">
+  <w:abstractNum w:abstractNumId="37" w15:restartNumberingAfterBreak="0">
     <w:nsid w:val="700D6D2D"/>
     <w:multiLevelType w:val="hybridMultilevel"/>
     <w:tmpl w:val="2CB69834"/>
@@ -8581,7 +9066,7 @@
       </w:rPr>
     </w:lvl>
   </w:abstractNum>
-  <w:abstractNum w:abstractNumId="37" w15:restartNumberingAfterBreak="0">
+  <w:abstractNum w:abstractNumId="38" w15:restartNumberingAfterBreak="0">
     <w:nsid w:val="71714F55"/>
     <w:multiLevelType w:val="hybridMultilevel"/>
     <w:tmpl w:val="752CB03C"/>
@@ -8667,7 +9152,7 @@
       </w:pPr>
     </w:lvl>
   </w:abstractNum>
-  <w:abstractNum w:abstractNumId="38" w15:restartNumberingAfterBreak="0">
+  <w:abstractNum w:abstractNumId="39" w15:restartNumberingAfterBreak="0">
     <w:nsid w:val="741061A7"/>
     <w:multiLevelType w:val="hybridMultilevel"/>
     <w:tmpl w:val="20BE5DB6"/>
@@ -8753,7 +9238,7 @@
       </w:pPr>
     </w:lvl>
   </w:abstractNum>
-  <w:abstractNum w:abstractNumId="39" w15:restartNumberingAfterBreak="0">
+  <w:abstractNum w:abstractNumId="40" w15:restartNumberingAfterBreak="0">
     <w:nsid w:val="752D1E44"/>
     <w:multiLevelType w:val="hybridMultilevel"/>
     <w:tmpl w:val="924E4630"/>
@@ -8839,7 +9324,7 @@
       </w:pPr>
     </w:lvl>
   </w:abstractNum>
-  <w:abstractNum w:abstractNumId="40" w15:restartNumberingAfterBreak="0">
+  <w:abstractNum w:abstractNumId="41" w15:restartNumberingAfterBreak="0">
     <w:nsid w:val="753A0D0A"/>
     <w:multiLevelType w:val="hybridMultilevel"/>
     <w:tmpl w:val="F2462ACA"/>
@@ -8925,7 +9410,7 @@
       </w:pPr>
     </w:lvl>
   </w:abstractNum>
-  <w:abstractNum w:abstractNumId="41" w15:restartNumberingAfterBreak="0">
+  <w:abstractNum w:abstractNumId="42" w15:restartNumberingAfterBreak="0">
     <w:nsid w:val="781E6EFD"/>
     <w:multiLevelType w:val="hybridMultilevel"/>
     <w:tmpl w:val="4016E20E"/>
@@ -9011,7 +9496,7 @@
       </w:pPr>
     </w:lvl>
   </w:abstractNum>
-  <w:abstractNum w:abstractNumId="42" w15:restartNumberingAfterBreak="0">
+  <w:abstractNum w:abstractNumId="43" w15:restartNumberingAfterBreak="0">
     <w:nsid w:val="78AB7F1F"/>
     <w:multiLevelType w:val="hybridMultilevel"/>
     <w:tmpl w:val="255E04E4"/>
@@ -9097,7 +9582,7 @@
       </w:pPr>
     </w:lvl>
   </w:abstractNum>
-  <w:abstractNum w:abstractNumId="43" w15:restartNumberingAfterBreak="0">
+  <w:abstractNum w:abstractNumId="44" w15:restartNumberingAfterBreak="0">
     <w:nsid w:val="7F953A17"/>
     <w:multiLevelType w:val="hybridMultilevel"/>
     <w:tmpl w:val="AC026B30"/>
@@ -9184,10 +9669,10 @@
     </w:lvl>
   </w:abstractNum>
   <w:num w:numId="1">
-    <w:abstractNumId w:val="36"/>
+    <w:abstractNumId w:val="37"/>
   </w:num>
   <w:num w:numId="2">
-    <w:abstractNumId w:val="24"/>
+    <w:abstractNumId w:val="25"/>
   </w:num>
   <w:num w:numId="3">
     <w:abstractNumId w:val="5"/>
@@ -9202,7 +9687,7 @@
     <w:abstractNumId w:val="1"/>
   </w:num>
   <w:num w:numId="7">
-    <w:abstractNumId w:val="35"/>
+    <w:abstractNumId w:val="36"/>
   </w:num>
   <w:num w:numId="8">
     <w:abstractNumId w:val="9"/>
@@ -9211,19 +9696,19 @@
     <w:abstractNumId w:val="4"/>
   </w:num>
   <w:num w:numId="10">
-    <w:abstractNumId w:val="30"/>
+    <w:abstractNumId w:val="31"/>
   </w:num>
   <w:num w:numId="11">
-    <w:abstractNumId w:val="37"/>
+    <w:abstractNumId w:val="38"/>
   </w:num>
   <w:num w:numId="12">
-    <w:abstractNumId w:val="31"/>
+    <w:abstractNumId w:val="32"/>
   </w:num>
   <w:num w:numId="13">
-    <w:abstractNumId w:val="25"/>
+    <w:abstractNumId w:val="26"/>
   </w:num>
   <w:num w:numId="14">
-    <w:abstractNumId w:val="33"/>
+    <w:abstractNumId w:val="34"/>
   </w:num>
   <w:num w:numId="15">
     <w:abstractNumId w:val="3"/>
@@ -9232,34 +9717,34 @@
     <w:abstractNumId w:val="8"/>
   </w:num>
   <w:num w:numId="17">
+    <w:abstractNumId w:val="17"/>
+  </w:num>
+  <w:num w:numId="18">
+    <w:abstractNumId w:val="39"/>
+  </w:num>
+  <w:num w:numId="19">
+    <w:abstractNumId w:val="29"/>
+  </w:num>
+  <w:num w:numId="20">
+    <w:abstractNumId w:val="28"/>
+  </w:num>
+  <w:num w:numId="21">
+    <w:abstractNumId w:val="19"/>
+  </w:num>
+  <w:num w:numId="22">
+    <w:abstractNumId w:val="43"/>
+  </w:num>
+  <w:num w:numId="23">
     <w:abstractNumId w:val="16"/>
   </w:num>
-  <w:num w:numId="18">
-    <w:abstractNumId w:val="38"/>
-  </w:num>
-  <w:num w:numId="19">
-    <w:abstractNumId w:val="28"/>
-  </w:num>
-  <w:num w:numId="20">
-    <w:abstractNumId w:val="27"/>
-  </w:num>
-  <w:num w:numId="21">
-    <w:abstractNumId w:val="18"/>
-  </w:num>
-  <w:num w:numId="22">
-    <w:abstractNumId w:val="42"/>
-  </w:num>
-  <w:num w:numId="23">
-    <w:abstractNumId w:val="15"/>
-  </w:num>
   <w:num w:numId="24">
-    <w:abstractNumId w:val="20"/>
+    <w:abstractNumId w:val="21"/>
   </w:num>
   <w:num w:numId="25">
     <w:abstractNumId w:val="6"/>
   </w:num>
   <w:num w:numId="26">
-    <w:abstractNumId w:val="26"/>
+    <w:abstractNumId w:val="27"/>
   </w:num>
   <w:num w:numId="27">
     <w:abstractNumId w:val="13"/>
@@ -9271,40 +9756,40 @@
     <w:abstractNumId w:val="11"/>
   </w:num>
   <w:num w:numId="30">
-    <w:abstractNumId w:val="21"/>
+    <w:abstractNumId w:val="22"/>
   </w:num>
   <w:num w:numId="31">
-    <w:abstractNumId w:val="40"/>
+    <w:abstractNumId w:val="41"/>
   </w:num>
   <w:num w:numId="32">
-    <w:abstractNumId w:val="14"/>
+    <w:abstractNumId w:val="15"/>
   </w:num>
   <w:num w:numId="33">
-    <w:abstractNumId w:val="32"/>
+    <w:abstractNumId w:val="33"/>
   </w:num>
   <w:num w:numId="34">
     <w:abstractNumId w:val="10"/>
   </w:num>
   <w:num w:numId="35">
-    <w:abstractNumId w:val="23"/>
+    <w:abstractNumId w:val="24"/>
   </w:num>
   <w:num w:numId="36">
     <w:abstractNumId w:val="0"/>
   </w:num>
   <w:num w:numId="37">
-    <w:abstractNumId w:val="39"/>
+    <w:abstractNumId w:val="40"/>
   </w:num>
   <w:num w:numId="38">
-    <w:abstractNumId w:val="29"/>
+    <w:abstractNumId w:val="30"/>
   </w:num>
   <w:num w:numId="39">
-    <w:abstractNumId w:val="17"/>
+    <w:abstractNumId w:val="18"/>
   </w:num>
   <w:num w:numId="40">
-    <w:abstractNumId w:val="41"/>
+    <w:abstractNumId w:val="42"/>
   </w:num>
   <w:num w:numId="41">
-    <w:abstractNumId w:val="43"/>
+    <w:abstractNumId w:val="44"/>
   </w:num>
   <w:num w:numId="42">
     <w:abstractNumId w:val="5"/>
@@ -9337,7 +9822,7 @@
     </w:lvlOverride>
   </w:num>
   <w:num w:numId="43">
-    <w:abstractNumId w:val="22"/>
+    <w:abstractNumId w:val="23"/>
     <w:lvlOverride w:ilvl="0">
       <w:startOverride w:val="1"/>
     </w:lvlOverride>
@@ -9367,7 +9852,7 @@
     </w:lvlOverride>
   </w:num>
   <w:num w:numId="44">
-    <w:abstractNumId w:val="34"/>
+    <w:abstractNumId w:val="35"/>
     <w:lvlOverride w:ilvl="0">
       <w:startOverride w:val="1"/>
     </w:lvlOverride>
@@ -9397,7 +9882,7 @@
     </w:lvlOverride>
   </w:num>
   <w:num w:numId="45">
-    <w:abstractNumId w:val="19"/>
+    <w:abstractNumId w:val="20"/>
     <w:lvlOverride w:ilvl="0">
       <w:startOverride w:val="1"/>
     </w:lvlOverride>
@@ -9426,11 +9911,14 @@
       <w:startOverride w:val="1"/>
     </w:lvlOverride>
   </w:num>
+  <w:num w:numId="46">
+    <w:abstractNumId w:val="14"/>
+  </w:num>
 </w:numbering>
 </file>
 
 <file path=word/styles.xml><?xml version="1.0" encoding="utf-8"?>
-<w:styles xmlns:mc="http://schemas.openxmlformats.org/markup-compatibility/2006" xmlns:r="http://schemas.openxmlformats.org/officeDocument/2006/relationships" xmlns:w="http://schemas.openxmlformats.org/wordprocessingml/2006/main" xmlns:w14="http://schemas.microsoft.com/office/word/2010/wordml" xmlns:w15="http://schemas.microsoft.com/office/word/2012/wordml" xmlns:w16cid="http://schemas.microsoft.com/office/word/2016/wordml/cid" xmlns:w16se="http://schemas.microsoft.com/office/word/2015/wordml/symex" mc:Ignorable="w14 w15 w16se w16cid">
+<w:styles xmlns:mc="http://schemas.openxmlformats.org/markup-compatibility/2006" xmlns:r="http://schemas.openxmlformats.org/officeDocument/2006/relationships" xmlns:w="http://schemas.openxmlformats.org/wordprocessingml/2006/main" xmlns:w14="http://schemas.microsoft.com/office/word/2010/wordml" xmlns:w15="http://schemas.microsoft.com/office/word/2012/wordml" mc:Ignorable="w14 w15">
   <w:docDefaults>
     <w:rPrDefault>
       <w:rPr>
@@ -9446,7 +9934,7 @@
       </w:pPr>
     </w:pPrDefault>
   </w:docDefaults>
-  <w:latentStyles w:defLockedState="0" w:defUIPriority="99" w:defSemiHidden="0" w:defUnhideWhenUsed="0" w:defQFormat="0" w:count="377">
+  <w:latentStyles w:defLockedState="0" w:defUIPriority="99" w:defSemiHidden="0" w:defUnhideWhenUsed="0" w:defQFormat="0" w:count="371">
     <w:lsdException w:name="Normal" w:uiPriority="0" w:qFormat="1"/>
     <w:lsdException w:name="heading 1" w:uiPriority="9" w:qFormat="1"/>
     <w:lsdException w:name="heading 2" w:semiHidden="1" w:uiPriority="9" w:unhideWhenUsed="1" w:qFormat="1"/>
@@ -9594,8 +10082,11 @@
     <w:lsdException w:name="Table 3D effects 3" w:semiHidden="1" w:unhideWhenUsed="1"/>
     <w:lsdException w:name="Table Contemporary" w:semiHidden="1" w:unhideWhenUsed="1"/>
     <w:lsdException w:name="Table Elegant" w:semiHidden="1" w:unhideWhenUsed="1"/>
+    <w:lsdException w:name="Table Professional" w:semiHidden="1" w:unhideWhenUsed="1"/>
     <w:lsdException w:name="Table Subtle 1" w:semiHidden="1" w:unhideWhenUsed="1"/>
     <w:lsdException w:name="Table Subtle 2" w:semiHidden="1" w:unhideWhenUsed="1"/>
+    <w:lsdException w:name="Table Web 1" w:semiHidden="1" w:unhideWhenUsed="1"/>
+    <w:lsdException w:name="Table Web 2" w:semiHidden="1" w:unhideWhenUsed="1"/>
     <w:lsdException w:name="Table Web 3" w:semiHidden="1" w:unhideWhenUsed="1"/>
     <w:lsdException w:name="Balloon Text" w:semiHidden="1" w:unhideWhenUsed="1"/>
     <w:lsdException w:name="Table Grid" w:uiPriority="39"/>
@@ -9815,12 +10306,6 @@
     <w:lsdException w:name="List Table 5 Dark Accent 6" w:uiPriority="50"/>
     <w:lsdException w:name="List Table 6 Colorful Accent 6" w:uiPriority="51"/>
     <w:lsdException w:name="List Table 7 Colorful Accent 6" w:uiPriority="52"/>
-    <w:lsdException w:name="Mention" w:semiHidden="1" w:unhideWhenUsed="1"/>
-    <w:lsdException w:name="Smart Hyperlink" w:semiHidden="1" w:unhideWhenUsed="1"/>
-    <w:lsdException w:name="Hashtag" w:semiHidden="1" w:unhideWhenUsed="1"/>
-    <w:lsdException w:name="Unresolved Mention" w:semiHidden="1" w:unhideWhenUsed="1"/>
-    <w:lsdException w:name="Smart Link" w:semiHidden="1" w:unhideWhenUsed="1"/>
-    <w:lsdException w:name="Smart Link Error" w:semiHidden="1" w:unhideWhenUsed="1"/>
   </w:latentStyles>
   <w:style w:type="paragraph" w:default="1" w:styleId="Normal">
     <w:name w:val="Normal"/>
@@ -9830,11 +10315,11 @@
       <w:lang w:val="es-ES"/>
     </w:rPr>
   </w:style>
-  <w:style w:type="paragraph" w:styleId="Heading1">
+  <w:style w:type="paragraph" w:styleId="Ttulo1">
     <w:name w:val="heading 1"/>
     <w:basedOn w:val="Normal"/>
     <w:next w:val="Normal"/>
-    <w:link w:val="Heading1Char"/>
+    <w:link w:val="Ttulo1Car"/>
     <w:uiPriority w:val="9"/>
     <w:qFormat/>
     <w:rsid w:val="009B0915"/>
@@ -9851,13 +10336,13 @@
       <w:szCs w:val="32"/>
     </w:rPr>
   </w:style>
-  <w:style w:type="character" w:default="1" w:styleId="DefaultParagraphFont">
+  <w:style w:type="character" w:default="1" w:styleId="Fuentedeprrafopredeter">
     <w:name w:val="Default Paragraph Font"/>
     <w:uiPriority w:val="1"/>
     <w:semiHidden/>
     <w:unhideWhenUsed/>
   </w:style>
-  <w:style w:type="table" w:default="1" w:styleId="TableNormal">
+  <w:style w:type="table" w:default="1" w:styleId="Tablanormal">
     <w:name w:val="Normal Table"/>
     <w:uiPriority w:val="99"/>
     <w:semiHidden/>
@@ -9872,13 +10357,13 @@
       </w:tblCellMar>
     </w:tblPr>
   </w:style>
-  <w:style w:type="numbering" w:default="1" w:styleId="NoList">
+  <w:style w:type="numbering" w:default="1" w:styleId="Sinlista">
     <w:name w:val="No List"/>
     <w:uiPriority w:val="99"/>
     <w:semiHidden/>
     <w:unhideWhenUsed/>
   </w:style>
-  <w:style w:type="paragraph" w:styleId="ListParagraph">
+  <w:style w:type="paragraph" w:styleId="Prrafodelista">
     <w:name w:val="List Paragraph"/>
     <w:basedOn w:val="Normal"/>
     <w:uiPriority w:val="34"/>
@@ -9892,9 +10377,9 @@
       <w:lang w:val="es-EC"/>
     </w:rPr>
   </w:style>
-  <w:style w:type="paragraph" w:styleId="NoSpacing">
+  <w:style w:type="paragraph" w:styleId="Sinespaciado">
     <w:name w:val="No Spacing"/>
-    <w:link w:val="NoSpacingChar"/>
+    <w:link w:val="SinespaciadoCar"/>
     <w:uiPriority w:val="1"/>
     <w:qFormat/>
     <w:rsid w:val="009B0915"/>
@@ -9906,10 +10391,10 @@
       <w:lang w:val="es-ES"/>
     </w:rPr>
   </w:style>
-  <w:style w:type="character" w:customStyle="1" w:styleId="NoSpacingChar">
-    <w:name w:val="No Spacing Char"/>
-    <w:basedOn w:val="DefaultParagraphFont"/>
-    <w:link w:val="NoSpacing"/>
+  <w:style w:type="character" w:customStyle="1" w:styleId="SinespaciadoCar">
+    <w:name w:val="Sin espaciado Car"/>
+    <w:basedOn w:val="Fuentedeprrafopredeter"/>
+    <w:link w:val="Sinespaciado"/>
     <w:uiPriority w:val="1"/>
     <w:rsid w:val="009B0915"/>
     <w:rPr>
@@ -9917,10 +10402,10 @@
       <w:lang w:val="es-ES"/>
     </w:rPr>
   </w:style>
-  <w:style w:type="character" w:customStyle="1" w:styleId="Heading1Char">
-    <w:name w:val="Heading 1 Char"/>
-    <w:basedOn w:val="DefaultParagraphFont"/>
-    <w:link w:val="Heading1"/>
+  <w:style w:type="character" w:customStyle="1" w:styleId="Ttulo1Car">
+    <w:name w:val="Título 1 Car"/>
+    <w:basedOn w:val="Fuentedeprrafopredeter"/>
+    <w:link w:val="Ttulo1"/>
     <w:uiPriority w:val="9"/>
     <w:rsid w:val="009B0915"/>
     <w:rPr>
@@ -9931,11 +10416,11 @@
       <w:lang w:val="es-ES"/>
     </w:rPr>
   </w:style>
-  <w:style w:type="paragraph" w:styleId="Subtitle">
+  <w:style w:type="paragraph" w:styleId="Subttulo">
     <w:name w:val="Subtitle"/>
     <w:basedOn w:val="Normal"/>
     <w:next w:val="Normal"/>
-    <w:link w:val="SubtitleChar"/>
+    <w:link w:val="SubttuloCar"/>
     <w:uiPriority w:val="11"/>
     <w:qFormat/>
     <w:rsid w:val="001D6EEB"/>
@@ -9953,10 +10438,10 @@
       <w:lang w:val="es-419"/>
     </w:rPr>
   </w:style>
-  <w:style w:type="character" w:customStyle="1" w:styleId="SubtitleChar">
-    <w:name w:val="Subtitle Char"/>
-    <w:basedOn w:val="DefaultParagraphFont"/>
-    <w:link w:val="Subtitle"/>
+  <w:style w:type="character" w:customStyle="1" w:styleId="SubttuloCar">
+    <w:name w:val="Subtítulo Car"/>
+    <w:basedOn w:val="Fuentedeprrafopredeter"/>
+    <w:link w:val="Subttulo"/>
     <w:uiPriority w:val="11"/>
     <w:rsid w:val="001D6EEB"/>
     <w:rPr>
@@ -9967,9 +10452,9 @@
       <w:lang w:val="es-419"/>
     </w:rPr>
   </w:style>
-  <w:style w:type="character" w:styleId="Strong">
+  <w:style w:type="character" w:styleId="Textoennegrita">
     <w:name w:val="Strong"/>
-    <w:basedOn w:val="DefaultParagraphFont"/>
+    <w:basedOn w:val="Fuentedeprrafopredeter"/>
     <w:uiPriority w:val="22"/>
     <w:qFormat/>
     <w:rsid w:val="001D6EEB"/>
@@ -9978,9 +10463,9 @@
       <w:bCs/>
     </w:rPr>
   </w:style>
-  <w:style w:type="table" w:styleId="TableGrid">
+  <w:style w:type="table" w:styleId="Tablaconcuadrcula">
     <w:name w:val="Table Grid"/>
-    <w:basedOn w:val="TableNormal"/>
+    <w:basedOn w:val="Tablanormal"/>
     <w:uiPriority w:val="39"/>
     <w:rsid w:val="001D6EEB"/>
     <w:pPr>

</xml_diff>

<commit_message>
se volvieron agregar el diagrama de clases y pruebas unitarias al documento word
</commit_message>
<xml_diff>
--- a/diagramas/Proyecto-Salazar-Sanchez-Yance.docx
+++ b/diagramas/Proyecto-Salazar-Sanchez-Yance.docx
@@ -1,10 +1,10 @@
 
 <file path=word/document.xml><?xml version="1.0" encoding="utf-8"?>
-<w:document xmlns:wpc="http://schemas.microsoft.com/office/word/2010/wordprocessingCanvas" xmlns:mc="http://schemas.openxmlformats.org/markup-compatibility/2006" xmlns:o="urn:schemas-microsoft-com:office:office" xmlns:r="http://schemas.openxmlformats.org/officeDocument/2006/relationships" xmlns:m="http://schemas.openxmlformats.org/officeDocument/2006/math" xmlns:v="urn:schemas-microsoft-com:vml" xmlns:wp14="http://schemas.microsoft.com/office/word/2010/wordprocessingDrawing" xmlns:wp="http://schemas.openxmlformats.org/drawingml/2006/wordprocessingDrawing" xmlns:w10="urn:schemas-microsoft-com:office:word" xmlns:w="http://schemas.openxmlformats.org/wordprocessingml/2006/main" xmlns:w14="http://schemas.microsoft.com/office/word/2010/wordml" xmlns:w15="http://schemas.microsoft.com/office/word/2012/wordml" xmlns:wpg="http://schemas.microsoft.com/office/word/2010/wordprocessingGroup" xmlns:wpi="http://schemas.microsoft.com/office/word/2010/wordprocessingInk" xmlns:wne="http://schemas.microsoft.com/office/word/2006/wordml" xmlns:wps="http://schemas.microsoft.com/office/word/2010/wordprocessingShape" mc:Ignorable="w14 w15 wp14">
+<w:document xmlns:wpc="http://schemas.microsoft.com/office/word/2010/wordprocessingCanvas" xmlns:cx="http://schemas.microsoft.com/office/drawing/2014/chartex" xmlns:cx1="http://schemas.microsoft.com/office/drawing/2015/9/8/chartex" xmlns:cx2="http://schemas.microsoft.com/office/drawing/2015/10/21/chartex" xmlns:cx3="http://schemas.microsoft.com/office/drawing/2016/5/9/chartex" xmlns:cx4="http://schemas.microsoft.com/office/drawing/2016/5/10/chartex" xmlns:cx5="http://schemas.microsoft.com/office/drawing/2016/5/11/chartex" xmlns:cx6="http://schemas.microsoft.com/office/drawing/2016/5/12/chartex" xmlns:cx7="http://schemas.microsoft.com/office/drawing/2016/5/13/chartex" xmlns:cx8="http://schemas.microsoft.com/office/drawing/2016/5/14/chartex" xmlns:mc="http://schemas.openxmlformats.org/markup-compatibility/2006" xmlns:aink="http://schemas.microsoft.com/office/drawing/2016/ink" xmlns:am3d="http://schemas.microsoft.com/office/drawing/2017/model3d" xmlns:o="urn:schemas-microsoft-com:office:office" xmlns:r="http://schemas.openxmlformats.org/officeDocument/2006/relationships" xmlns:m="http://schemas.openxmlformats.org/officeDocument/2006/math" xmlns:v="urn:schemas-microsoft-com:vml" xmlns:wp14="http://schemas.microsoft.com/office/word/2010/wordprocessingDrawing" xmlns:wp="http://schemas.openxmlformats.org/drawingml/2006/wordprocessingDrawing" xmlns:w10="urn:schemas-microsoft-com:office:word" xmlns:w="http://schemas.openxmlformats.org/wordprocessingml/2006/main" xmlns:w14="http://schemas.microsoft.com/office/word/2010/wordml" xmlns:w15="http://schemas.microsoft.com/office/word/2012/wordml" xmlns:w16cid="http://schemas.microsoft.com/office/word/2016/wordml/cid" xmlns:w16se="http://schemas.microsoft.com/office/word/2015/wordml/symex" xmlns:wpg="http://schemas.microsoft.com/office/word/2010/wordprocessingGroup" xmlns:wpi="http://schemas.microsoft.com/office/word/2010/wordprocessingInk" xmlns:wne="http://schemas.microsoft.com/office/word/2006/wordml" xmlns:wps="http://schemas.microsoft.com/office/word/2010/wordprocessingShape" mc:Ignorable="w14 w15 w16se w16cid wp14">
   <w:body>
     <w:p>
       <w:pPr>
-        <w:pStyle w:val="Sinespaciado"/>
+        <w:pStyle w:val="NoSpacing"/>
         <w:tabs>
           <w:tab w:val="left" w:pos="0"/>
           <w:tab w:val="left" w:pos="8931"/>
@@ -667,7 +667,7 @@
               </wp:anchor>
             </w:drawing>
           </mc:Choice>
-          <mc:Fallback xmlns:w16se="http://schemas.microsoft.com/office/word/2015/wordml/symex" xmlns:w16cid="http://schemas.microsoft.com/office/word/2016/wordml/cid" xmlns:am3d="http://schemas.microsoft.com/office/drawing/2017/model3d" xmlns:aink="http://schemas.microsoft.com/office/drawing/2016/ink" xmlns:cx8="http://schemas.microsoft.com/office/drawing/2016/5/14/chartex" xmlns:cx7="http://schemas.microsoft.com/office/drawing/2016/5/13/chartex" xmlns:cx6="http://schemas.microsoft.com/office/drawing/2016/5/12/chartex" xmlns:cx5="http://schemas.microsoft.com/office/drawing/2016/5/11/chartex" xmlns:cx4="http://schemas.microsoft.com/office/drawing/2016/5/10/chartex" xmlns:cx3="http://schemas.microsoft.com/office/drawing/2016/5/9/chartex" xmlns:cx2="http://schemas.microsoft.com/office/drawing/2015/10/21/chartex" xmlns:cx1="http://schemas.microsoft.com/office/drawing/2015/9/8/chartex" xmlns:cx="http://schemas.microsoft.com/office/drawing/2014/chartex">
+          <mc:Fallback>
             <w:pict>
               <v:group w14:anchorId="5B153229" id="Grupo 9" o:spid="_x0000_s1026" style="position:absolute;margin-left:0;margin-top:.6pt;width:460.05pt;height:608.05pt;z-index:251660288;mso-position-horizontal:left;mso-position-horizontal-relative:margin;mso-width-relative:margin;mso-height-relative:margin" coordsize="57600,7212" o:gfxdata="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">
                 <v:line id="Conector recto 10" o:spid="_x0000_s1027" style="position:absolute;visibility:visible;mso-wrap-style:square" from="0,7212" to="57600,7212" o:connectortype="straight" o:gfxdata="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" strokecolor="#5b9bd5 [3208]" strokeweight=".5pt">
@@ -837,7 +837,7 @@
     </w:p>
     <w:p>
       <w:pPr>
-        <w:pStyle w:val="Prrafodelista"/>
+        <w:pStyle w:val="ListParagraph"/>
         <w:numPr>
           <w:ilvl w:val="0"/>
           <w:numId w:val="1"/>
@@ -860,7 +860,7 @@
     </w:p>
     <w:p>
       <w:pPr>
-        <w:pStyle w:val="Prrafodelista"/>
+        <w:pStyle w:val="ListParagraph"/>
         <w:numPr>
           <w:ilvl w:val="0"/>
           <w:numId w:val="1"/>
@@ -883,7 +883,7 @@
     </w:p>
     <w:p>
       <w:pPr>
-        <w:pStyle w:val="Prrafodelista"/>
+        <w:pStyle w:val="ListParagraph"/>
         <w:numPr>
           <w:ilvl w:val="0"/>
           <w:numId w:val="1"/>
@@ -1000,7 +1000,7 @@
               </wp:anchor>
             </w:drawing>
           </mc:Choice>
-          <mc:Fallback xmlns:w16se="http://schemas.microsoft.com/office/word/2015/wordml/symex" xmlns:w16cid="http://schemas.microsoft.com/office/word/2016/wordml/cid" xmlns:am3d="http://schemas.microsoft.com/office/drawing/2017/model3d" xmlns:aink="http://schemas.microsoft.com/office/drawing/2016/ink" xmlns:cx8="http://schemas.microsoft.com/office/drawing/2016/5/14/chartex" xmlns:cx7="http://schemas.microsoft.com/office/drawing/2016/5/13/chartex" xmlns:cx6="http://schemas.microsoft.com/office/drawing/2016/5/12/chartex" xmlns:cx5="http://schemas.microsoft.com/office/drawing/2016/5/11/chartex" xmlns:cx4="http://schemas.microsoft.com/office/drawing/2016/5/10/chartex" xmlns:cx3="http://schemas.microsoft.com/office/drawing/2016/5/9/chartex" xmlns:cx2="http://schemas.microsoft.com/office/drawing/2015/10/21/chartex" xmlns:cx1="http://schemas.microsoft.com/office/drawing/2015/9/8/chartex" xmlns:cx="http://schemas.microsoft.com/office/drawing/2014/chartex">
+          <mc:Fallback>
             <w:pict>
               <v:rect w14:anchorId="7EDFB69F" id="Rectángulo 8" o:spid="_x0000_s1026" style="position:absolute;margin-left:-86.25pt;margin-top:26.15pt;width:391.4pt;height:3.55pt;z-index:251661312;visibility:visible;mso-wrap-style:square;mso-width-percent:0;mso-height-percent:0;mso-wrap-distance-left:9pt;mso-wrap-distance-top:0;mso-wrap-distance-right:9pt;mso-wrap-distance-bottom:0;mso-position-horizontal:absolute;mso-position-horizontal-relative:margin;mso-position-vertical:absolute;mso-position-vertical-relative:text;mso-width-percent:0;mso-height-percent:0;mso-width-relative:margin;mso-height-relative:margin;v-text-anchor:middle" o:gfxdata="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" fillcolor="#5b9bd5 [3208]" strokecolor="#1f4d78 [1608]" strokeweight="1pt">
                 <w10:wrap anchorx="margin"/>
@@ -1024,7 +1024,7 @@
     <w:p/>
     <w:p>
       <w:pPr>
-        <w:pStyle w:val="Ttulo1"/>
+        <w:pStyle w:val="Heading1"/>
         <w:ind w:firstLine="284"/>
         <w:rPr>
           <w:lang w:val="es-EC"/>
@@ -1169,21 +1169,7 @@
         <w:rPr>
           <w:lang w:val="es-EC"/>
         </w:rPr>
-        <w:t xml:space="preserve"> de </w:t>
-      </w:r>
-      <w:proofErr w:type="spellStart"/>
-      <w:r>
-        <w:rPr>
-          <w:lang w:val="es-EC"/>
-        </w:rPr>
-        <w:t>MySQL</w:t>
-      </w:r>
-      <w:proofErr w:type="spellEnd"/>
-      <w:r>
-        <w:rPr>
-          <w:lang w:val="es-EC"/>
-        </w:rPr>
-        <w:t xml:space="preserve"> debido a que es </w:t>
+        <w:t xml:space="preserve"> de MySQL debido a que es </w:t>
       </w:r>
       <w:r>
         <w:rPr>
@@ -1218,7 +1204,7 @@
     </w:p>
     <w:p>
       <w:pPr>
-        <w:pStyle w:val="Ttulo1"/>
+        <w:pStyle w:val="Heading1"/>
         <w:ind w:firstLine="284"/>
         <w:rPr>
           <w:lang w:val="es-EC"/>
@@ -1294,7 +1280,7 @@
     </w:p>
     <w:p>
       <w:pPr>
-        <w:pStyle w:val="Ttulo1"/>
+        <w:pStyle w:val="Heading1"/>
         <w:ind w:firstLine="284"/>
         <w:rPr>
           <w:lang w:val="es-EC"/>
@@ -1314,7 +1300,7 @@
     </w:p>
     <w:tbl>
       <w:tblPr>
-        <w:tblStyle w:val="Tablaconcuadrcula"/>
+        <w:tblStyle w:val="TableGrid"/>
         <w:tblW w:w="0" w:type="auto"/>
         <w:tblBorders>
           <w:top w:val="single" w:sz="4" w:space="0" w:color="808080" w:themeColor="text1" w:themeTint="7F"/>
@@ -1339,7 +1325,7 @@
           </w:tcPr>
           <w:p>
             <w:pPr>
-              <w:pStyle w:val="Subttulo"/>
+              <w:pStyle w:val="Subtitle"/>
               <w:spacing w:before="120" w:after="120"/>
               <w:rPr>
                 <w:b/>
@@ -1365,12 +1351,12 @@
             <w:pPr>
               <w:spacing w:before="80" w:after="80"/>
               <w:rPr>
-                <w:rStyle w:val="Textoennegrita"/>
-              </w:rPr>
-            </w:pPr>
-            <w:r>
-              <w:rPr>
-                <w:rStyle w:val="Textoennegrita"/>
+                <w:rStyle w:val="Strong"/>
+              </w:rPr>
+            </w:pPr>
+            <w:r>
+              <w:rPr>
+                <w:rStyle w:val="Strong"/>
               </w:rPr>
               <w:t>ID</w:t>
             </w:r>
@@ -1424,12 +1410,12 @@
             <w:pPr>
               <w:spacing w:before="80" w:after="80"/>
               <w:rPr>
-                <w:rStyle w:val="Textoennegrita"/>
-              </w:rPr>
-            </w:pPr>
-            <w:r>
-              <w:rPr>
-                <w:rStyle w:val="Textoennegrita"/>
+                <w:rStyle w:val="Strong"/>
+              </w:rPr>
+            </w:pPr>
+            <w:r>
+              <w:rPr>
+                <w:rStyle w:val="Strong"/>
               </w:rPr>
               <w:t>Titulo</w:t>
             </w:r>
@@ -1458,12 +1444,12 @@
             <w:pPr>
               <w:spacing w:before="80" w:after="80"/>
               <w:rPr>
-                <w:rStyle w:val="Textoennegrita"/>
-              </w:rPr>
-            </w:pPr>
-            <w:r>
-              <w:rPr>
-                <w:rStyle w:val="Textoennegrita"/>
+                <w:rStyle w:val="Strong"/>
+              </w:rPr>
+            </w:pPr>
+            <w:r>
+              <w:rPr>
+                <w:rStyle w:val="Strong"/>
               </w:rPr>
               <w:t>Autor</w:t>
             </w:r>
@@ -1492,12 +1478,12 @@
             <w:pPr>
               <w:spacing w:before="80" w:after="80"/>
               <w:rPr>
-                <w:rStyle w:val="Textoennegrita"/>
-              </w:rPr>
-            </w:pPr>
-            <w:r>
-              <w:rPr>
-                <w:rStyle w:val="Textoennegrita"/>
+                <w:rStyle w:val="Strong"/>
+              </w:rPr>
+            </w:pPr>
+            <w:r>
+              <w:rPr>
+                <w:rStyle w:val="Strong"/>
               </w:rPr>
               <w:lastRenderedPageBreak/>
               <w:t>Actor principal</w:t>
@@ -1527,12 +1513,12 @@
             <w:pPr>
               <w:spacing w:before="80" w:after="80"/>
               <w:rPr>
-                <w:rStyle w:val="Textoennegrita"/>
-              </w:rPr>
-            </w:pPr>
-            <w:r>
-              <w:rPr>
-                <w:rStyle w:val="Textoennegrita"/>
+                <w:rStyle w:val="Strong"/>
+              </w:rPr>
+            </w:pPr>
+            <w:r>
+              <w:rPr>
+                <w:rStyle w:val="Strong"/>
               </w:rPr>
               <w:t>Actor secundario</w:t>
             </w:r>
@@ -1561,12 +1547,12 @@
             <w:pPr>
               <w:spacing w:before="80" w:after="80"/>
               <w:rPr>
-                <w:rStyle w:val="Textoennegrita"/>
-              </w:rPr>
-            </w:pPr>
-            <w:r>
-              <w:rPr>
-                <w:rStyle w:val="Textoennegrita"/>
+                <w:rStyle w:val="Strong"/>
+              </w:rPr>
+            </w:pPr>
+            <w:r>
+              <w:rPr>
+                <w:rStyle w:val="Strong"/>
               </w:rPr>
               <w:t>Usa</w:t>
             </w:r>
@@ -1595,12 +1581,12 @@
             <w:pPr>
               <w:spacing w:before="80" w:after="80"/>
               <w:rPr>
-                <w:rStyle w:val="Textoennegrita"/>
-              </w:rPr>
-            </w:pPr>
-            <w:r>
-              <w:rPr>
-                <w:rStyle w:val="Textoennegrita"/>
+                <w:rStyle w:val="Strong"/>
+              </w:rPr>
+            </w:pPr>
+            <w:r>
+              <w:rPr>
+                <w:rStyle w:val="Strong"/>
               </w:rPr>
               <w:t>Extiende</w:t>
             </w:r>
@@ -1629,12 +1615,12 @@
             <w:pPr>
               <w:spacing w:before="80" w:after="80"/>
               <w:rPr>
-                <w:rStyle w:val="Textoennegrita"/>
-              </w:rPr>
-            </w:pPr>
-            <w:r>
-              <w:rPr>
-                <w:rStyle w:val="Textoennegrita"/>
+                <w:rStyle w:val="Strong"/>
+              </w:rPr>
+            </w:pPr>
+            <w:r>
+              <w:rPr>
+                <w:rStyle w:val="Strong"/>
               </w:rPr>
               <w:t>Descripción</w:t>
             </w:r>
@@ -1689,12 +1675,12 @@
             <w:pPr>
               <w:spacing w:before="80" w:after="80"/>
               <w:rPr>
-                <w:rStyle w:val="Textoennegrita"/>
-              </w:rPr>
-            </w:pPr>
-            <w:r>
-              <w:rPr>
-                <w:rStyle w:val="Textoennegrita"/>
+                <w:rStyle w:val="Strong"/>
+              </w:rPr>
+            </w:pPr>
+            <w:r>
+              <w:rPr>
+                <w:rStyle w:val="Strong"/>
               </w:rPr>
               <w:t xml:space="preserve">Precondición </w:t>
             </w:r>
@@ -1727,12 +1713,12 @@
             <w:pPr>
               <w:spacing w:before="80" w:after="80"/>
               <w:rPr>
-                <w:rStyle w:val="Textoennegrita"/>
-              </w:rPr>
-            </w:pPr>
-            <w:r>
-              <w:rPr>
-                <w:rStyle w:val="Textoennegrita"/>
+                <w:rStyle w:val="Strong"/>
+              </w:rPr>
+            </w:pPr>
+            <w:r>
+              <w:rPr>
+                <w:rStyle w:val="Strong"/>
               </w:rPr>
               <w:t>Secuencia normal</w:t>
             </w:r>
@@ -1744,7 +1730,7 @@
           </w:tcPr>
           <w:p>
             <w:pPr>
-              <w:pStyle w:val="Prrafodelista"/>
+              <w:pStyle w:val="ListParagraph"/>
               <w:numPr>
                 <w:ilvl w:val="0"/>
                 <w:numId w:val="3"/>
@@ -1759,7 +1745,7 @@
           </w:p>
           <w:p>
             <w:pPr>
-              <w:pStyle w:val="Prrafodelista"/>
+              <w:pStyle w:val="ListParagraph"/>
               <w:numPr>
                 <w:ilvl w:val="0"/>
                 <w:numId w:val="3"/>
@@ -1774,7 +1760,7 @@
           </w:p>
           <w:p>
             <w:pPr>
-              <w:pStyle w:val="Prrafodelista"/>
+              <w:pStyle w:val="ListParagraph"/>
               <w:numPr>
                 <w:ilvl w:val="0"/>
                 <w:numId w:val="3"/>
@@ -1789,7 +1775,7 @@
           </w:p>
           <w:p>
             <w:pPr>
-              <w:pStyle w:val="Prrafodelista"/>
+              <w:pStyle w:val="ListParagraph"/>
               <w:numPr>
                 <w:ilvl w:val="0"/>
                 <w:numId w:val="3"/>
@@ -1816,12 +1802,12 @@
             <w:pPr>
               <w:spacing w:before="80" w:after="80"/>
               <w:rPr>
-                <w:rStyle w:val="Textoennegrita"/>
-              </w:rPr>
-            </w:pPr>
-            <w:r>
-              <w:rPr>
-                <w:rStyle w:val="Textoennegrita"/>
+                <w:rStyle w:val="Strong"/>
+              </w:rPr>
+            </w:pPr>
+            <w:r>
+              <w:rPr>
+                <w:rStyle w:val="Strong"/>
               </w:rPr>
               <w:t>Secuencia alternativa</w:t>
             </w:r>
@@ -1842,7 +1828,7 @@
           </w:p>
           <w:p>
             <w:pPr>
-              <w:pStyle w:val="Prrafodelista"/>
+              <w:pStyle w:val="ListParagraph"/>
               <w:numPr>
                 <w:ilvl w:val="0"/>
                 <w:numId w:val="14"/>
@@ -1856,7 +1842,7 @@
           </w:p>
           <w:p>
             <w:pPr>
-              <w:pStyle w:val="Prrafodelista"/>
+              <w:pStyle w:val="ListParagraph"/>
               <w:numPr>
                 <w:ilvl w:val="0"/>
                 <w:numId w:val="14"/>
@@ -1870,7 +1856,7 @@
           </w:p>
           <w:p>
             <w:pPr>
-              <w:pStyle w:val="Prrafodelista"/>
+              <w:pStyle w:val="ListParagraph"/>
               <w:numPr>
                 <w:ilvl w:val="0"/>
                 <w:numId w:val="14"/>
@@ -1896,12 +1882,12 @@
             <w:pPr>
               <w:spacing w:before="80" w:after="80"/>
               <w:rPr>
-                <w:rStyle w:val="Textoennegrita"/>
-              </w:rPr>
-            </w:pPr>
-            <w:r>
-              <w:rPr>
-                <w:rStyle w:val="Textoennegrita"/>
+                <w:rStyle w:val="Strong"/>
+              </w:rPr>
+            </w:pPr>
+            <w:r>
+              <w:rPr>
+                <w:rStyle w:val="Strong"/>
               </w:rPr>
               <w:t>Postcondición</w:t>
             </w:r>
@@ -1935,7 +1921,7 @@
     </w:p>
     <w:tbl>
       <w:tblPr>
-        <w:tblStyle w:val="Tablaconcuadrcula"/>
+        <w:tblStyle w:val="TableGrid"/>
         <w:tblW w:w="0" w:type="auto"/>
         <w:tblBorders>
           <w:top w:val="single" w:sz="4" w:space="0" w:color="808080" w:themeColor="text1" w:themeTint="7F"/>
@@ -1960,7 +1946,7 @@
           </w:tcPr>
           <w:p>
             <w:pPr>
-              <w:pStyle w:val="Subttulo"/>
+              <w:pStyle w:val="Subtitle"/>
               <w:spacing w:before="120" w:after="120"/>
               <w:rPr>
                 <w:b/>
@@ -1986,12 +1972,12 @@
             <w:pPr>
               <w:spacing w:before="80" w:after="80"/>
               <w:rPr>
-                <w:rStyle w:val="Textoennegrita"/>
-              </w:rPr>
-            </w:pPr>
-            <w:r>
-              <w:rPr>
-                <w:rStyle w:val="Textoennegrita"/>
+                <w:rStyle w:val="Strong"/>
+              </w:rPr>
+            </w:pPr>
+            <w:r>
+              <w:rPr>
+                <w:rStyle w:val="Strong"/>
               </w:rPr>
               <w:t>ID</w:t>
             </w:r>
@@ -2045,12 +2031,12 @@
             <w:pPr>
               <w:spacing w:before="80" w:after="80"/>
               <w:rPr>
-                <w:rStyle w:val="Textoennegrita"/>
-              </w:rPr>
-            </w:pPr>
-            <w:r>
-              <w:rPr>
-                <w:rStyle w:val="Textoennegrita"/>
+                <w:rStyle w:val="Strong"/>
+              </w:rPr>
+            </w:pPr>
+            <w:r>
+              <w:rPr>
+                <w:rStyle w:val="Strong"/>
               </w:rPr>
               <w:t>Titulo</w:t>
             </w:r>
@@ -2079,12 +2065,12 @@
             <w:pPr>
               <w:spacing w:before="80" w:after="80"/>
               <w:rPr>
-                <w:rStyle w:val="Textoennegrita"/>
-              </w:rPr>
-            </w:pPr>
-            <w:r>
-              <w:rPr>
-                <w:rStyle w:val="Textoennegrita"/>
+                <w:rStyle w:val="Strong"/>
+              </w:rPr>
+            </w:pPr>
+            <w:r>
+              <w:rPr>
+                <w:rStyle w:val="Strong"/>
               </w:rPr>
               <w:t>Autor</w:t>
             </w:r>
@@ -2113,12 +2099,12 @@
             <w:pPr>
               <w:spacing w:before="80" w:after="80"/>
               <w:rPr>
-                <w:rStyle w:val="Textoennegrita"/>
-              </w:rPr>
-            </w:pPr>
-            <w:r>
-              <w:rPr>
-                <w:rStyle w:val="Textoennegrita"/>
+                <w:rStyle w:val="Strong"/>
+              </w:rPr>
+            </w:pPr>
+            <w:r>
+              <w:rPr>
+                <w:rStyle w:val="Strong"/>
               </w:rPr>
               <w:t>Actor principal</w:t>
             </w:r>
@@ -2147,12 +2133,12 @@
             <w:pPr>
               <w:spacing w:before="80" w:after="80"/>
               <w:rPr>
-                <w:rStyle w:val="Textoennegrita"/>
-              </w:rPr>
-            </w:pPr>
-            <w:r>
-              <w:rPr>
-                <w:rStyle w:val="Textoennegrita"/>
+                <w:rStyle w:val="Strong"/>
+              </w:rPr>
+            </w:pPr>
+            <w:r>
+              <w:rPr>
+                <w:rStyle w:val="Strong"/>
               </w:rPr>
               <w:t>Actor secundario</w:t>
             </w:r>
@@ -2181,12 +2167,12 @@
             <w:pPr>
               <w:spacing w:before="80" w:after="80"/>
               <w:rPr>
-                <w:rStyle w:val="Textoennegrita"/>
-              </w:rPr>
-            </w:pPr>
-            <w:r>
-              <w:rPr>
-                <w:rStyle w:val="Textoennegrita"/>
+                <w:rStyle w:val="Strong"/>
+              </w:rPr>
+            </w:pPr>
+            <w:r>
+              <w:rPr>
+                <w:rStyle w:val="Strong"/>
               </w:rPr>
               <w:t>Usa</w:t>
             </w:r>
@@ -2215,12 +2201,12 @@
             <w:pPr>
               <w:spacing w:before="80" w:after="80"/>
               <w:rPr>
-                <w:rStyle w:val="Textoennegrita"/>
-              </w:rPr>
-            </w:pPr>
-            <w:r>
-              <w:rPr>
-                <w:rStyle w:val="Textoennegrita"/>
+                <w:rStyle w:val="Strong"/>
+              </w:rPr>
+            </w:pPr>
+            <w:r>
+              <w:rPr>
+                <w:rStyle w:val="Strong"/>
               </w:rPr>
               <w:t>Extiende</w:t>
             </w:r>
@@ -2249,12 +2235,12 @@
             <w:pPr>
               <w:spacing w:before="80" w:after="80"/>
               <w:rPr>
-                <w:rStyle w:val="Textoennegrita"/>
-              </w:rPr>
-            </w:pPr>
-            <w:r>
-              <w:rPr>
-                <w:rStyle w:val="Textoennegrita"/>
+                <w:rStyle w:val="Strong"/>
+              </w:rPr>
+            </w:pPr>
+            <w:r>
+              <w:rPr>
+                <w:rStyle w:val="Strong"/>
               </w:rPr>
               <w:t>Descripción</w:t>
             </w:r>
@@ -2295,12 +2281,12 @@
             <w:pPr>
               <w:spacing w:before="80" w:after="80"/>
               <w:rPr>
-                <w:rStyle w:val="Textoennegrita"/>
-              </w:rPr>
-            </w:pPr>
-            <w:r>
-              <w:rPr>
-                <w:rStyle w:val="Textoennegrita"/>
+                <w:rStyle w:val="Strong"/>
+              </w:rPr>
+            </w:pPr>
+            <w:r>
+              <w:rPr>
+                <w:rStyle w:val="Strong"/>
               </w:rPr>
               <w:t xml:space="preserve">Precondición </w:t>
             </w:r>
@@ -2339,12 +2325,12 @@
             <w:pPr>
               <w:spacing w:before="80" w:after="80"/>
               <w:rPr>
-                <w:rStyle w:val="Textoennegrita"/>
-              </w:rPr>
-            </w:pPr>
-            <w:r>
-              <w:rPr>
-                <w:rStyle w:val="Textoennegrita"/>
+                <w:rStyle w:val="Strong"/>
+              </w:rPr>
+            </w:pPr>
+            <w:r>
+              <w:rPr>
+                <w:rStyle w:val="Strong"/>
               </w:rPr>
               <w:t>Secuencia normal</w:t>
             </w:r>
@@ -2356,7 +2342,7 @@
           </w:tcPr>
           <w:p>
             <w:pPr>
-              <w:pStyle w:val="Prrafodelista"/>
+              <w:pStyle w:val="ListParagraph"/>
               <w:numPr>
                 <w:ilvl w:val="0"/>
                 <w:numId w:val="4"/>
@@ -2371,7 +2357,7 @@
           </w:p>
           <w:p>
             <w:pPr>
-              <w:pStyle w:val="Prrafodelista"/>
+              <w:pStyle w:val="ListParagraph"/>
               <w:numPr>
                 <w:ilvl w:val="0"/>
                 <w:numId w:val="4"/>
@@ -2387,7 +2373,7 @@
           </w:p>
           <w:p>
             <w:pPr>
-              <w:pStyle w:val="Prrafodelista"/>
+              <w:pStyle w:val="ListParagraph"/>
               <w:numPr>
                 <w:ilvl w:val="0"/>
                 <w:numId w:val="4"/>
@@ -2414,12 +2400,12 @@
             <w:pPr>
               <w:spacing w:before="80" w:after="80"/>
               <w:rPr>
-                <w:rStyle w:val="Textoennegrita"/>
-              </w:rPr>
-            </w:pPr>
-            <w:r>
-              <w:rPr>
-                <w:rStyle w:val="Textoennegrita"/>
+                <w:rStyle w:val="Strong"/>
+              </w:rPr>
+            </w:pPr>
+            <w:r>
+              <w:rPr>
+                <w:rStyle w:val="Strong"/>
               </w:rPr>
               <w:lastRenderedPageBreak/>
               <w:t>Secuencia alternativa</w:t>
@@ -2441,7 +2427,7 @@
           </w:p>
           <w:p>
             <w:pPr>
-              <w:pStyle w:val="Prrafodelista"/>
+              <w:pStyle w:val="ListParagraph"/>
               <w:numPr>
                 <w:ilvl w:val="0"/>
                 <w:numId w:val="15"/>
@@ -2455,7 +2441,7 @@
           </w:p>
           <w:p>
             <w:pPr>
-              <w:pStyle w:val="Prrafodelista"/>
+              <w:pStyle w:val="ListParagraph"/>
               <w:numPr>
                 <w:ilvl w:val="0"/>
                 <w:numId w:val="15"/>
@@ -2469,7 +2455,7 @@
           </w:p>
           <w:p>
             <w:pPr>
-              <w:pStyle w:val="Prrafodelista"/>
+              <w:pStyle w:val="ListParagraph"/>
               <w:numPr>
                 <w:ilvl w:val="0"/>
                 <w:numId w:val="15"/>
@@ -2495,12 +2481,12 @@
             <w:pPr>
               <w:spacing w:before="80" w:after="80"/>
               <w:rPr>
-                <w:rStyle w:val="Textoennegrita"/>
-              </w:rPr>
-            </w:pPr>
-            <w:r>
-              <w:rPr>
-                <w:rStyle w:val="Textoennegrita"/>
+                <w:rStyle w:val="Strong"/>
+              </w:rPr>
+            </w:pPr>
+            <w:r>
+              <w:rPr>
+                <w:rStyle w:val="Strong"/>
               </w:rPr>
               <w:t>Postcondición</w:t>
             </w:r>
@@ -2529,7 +2515,7 @@
     </w:p>
     <w:tbl>
       <w:tblPr>
-        <w:tblStyle w:val="Tablaconcuadrcula"/>
+        <w:tblStyle w:val="TableGrid"/>
         <w:tblW w:w="0" w:type="auto"/>
         <w:tblBorders>
           <w:top w:val="single" w:sz="4" w:space="0" w:color="808080" w:themeColor="text1" w:themeTint="7F"/>
@@ -2554,7 +2540,7 @@
           </w:tcPr>
           <w:p>
             <w:pPr>
-              <w:pStyle w:val="Subttulo"/>
+              <w:pStyle w:val="Subtitle"/>
               <w:spacing w:before="120" w:after="120"/>
               <w:rPr>
                 <w:b/>
@@ -2580,12 +2566,12 @@
             <w:pPr>
               <w:spacing w:before="80" w:after="80"/>
               <w:rPr>
-                <w:rStyle w:val="Textoennegrita"/>
-              </w:rPr>
-            </w:pPr>
-            <w:r>
-              <w:rPr>
-                <w:rStyle w:val="Textoennegrita"/>
+                <w:rStyle w:val="Strong"/>
+              </w:rPr>
+            </w:pPr>
+            <w:r>
+              <w:rPr>
+                <w:rStyle w:val="Strong"/>
               </w:rPr>
               <w:t>ID</w:t>
             </w:r>
@@ -2639,12 +2625,12 @@
             <w:pPr>
               <w:spacing w:before="80" w:after="80"/>
               <w:rPr>
-                <w:rStyle w:val="Textoennegrita"/>
-              </w:rPr>
-            </w:pPr>
-            <w:r>
-              <w:rPr>
-                <w:rStyle w:val="Textoennegrita"/>
+                <w:rStyle w:val="Strong"/>
+              </w:rPr>
+            </w:pPr>
+            <w:r>
+              <w:rPr>
+                <w:rStyle w:val="Strong"/>
               </w:rPr>
               <w:t>Titulo</w:t>
             </w:r>
@@ -2673,12 +2659,12 @@
             <w:pPr>
               <w:spacing w:before="80" w:after="80"/>
               <w:rPr>
-                <w:rStyle w:val="Textoennegrita"/>
-              </w:rPr>
-            </w:pPr>
-            <w:r>
-              <w:rPr>
-                <w:rStyle w:val="Textoennegrita"/>
+                <w:rStyle w:val="Strong"/>
+              </w:rPr>
+            </w:pPr>
+            <w:r>
+              <w:rPr>
+                <w:rStyle w:val="Strong"/>
               </w:rPr>
               <w:t>Autor</w:t>
             </w:r>
@@ -2707,12 +2693,12 @@
             <w:pPr>
               <w:spacing w:before="80" w:after="80"/>
               <w:rPr>
-                <w:rStyle w:val="Textoennegrita"/>
-              </w:rPr>
-            </w:pPr>
-            <w:r>
-              <w:rPr>
-                <w:rStyle w:val="Textoennegrita"/>
+                <w:rStyle w:val="Strong"/>
+              </w:rPr>
+            </w:pPr>
+            <w:r>
+              <w:rPr>
+                <w:rStyle w:val="Strong"/>
               </w:rPr>
               <w:t>Actor principal</w:t>
             </w:r>
@@ -2741,12 +2727,12 @@
             <w:pPr>
               <w:spacing w:before="80" w:after="80"/>
               <w:rPr>
-                <w:rStyle w:val="Textoennegrita"/>
-              </w:rPr>
-            </w:pPr>
-            <w:r>
-              <w:rPr>
-                <w:rStyle w:val="Textoennegrita"/>
+                <w:rStyle w:val="Strong"/>
+              </w:rPr>
+            </w:pPr>
+            <w:r>
+              <w:rPr>
+                <w:rStyle w:val="Strong"/>
               </w:rPr>
               <w:t>Actor secundario</w:t>
             </w:r>
@@ -2775,12 +2761,12 @@
             <w:pPr>
               <w:spacing w:before="80" w:after="80"/>
               <w:rPr>
-                <w:rStyle w:val="Textoennegrita"/>
-              </w:rPr>
-            </w:pPr>
-            <w:r>
-              <w:rPr>
-                <w:rStyle w:val="Textoennegrita"/>
+                <w:rStyle w:val="Strong"/>
+              </w:rPr>
+            </w:pPr>
+            <w:r>
+              <w:rPr>
+                <w:rStyle w:val="Strong"/>
               </w:rPr>
               <w:t>Usa</w:t>
             </w:r>
@@ -2809,12 +2795,12 @@
             <w:pPr>
               <w:spacing w:before="80" w:after="80"/>
               <w:rPr>
-                <w:rStyle w:val="Textoennegrita"/>
-              </w:rPr>
-            </w:pPr>
-            <w:r>
-              <w:rPr>
-                <w:rStyle w:val="Textoennegrita"/>
+                <w:rStyle w:val="Strong"/>
+              </w:rPr>
+            </w:pPr>
+            <w:r>
+              <w:rPr>
+                <w:rStyle w:val="Strong"/>
               </w:rPr>
               <w:t>Extiende</w:t>
             </w:r>
@@ -2843,12 +2829,12 @@
             <w:pPr>
               <w:spacing w:before="80" w:after="80"/>
               <w:rPr>
-                <w:rStyle w:val="Textoennegrita"/>
-              </w:rPr>
-            </w:pPr>
-            <w:r>
-              <w:rPr>
-                <w:rStyle w:val="Textoennegrita"/>
+                <w:rStyle w:val="Strong"/>
+              </w:rPr>
+            </w:pPr>
+            <w:r>
+              <w:rPr>
+                <w:rStyle w:val="Strong"/>
               </w:rPr>
               <w:t>Descripción</w:t>
             </w:r>
@@ -2889,12 +2875,12 @@
             <w:pPr>
               <w:spacing w:before="80" w:after="80"/>
               <w:rPr>
-                <w:rStyle w:val="Textoennegrita"/>
-              </w:rPr>
-            </w:pPr>
-            <w:r>
-              <w:rPr>
-                <w:rStyle w:val="Textoennegrita"/>
+                <w:rStyle w:val="Strong"/>
+              </w:rPr>
+            </w:pPr>
+            <w:r>
+              <w:rPr>
+                <w:rStyle w:val="Strong"/>
               </w:rPr>
               <w:t xml:space="preserve">Precondición </w:t>
             </w:r>
@@ -2933,12 +2919,12 @@
             <w:pPr>
               <w:spacing w:before="80" w:after="80"/>
               <w:rPr>
-                <w:rStyle w:val="Textoennegrita"/>
-              </w:rPr>
-            </w:pPr>
-            <w:r>
-              <w:rPr>
-                <w:rStyle w:val="Textoennegrita"/>
+                <w:rStyle w:val="Strong"/>
+              </w:rPr>
+            </w:pPr>
+            <w:r>
+              <w:rPr>
+                <w:rStyle w:val="Strong"/>
               </w:rPr>
               <w:t>Secuencia normal</w:t>
             </w:r>
@@ -2950,7 +2936,7 @@
           </w:tcPr>
           <w:p>
             <w:pPr>
-              <w:pStyle w:val="Prrafodelista"/>
+              <w:pStyle w:val="ListParagraph"/>
               <w:numPr>
                 <w:ilvl w:val="0"/>
                 <w:numId w:val="6"/>
@@ -2965,7 +2951,7 @@
           </w:p>
           <w:p>
             <w:pPr>
-              <w:pStyle w:val="Prrafodelista"/>
+              <w:pStyle w:val="ListParagraph"/>
               <w:numPr>
                 <w:ilvl w:val="0"/>
                 <w:numId w:val="6"/>
@@ -2980,7 +2966,7 @@
           </w:p>
           <w:p>
             <w:pPr>
-              <w:pStyle w:val="Prrafodelista"/>
+              <w:pStyle w:val="ListParagraph"/>
               <w:numPr>
                 <w:ilvl w:val="0"/>
                 <w:numId w:val="6"/>
@@ -2995,7 +2981,7 @@
           </w:p>
           <w:p>
             <w:pPr>
-              <w:pStyle w:val="Prrafodelista"/>
+              <w:pStyle w:val="ListParagraph"/>
               <w:numPr>
                 <w:ilvl w:val="0"/>
                 <w:numId w:val="6"/>
@@ -3022,12 +3008,12 @@
             <w:pPr>
               <w:spacing w:before="80" w:after="80"/>
               <w:rPr>
-                <w:rStyle w:val="Textoennegrita"/>
-              </w:rPr>
-            </w:pPr>
-            <w:r>
-              <w:rPr>
-                <w:rStyle w:val="Textoennegrita"/>
+                <w:rStyle w:val="Strong"/>
+              </w:rPr>
+            </w:pPr>
+            <w:r>
+              <w:rPr>
+                <w:rStyle w:val="Strong"/>
               </w:rPr>
               <w:t>Secuencia alternativa</w:t>
             </w:r>
@@ -3048,7 +3034,7 @@
           </w:p>
           <w:p>
             <w:pPr>
-              <w:pStyle w:val="Prrafodelista"/>
+              <w:pStyle w:val="ListParagraph"/>
               <w:numPr>
                 <w:ilvl w:val="1"/>
                 <w:numId w:val="17"/>
@@ -3062,7 +3048,7 @@
           </w:p>
           <w:p>
             <w:pPr>
-              <w:pStyle w:val="Prrafodelista"/>
+              <w:pStyle w:val="ListParagraph"/>
               <w:numPr>
                 <w:ilvl w:val="1"/>
                 <w:numId w:val="17"/>
@@ -3076,7 +3062,7 @@
           </w:p>
           <w:p>
             <w:pPr>
-              <w:pStyle w:val="Prrafodelista"/>
+              <w:pStyle w:val="ListParagraph"/>
               <w:numPr>
                 <w:ilvl w:val="1"/>
                 <w:numId w:val="17"/>
@@ -3102,12 +3088,12 @@
             <w:pPr>
               <w:spacing w:before="80" w:after="80"/>
               <w:rPr>
-                <w:rStyle w:val="Textoennegrita"/>
-              </w:rPr>
-            </w:pPr>
-            <w:r>
-              <w:rPr>
-                <w:rStyle w:val="Textoennegrita"/>
+                <w:rStyle w:val="Strong"/>
+              </w:rPr>
+            </w:pPr>
+            <w:r>
+              <w:rPr>
+                <w:rStyle w:val="Strong"/>
               </w:rPr>
               <w:t>Postcondición</w:t>
             </w:r>
@@ -3141,7 +3127,7 @@
     </w:p>
     <w:tbl>
       <w:tblPr>
-        <w:tblStyle w:val="Tablaconcuadrcula"/>
+        <w:tblStyle w:val="TableGrid"/>
         <w:tblW w:w="0" w:type="auto"/>
         <w:tblBorders>
           <w:top w:val="single" w:sz="4" w:space="0" w:color="808080" w:themeColor="text1" w:themeTint="7F"/>
@@ -3166,7 +3152,7 @@
           </w:tcPr>
           <w:p>
             <w:pPr>
-              <w:pStyle w:val="Subttulo"/>
+              <w:pStyle w:val="Subtitle"/>
               <w:spacing w:before="120" w:after="120"/>
               <w:rPr>
                 <w:b/>
@@ -3192,12 +3178,12 @@
             <w:pPr>
               <w:spacing w:before="80" w:after="80"/>
               <w:rPr>
-                <w:rStyle w:val="Textoennegrita"/>
-              </w:rPr>
-            </w:pPr>
-            <w:r>
-              <w:rPr>
-                <w:rStyle w:val="Textoennegrita"/>
+                <w:rStyle w:val="Strong"/>
+              </w:rPr>
+            </w:pPr>
+            <w:r>
+              <w:rPr>
+                <w:rStyle w:val="Strong"/>
               </w:rPr>
               <w:t>ID</w:t>
             </w:r>
@@ -3251,12 +3237,12 @@
             <w:pPr>
               <w:spacing w:before="80" w:after="80"/>
               <w:rPr>
-                <w:rStyle w:val="Textoennegrita"/>
-              </w:rPr>
-            </w:pPr>
-            <w:r>
-              <w:rPr>
-                <w:rStyle w:val="Textoennegrita"/>
+                <w:rStyle w:val="Strong"/>
+              </w:rPr>
+            </w:pPr>
+            <w:r>
+              <w:rPr>
+                <w:rStyle w:val="Strong"/>
               </w:rPr>
               <w:lastRenderedPageBreak/>
               <w:t>Titulo</w:t>
@@ -3286,12 +3272,12 @@
             <w:pPr>
               <w:spacing w:before="80" w:after="80"/>
               <w:rPr>
-                <w:rStyle w:val="Textoennegrita"/>
-              </w:rPr>
-            </w:pPr>
-            <w:r>
-              <w:rPr>
-                <w:rStyle w:val="Textoennegrita"/>
+                <w:rStyle w:val="Strong"/>
+              </w:rPr>
+            </w:pPr>
+            <w:r>
+              <w:rPr>
+                <w:rStyle w:val="Strong"/>
               </w:rPr>
               <w:t>Autor</w:t>
             </w:r>
@@ -3320,12 +3306,12 @@
             <w:pPr>
               <w:spacing w:before="80" w:after="80"/>
               <w:rPr>
-                <w:rStyle w:val="Textoennegrita"/>
-              </w:rPr>
-            </w:pPr>
-            <w:r>
-              <w:rPr>
-                <w:rStyle w:val="Textoennegrita"/>
+                <w:rStyle w:val="Strong"/>
+              </w:rPr>
+            </w:pPr>
+            <w:r>
+              <w:rPr>
+                <w:rStyle w:val="Strong"/>
               </w:rPr>
               <w:t>Actor principal</w:t>
             </w:r>
@@ -3354,12 +3340,12 @@
             <w:pPr>
               <w:spacing w:before="80" w:after="80"/>
               <w:rPr>
-                <w:rStyle w:val="Textoennegrita"/>
-              </w:rPr>
-            </w:pPr>
-            <w:r>
-              <w:rPr>
-                <w:rStyle w:val="Textoennegrita"/>
+                <w:rStyle w:val="Strong"/>
+              </w:rPr>
+            </w:pPr>
+            <w:r>
+              <w:rPr>
+                <w:rStyle w:val="Strong"/>
               </w:rPr>
               <w:t>Actor secundario</w:t>
             </w:r>
@@ -3388,12 +3374,12 @@
             <w:pPr>
               <w:spacing w:before="80" w:after="80"/>
               <w:rPr>
-                <w:rStyle w:val="Textoennegrita"/>
-              </w:rPr>
-            </w:pPr>
-            <w:r>
-              <w:rPr>
-                <w:rStyle w:val="Textoennegrita"/>
+                <w:rStyle w:val="Strong"/>
+              </w:rPr>
+            </w:pPr>
+            <w:r>
+              <w:rPr>
+                <w:rStyle w:val="Strong"/>
               </w:rPr>
               <w:t>Usa</w:t>
             </w:r>
@@ -3422,12 +3408,12 @@
             <w:pPr>
               <w:spacing w:before="80" w:after="80"/>
               <w:rPr>
-                <w:rStyle w:val="Textoennegrita"/>
-              </w:rPr>
-            </w:pPr>
-            <w:r>
-              <w:rPr>
-                <w:rStyle w:val="Textoennegrita"/>
+                <w:rStyle w:val="Strong"/>
+              </w:rPr>
+            </w:pPr>
+            <w:r>
+              <w:rPr>
+                <w:rStyle w:val="Strong"/>
               </w:rPr>
               <w:t>Extiende</w:t>
             </w:r>
@@ -3456,12 +3442,12 @@
             <w:pPr>
               <w:spacing w:before="80" w:after="80"/>
               <w:rPr>
-                <w:rStyle w:val="Textoennegrita"/>
-              </w:rPr>
-            </w:pPr>
-            <w:r>
-              <w:rPr>
-                <w:rStyle w:val="Textoennegrita"/>
+                <w:rStyle w:val="Strong"/>
+              </w:rPr>
+            </w:pPr>
+            <w:r>
+              <w:rPr>
+                <w:rStyle w:val="Strong"/>
               </w:rPr>
               <w:t>Descripción</w:t>
             </w:r>
@@ -3502,12 +3488,12 @@
             <w:pPr>
               <w:spacing w:before="80" w:after="80"/>
               <w:rPr>
-                <w:rStyle w:val="Textoennegrita"/>
-              </w:rPr>
-            </w:pPr>
-            <w:r>
-              <w:rPr>
-                <w:rStyle w:val="Textoennegrita"/>
+                <w:rStyle w:val="Strong"/>
+              </w:rPr>
+            </w:pPr>
+            <w:r>
+              <w:rPr>
+                <w:rStyle w:val="Strong"/>
               </w:rPr>
               <w:t xml:space="preserve">Precondición </w:t>
             </w:r>
@@ -3546,12 +3532,12 @@
             <w:pPr>
               <w:spacing w:before="80" w:after="80"/>
               <w:rPr>
-                <w:rStyle w:val="Textoennegrita"/>
-              </w:rPr>
-            </w:pPr>
-            <w:r>
-              <w:rPr>
-                <w:rStyle w:val="Textoennegrita"/>
+                <w:rStyle w:val="Strong"/>
+              </w:rPr>
+            </w:pPr>
+            <w:r>
+              <w:rPr>
+                <w:rStyle w:val="Strong"/>
               </w:rPr>
               <w:t>Secuencia normal</w:t>
             </w:r>
@@ -3563,7 +3549,7 @@
           </w:tcPr>
           <w:p>
             <w:pPr>
-              <w:pStyle w:val="Prrafodelista"/>
+              <w:pStyle w:val="ListParagraph"/>
               <w:numPr>
                 <w:ilvl w:val="0"/>
                 <w:numId w:val="8"/>
@@ -3578,7 +3564,7 @@
           </w:p>
           <w:p>
             <w:pPr>
-              <w:pStyle w:val="Prrafodelista"/>
+              <w:pStyle w:val="ListParagraph"/>
               <w:numPr>
                 <w:ilvl w:val="0"/>
                 <w:numId w:val="8"/>
@@ -3593,7 +3579,7 @@
           </w:p>
           <w:p>
             <w:pPr>
-              <w:pStyle w:val="Prrafodelista"/>
+              <w:pStyle w:val="ListParagraph"/>
               <w:numPr>
                 <w:ilvl w:val="0"/>
                 <w:numId w:val="8"/>
@@ -3608,7 +3594,7 @@
           </w:p>
           <w:p>
             <w:pPr>
-              <w:pStyle w:val="Prrafodelista"/>
+              <w:pStyle w:val="ListParagraph"/>
               <w:numPr>
                 <w:ilvl w:val="0"/>
                 <w:numId w:val="8"/>
@@ -3623,7 +3609,7 @@
           </w:p>
           <w:p>
             <w:pPr>
-              <w:pStyle w:val="Prrafodelista"/>
+              <w:pStyle w:val="ListParagraph"/>
               <w:numPr>
                 <w:ilvl w:val="0"/>
                 <w:numId w:val="8"/>
@@ -3650,12 +3636,12 @@
             <w:pPr>
               <w:spacing w:before="80" w:after="80"/>
               <w:rPr>
-                <w:rStyle w:val="Textoennegrita"/>
-              </w:rPr>
-            </w:pPr>
-            <w:r>
-              <w:rPr>
-                <w:rStyle w:val="Textoennegrita"/>
+                <w:rStyle w:val="Strong"/>
+              </w:rPr>
+            </w:pPr>
+            <w:r>
+              <w:rPr>
+                <w:rStyle w:val="Strong"/>
               </w:rPr>
               <w:t>Secuencia alternativa</w:t>
             </w:r>
@@ -3676,7 +3662,7 @@
           </w:p>
           <w:p>
             <w:pPr>
-              <w:pStyle w:val="Prrafodelista"/>
+              <w:pStyle w:val="ListParagraph"/>
               <w:numPr>
                 <w:ilvl w:val="1"/>
                 <w:numId w:val="20"/>
@@ -3690,7 +3676,7 @@
           </w:p>
           <w:p>
             <w:pPr>
-              <w:pStyle w:val="Prrafodelista"/>
+              <w:pStyle w:val="ListParagraph"/>
               <w:numPr>
                 <w:ilvl w:val="1"/>
                 <w:numId w:val="20"/>
@@ -3704,7 +3690,7 @@
           </w:p>
           <w:p>
             <w:pPr>
-              <w:pStyle w:val="Prrafodelista"/>
+              <w:pStyle w:val="ListParagraph"/>
               <w:numPr>
                 <w:ilvl w:val="1"/>
                 <w:numId w:val="20"/>
@@ -3730,12 +3716,12 @@
             <w:pPr>
               <w:spacing w:before="80" w:after="80"/>
               <w:rPr>
-                <w:rStyle w:val="Textoennegrita"/>
-              </w:rPr>
-            </w:pPr>
-            <w:r>
-              <w:rPr>
-                <w:rStyle w:val="Textoennegrita"/>
+                <w:rStyle w:val="Strong"/>
+              </w:rPr>
+            </w:pPr>
+            <w:r>
+              <w:rPr>
+                <w:rStyle w:val="Strong"/>
               </w:rPr>
               <w:t>Postcondición</w:t>
             </w:r>
@@ -3769,7 +3755,7 @@
     </w:p>
     <w:tbl>
       <w:tblPr>
-        <w:tblStyle w:val="Tablaconcuadrcula"/>
+        <w:tblStyle w:val="TableGrid"/>
         <w:tblW w:w="0" w:type="auto"/>
         <w:tblBorders>
           <w:top w:val="single" w:sz="4" w:space="0" w:color="808080" w:themeColor="text1" w:themeTint="7F"/>
@@ -3794,7 +3780,7 @@
           </w:tcPr>
           <w:p>
             <w:pPr>
-              <w:pStyle w:val="Subttulo"/>
+              <w:pStyle w:val="Subtitle"/>
               <w:spacing w:before="120" w:after="120"/>
               <w:rPr>
                 <w:b/>
@@ -3820,12 +3806,12 @@
             <w:pPr>
               <w:spacing w:before="80" w:after="80"/>
               <w:rPr>
-                <w:rStyle w:val="Textoennegrita"/>
-              </w:rPr>
-            </w:pPr>
-            <w:r>
-              <w:rPr>
-                <w:rStyle w:val="Textoennegrita"/>
+                <w:rStyle w:val="Strong"/>
+              </w:rPr>
+            </w:pPr>
+            <w:r>
+              <w:rPr>
+                <w:rStyle w:val="Strong"/>
               </w:rPr>
               <w:t>ID</w:t>
             </w:r>
@@ -3879,12 +3865,12 @@
             <w:pPr>
               <w:spacing w:before="80" w:after="80"/>
               <w:rPr>
-                <w:rStyle w:val="Textoennegrita"/>
-              </w:rPr>
-            </w:pPr>
-            <w:r>
-              <w:rPr>
-                <w:rStyle w:val="Textoennegrita"/>
+                <w:rStyle w:val="Strong"/>
+              </w:rPr>
+            </w:pPr>
+            <w:r>
+              <w:rPr>
+                <w:rStyle w:val="Strong"/>
               </w:rPr>
               <w:t>Titulo</w:t>
             </w:r>
@@ -3913,12 +3899,12 @@
             <w:pPr>
               <w:spacing w:before="80" w:after="80"/>
               <w:rPr>
-                <w:rStyle w:val="Textoennegrita"/>
-              </w:rPr>
-            </w:pPr>
-            <w:r>
-              <w:rPr>
-                <w:rStyle w:val="Textoennegrita"/>
+                <w:rStyle w:val="Strong"/>
+              </w:rPr>
+            </w:pPr>
+            <w:r>
+              <w:rPr>
+                <w:rStyle w:val="Strong"/>
               </w:rPr>
               <w:t>Autor</w:t>
             </w:r>
@@ -3947,12 +3933,12 @@
             <w:pPr>
               <w:spacing w:before="80" w:after="80"/>
               <w:rPr>
-                <w:rStyle w:val="Textoennegrita"/>
-              </w:rPr>
-            </w:pPr>
-            <w:r>
-              <w:rPr>
-                <w:rStyle w:val="Textoennegrita"/>
+                <w:rStyle w:val="Strong"/>
+              </w:rPr>
+            </w:pPr>
+            <w:r>
+              <w:rPr>
+                <w:rStyle w:val="Strong"/>
               </w:rPr>
               <w:t>Actor principal</w:t>
             </w:r>
@@ -3981,12 +3967,12 @@
             <w:pPr>
               <w:spacing w:before="80" w:after="80"/>
               <w:rPr>
-                <w:rStyle w:val="Textoennegrita"/>
-              </w:rPr>
-            </w:pPr>
-            <w:r>
-              <w:rPr>
-                <w:rStyle w:val="Textoennegrita"/>
+                <w:rStyle w:val="Strong"/>
+              </w:rPr>
+            </w:pPr>
+            <w:r>
+              <w:rPr>
+                <w:rStyle w:val="Strong"/>
               </w:rPr>
               <w:t>Actor secundario</w:t>
             </w:r>
@@ -4015,12 +4001,12 @@
             <w:pPr>
               <w:spacing w:before="80" w:after="80"/>
               <w:rPr>
-                <w:rStyle w:val="Textoennegrita"/>
-              </w:rPr>
-            </w:pPr>
-            <w:r>
-              <w:rPr>
-                <w:rStyle w:val="Textoennegrita"/>
+                <w:rStyle w:val="Strong"/>
+              </w:rPr>
+            </w:pPr>
+            <w:r>
+              <w:rPr>
+                <w:rStyle w:val="Strong"/>
               </w:rPr>
               <w:t>Usa</w:t>
             </w:r>
@@ -4049,12 +4035,12 @@
             <w:pPr>
               <w:spacing w:before="80" w:after="80"/>
               <w:rPr>
-                <w:rStyle w:val="Textoennegrita"/>
-              </w:rPr>
-            </w:pPr>
-            <w:r>
-              <w:rPr>
-                <w:rStyle w:val="Textoennegrita"/>
+                <w:rStyle w:val="Strong"/>
+              </w:rPr>
+            </w:pPr>
+            <w:r>
+              <w:rPr>
+                <w:rStyle w:val="Strong"/>
               </w:rPr>
               <w:t>Extiende</w:t>
             </w:r>
@@ -4083,12 +4069,12 @@
             <w:pPr>
               <w:spacing w:before="80" w:after="80"/>
               <w:rPr>
-                <w:rStyle w:val="Textoennegrita"/>
-              </w:rPr>
-            </w:pPr>
-            <w:r>
-              <w:rPr>
-                <w:rStyle w:val="Textoennegrita"/>
+                <w:rStyle w:val="Strong"/>
+              </w:rPr>
+            </w:pPr>
+            <w:r>
+              <w:rPr>
+                <w:rStyle w:val="Strong"/>
               </w:rPr>
               <w:t>Descripción</w:t>
             </w:r>
@@ -4129,12 +4115,12 @@
             <w:pPr>
               <w:spacing w:before="80" w:after="80"/>
               <w:rPr>
-                <w:rStyle w:val="Textoennegrita"/>
-              </w:rPr>
-            </w:pPr>
-            <w:r>
-              <w:rPr>
-                <w:rStyle w:val="Textoennegrita"/>
+                <w:rStyle w:val="Strong"/>
+              </w:rPr>
+            </w:pPr>
+            <w:r>
+              <w:rPr>
+                <w:rStyle w:val="Strong"/>
               </w:rPr>
               <w:t xml:space="preserve">Precondición </w:t>
             </w:r>
@@ -4173,12 +4159,12 @@
             <w:pPr>
               <w:spacing w:before="80" w:after="80"/>
               <w:rPr>
-                <w:rStyle w:val="Textoennegrita"/>
-              </w:rPr>
-            </w:pPr>
-            <w:r>
-              <w:rPr>
-                <w:rStyle w:val="Textoennegrita"/>
+                <w:rStyle w:val="Strong"/>
+              </w:rPr>
+            </w:pPr>
+            <w:r>
+              <w:rPr>
+                <w:rStyle w:val="Strong"/>
               </w:rPr>
               <w:t>Secuencia normal</w:t>
             </w:r>
@@ -4190,7 +4176,7 @@
           </w:tcPr>
           <w:p>
             <w:pPr>
-              <w:pStyle w:val="Prrafodelista"/>
+              <w:pStyle w:val="ListParagraph"/>
               <w:numPr>
                 <w:ilvl w:val="0"/>
                 <w:numId w:val="10"/>
@@ -4205,7 +4191,7 @@
           </w:p>
           <w:p>
             <w:pPr>
-              <w:pStyle w:val="Prrafodelista"/>
+              <w:pStyle w:val="ListParagraph"/>
               <w:numPr>
                 <w:ilvl w:val="0"/>
                 <w:numId w:val="10"/>
@@ -4221,7 +4207,7 @@
           </w:p>
           <w:p>
             <w:pPr>
-              <w:pStyle w:val="Prrafodelista"/>
+              <w:pStyle w:val="ListParagraph"/>
               <w:numPr>
                 <w:ilvl w:val="0"/>
                 <w:numId w:val="10"/>
@@ -4236,7 +4222,7 @@
           </w:p>
           <w:p>
             <w:pPr>
-              <w:pStyle w:val="Prrafodelista"/>
+              <w:pStyle w:val="ListParagraph"/>
               <w:numPr>
                 <w:ilvl w:val="0"/>
                 <w:numId w:val="10"/>
@@ -4251,7 +4237,7 @@
           </w:p>
           <w:p>
             <w:pPr>
-              <w:pStyle w:val="Prrafodelista"/>
+              <w:pStyle w:val="ListParagraph"/>
               <w:numPr>
                 <w:ilvl w:val="0"/>
                 <w:numId w:val="10"/>
@@ -4266,7 +4252,7 @@
           </w:p>
           <w:p>
             <w:pPr>
-              <w:pStyle w:val="Prrafodelista"/>
+              <w:pStyle w:val="ListParagraph"/>
               <w:numPr>
                 <w:ilvl w:val="0"/>
                 <w:numId w:val="10"/>
@@ -4293,12 +4279,12 @@
             <w:pPr>
               <w:spacing w:before="80" w:after="80"/>
               <w:rPr>
-                <w:rStyle w:val="Textoennegrita"/>
-              </w:rPr>
-            </w:pPr>
-            <w:r>
-              <w:rPr>
-                <w:rStyle w:val="Textoennegrita"/>
+                <w:rStyle w:val="Strong"/>
+              </w:rPr>
+            </w:pPr>
+            <w:r>
+              <w:rPr>
+                <w:rStyle w:val="Strong"/>
               </w:rPr>
               <w:lastRenderedPageBreak/>
               <w:t>Secuencia alternativa</w:t>
@@ -4320,7 +4306,7 @@
           </w:p>
           <w:p>
             <w:pPr>
-              <w:pStyle w:val="Prrafodelista"/>
+              <w:pStyle w:val="ListParagraph"/>
               <w:numPr>
                 <w:ilvl w:val="0"/>
                 <w:numId w:val="11"/>
@@ -4334,7 +4320,7 @@
           </w:p>
           <w:p>
             <w:pPr>
-              <w:pStyle w:val="Prrafodelista"/>
+              <w:pStyle w:val="ListParagraph"/>
               <w:numPr>
                 <w:ilvl w:val="0"/>
                 <w:numId w:val="11"/>
@@ -4348,7 +4334,7 @@
           </w:p>
           <w:p>
             <w:pPr>
-              <w:pStyle w:val="Prrafodelista"/>
+              <w:pStyle w:val="ListParagraph"/>
               <w:numPr>
                 <w:ilvl w:val="0"/>
                 <w:numId w:val="11"/>
@@ -4374,12 +4360,12 @@
             <w:pPr>
               <w:spacing w:before="80" w:after="80"/>
               <w:rPr>
-                <w:rStyle w:val="Textoennegrita"/>
-              </w:rPr>
-            </w:pPr>
-            <w:r>
-              <w:rPr>
-                <w:rStyle w:val="Textoennegrita"/>
+                <w:rStyle w:val="Strong"/>
+              </w:rPr>
+            </w:pPr>
+            <w:r>
+              <w:rPr>
+                <w:rStyle w:val="Strong"/>
               </w:rPr>
               <w:t>Postcondición</w:t>
             </w:r>
@@ -4418,7 +4404,7 @@
     </w:p>
     <w:p>
       <w:pPr>
-        <w:pStyle w:val="Ttulo1"/>
+        <w:pStyle w:val="Heading1"/>
         <w:ind w:firstLine="284"/>
         <w:rPr>
           <w:lang w:val="es-EC"/>
@@ -4440,24 +4426,19 @@
       <w:r>
         <w:rPr>
           <w:noProof/>
-          <w:lang w:val="es-EC" w:eastAsia="es-EC"/>
         </w:rPr>
         <w:drawing>
-          <wp:inline distT="0" distB="0" distL="0" distR="0" wp14:anchorId="3AEAF66F" wp14:editId="1AFC716E">
-            <wp:extent cx="5391150" cy="2905125"/>
-            <wp:effectExtent l="0" t="0" r="0" b="9525"/>
-            <wp:docPr id="2" name="Picture 2"/>
-            <wp:cNvGraphicFramePr>
-              <a:graphicFrameLocks xmlns:a="http://schemas.openxmlformats.org/drawingml/2006/main" noChangeAspect="1"/>
-            </wp:cNvGraphicFramePr>
+          <wp:inline distT="0" distB="0" distL="0" distR="0" wp14:anchorId="709B6AAC" wp14:editId="31477426">
+            <wp:extent cx="5400040" cy="3209290"/>
+            <wp:effectExtent l="0" t="0" r="0" b="0"/>
+            <wp:docPr id="19" name="Picture 19"/>
+            <wp:cNvGraphicFramePr/>
             <a:graphic xmlns:a="http://schemas.openxmlformats.org/drawingml/2006/main">
               <a:graphicData uri="http://schemas.openxmlformats.org/drawingml/2006/picture">
                 <pic:pic xmlns:pic="http://schemas.openxmlformats.org/drawingml/2006/picture">
                   <pic:nvPicPr>
-                    <pic:cNvPr id="0" name="Picture 1"/>
-                    <pic:cNvPicPr>
-                      <a:picLocks noChangeAspect="1" noChangeArrowheads="1"/>
-                    </pic:cNvPicPr>
+                    <pic:cNvPr id="6" name="Picture 6"/>
+                    <pic:cNvPicPr/>
                   </pic:nvPicPr>
                   <pic:blipFill>
                     <a:blip r:embed="rId7">
@@ -4475,7 +4456,7 @@
                   <pic:spPr bwMode="auto">
                     <a:xfrm>
                       <a:off x="0" y="0"/>
-                      <a:ext cx="5391150" cy="2905125"/>
+                      <a:ext cx="5400040" cy="3209290"/>
                     </a:xfrm>
                     <a:prstGeom prst="rect">
                       <a:avLst/>
@@ -4494,7 +4475,7 @@
     </w:p>
     <w:p>
       <w:pPr>
-        <w:pStyle w:val="Ttulo1"/>
+        <w:pStyle w:val="Heading1"/>
         <w:ind w:firstLine="284"/>
         <w:rPr>
           <w:lang w:val="es-EC"/>
@@ -4599,7 +4580,7 @@
     </w:p>
     <w:p>
       <w:pPr>
-        <w:pStyle w:val="Ttulo1"/>
+        <w:pStyle w:val="Heading1"/>
         <w:ind w:firstLine="284"/>
         <w:rPr>
           <w:lang w:val="es-EC"/>
@@ -4797,7 +4778,6 @@
           <w:lang w:val="es-EC"/>
         </w:rPr>
       </w:pPr>
-      <w:proofErr w:type="spellStart"/>
       <w:r>
         <w:rPr>
           <w:sz w:val="28"/>
@@ -4805,7 +4785,6 @@
         </w:rPr>
         <w:t>Docker</w:t>
       </w:r>
-      <w:proofErr w:type="spellEnd"/>
     </w:p>
     <w:p>
       <w:pPr>
@@ -4827,7 +4806,7 @@
     </w:p>
     <w:p>
       <w:pPr>
-        <w:pStyle w:val="Prrafodelista"/>
+        <w:pStyle w:val="ListParagraph"/>
         <w:numPr>
           <w:ilvl w:val="0"/>
           <w:numId w:val="46"/>
@@ -4863,7 +4842,7 @@
     </w:p>
     <w:p>
       <w:pPr>
-        <w:pStyle w:val="Prrafodelista"/>
+        <w:pStyle w:val="ListParagraph"/>
         <w:numPr>
           <w:ilvl w:val="0"/>
           <w:numId w:val="46"/>
@@ -4880,21 +4859,7 @@
         <w:rPr>
           <w:sz w:val="28"/>
         </w:rPr>
-        <w:t xml:space="preserve">Evitar el uso de un software externo inestable (específicamente el constante problema que tiene </w:t>
-      </w:r>
-      <w:proofErr w:type="spellStart"/>
-      <w:r>
-        <w:rPr>
-          <w:sz w:val="28"/>
-        </w:rPr>
-        <w:t>MySQL</w:t>
-      </w:r>
-      <w:proofErr w:type="spellEnd"/>
-      <w:r>
-        <w:rPr>
-          <w:sz w:val="28"/>
-        </w:rPr>
-        <w:t xml:space="preserve"> </w:t>
+        <w:t xml:space="preserve">Evitar el uso de un software externo inestable (específicamente el constante problema que tiene MySQL </w:t>
       </w:r>
       <w:proofErr w:type="spellStart"/>
       <w:r>
@@ -4978,23 +4943,7 @@
           <w:sz w:val="28"/>
           <w:lang w:val="es-EC"/>
         </w:rPr>
-        <w:t xml:space="preserve">Se detalla </w:t>
-      </w:r>
-      <w:r>
-        <w:rPr>
-          <w:sz w:val="28"/>
-          <w:lang w:val="es-EC"/>
-        </w:rPr>
-        <w:t>cómo</w:t>
-      </w:r>
-      <w:bookmarkStart w:id="0" w:name="_GoBack"/>
-      <w:bookmarkEnd w:id="0"/>
-      <w:r>
-        <w:rPr>
-          <w:sz w:val="28"/>
-          <w:lang w:val="es-EC"/>
-        </w:rPr>
-        <w:t xml:space="preserve"> fue utilizado y los comandos requeridos: </w:t>
+        <w:t xml:space="preserve">Se detalla cómo fue utilizado y los comandos requeridos: </w:t>
       </w:r>
     </w:p>
     <w:p>
@@ -5661,6 +5610,275 @@
     </w:p>
     <w:p>
       <w:pPr>
+        <w:pStyle w:val="Heading1"/>
+        <w:ind w:firstLine="284"/>
+        <w:rPr>
+          <w:lang w:val="es-EC"/>
+        </w:rPr>
+      </w:pPr>
+      <w:r>
+        <w:rPr>
+          <w:lang w:val="es-EC"/>
+        </w:rPr>
+        <w:lastRenderedPageBreak/>
+        <w:t>Pruebas Unitarias</w:t>
+      </w:r>
+    </w:p>
+    <w:p>
+      <w:pPr>
+        <w:rPr>
+          <w:sz w:val="32"/>
+          <w:lang w:val="es-EC"/>
+        </w:rPr>
+      </w:pPr>
+      <w:r>
+        <w:rPr>
+          <w:noProof/>
+          <w:sz w:val="32"/>
+          <w:lang w:val="es-EC"/>
+        </w:rPr>
+        <w:drawing>
+          <wp:inline distT="0" distB="0" distL="0" distR="0" wp14:anchorId="77B73C09" wp14:editId="22A3D05A">
+            <wp:extent cx="5200650" cy="2943225"/>
+            <wp:effectExtent l="0" t="0" r="0" b="9525"/>
+            <wp:docPr id="27" name="Picture 27"/>
+            <wp:cNvGraphicFramePr>
+              <a:graphicFrameLocks xmlns:a="http://schemas.openxmlformats.org/drawingml/2006/main" noChangeAspect="1"/>
+            </wp:cNvGraphicFramePr>
+            <a:graphic xmlns:a="http://schemas.openxmlformats.org/drawingml/2006/main">
+              <a:graphicData uri="http://schemas.openxmlformats.org/drawingml/2006/picture">
+                <pic:pic xmlns:pic="http://schemas.openxmlformats.org/drawingml/2006/picture">
+                  <pic:nvPicPr>
+                    <pic:cNvPr id="0" name="Picture 13"/>
+                    <pic:cNvPicPr>
+                      <a:picLocks noChangeAspect="1" noChangeArrowheads="1"/>
+                    </pic:cNvPicPr>
+                  </pic:nvPicPr>
+                  <pic:blipFill>
+                    <a:blip r:embed="rId17">
+                      <a:extLst>
+                        <a:ext uri="{28A0092B-C50C-407E-A947-70E740481C1C}">
+                          <a14:useLocalDpi xmlns:a14="http://schemas.microsoft.com/office/drawing/2010/main" val="0"/>
+                        </a:ext>
+                      </a:extLst>
+                    </a:blip>
+                    <a:srcRect/>
+                    <a:stretch>
+                      <a:fillRect/>
+                    </a:stretch>
+                  </pic:blipFill>
+                  <pic:spPr bwMode="auto">
+                    <a:xfrm>
+                      <a:off x="0" y="0"/>
+                      <a:ext cx="5200650" cy="2943225"/>
+                    </a:xfrm>
+                    <a:prstGeom prst="rect">
+                      <a:avLst/>
+                    </a:prstGeom>
+                    <a:noFill/>
+                    <a:ln>
+                      <a:noFill/>
+                    </a:ln>
+                  </pic:spPr>
+                </pic:pic>
+              </a:graphicData>
+            </a:graphic>
+          </wp:inline>
+        </w:drawing>
+      </w:r>
+    </w:p>
+    <w:p>
+      <w:pPr>
+        <w:rPr>
+          <w:sz w:val="32"/>
+          <w:lang w:val="es-EC"/>
+        </w:rPr>
+      </w:pPr>
+      <w:r>
+        <w:rPr>
+          <w:noProof/>
+          <w:sz w:val="32"/>
+          <w:lang w:val="es-EC"/>
+        </w:rPr>
+        <w:drawing>
+          <wp:inline distT="0" distB="0" distL="0" distR="0" wp14:anchorId="4B871EBA" wp14:editId="0EE0A727">
+            <wp:extent cx="5400040" cy="3723640"/>
+            <wp:effectExtent l="0" t="0" r="0" b="0"/>
+            <wp:docPr id="26" name="Picture 26"/>
+            <wp:cNvGraphicFramePr>
+              <a:graphicFrameLocks xmlns:a="http://schemas.openxmlformats.org/drawingml/2006/main" noChangeAspect="1"/>
+            </wp:cNvGraphicFramePr>
+            <a:graphic xmlns:a="http://schemas.openxmlformats.org/drawingml/2006/main">
+              <a:graphicData uri="http://schemas.openxmlformats.org/drawingml/2006/picture">
+                <pic:pic xmlns:pic="http://schemas.openxmlformats.org/drawingml/2006/picture">
+                  <pic:nvPicPr>
+                    <pic:cNvPr id="0" name="Picture 14"/>
+                    <pic:cNvPicPr>
+                      <a:picLocks noChangeAspect="1" noChangeArrowheads="1"/>
+                    </pic:cNvPicPr>
+                  </pic:nvPicPr>
+                  <pic:blipFill>
+                    <a:blip r:embed="rId18">
+                      <a:extLst>
+                        <a:ext uri="{28A0092B-C50C-407E-A947-70E740481C1C}">
+                          <a14:useLocalDpi xmlns:a14="http://schemas.microsoft.com/office/drawing/2010/main" val="0"/>
+                        </a:ext>
+                      </a:extLst>
+                    </a:blip>
+                    <a:srcRect/>
+                    <a:stretch>
+                      <a:fillRect/>
+                    </a:stretch>
+                  </pic:blipFill>
+                  <pic:spPr bwMode="auto">
+                    <a:xfrm>
+                      <a:off x="0" y="0"/>
+                      <a:ext cx="5400040" cy="3723640"/>
+                    </a:xfrm>
+                    <a:prstGeom prst="rect">
+                      <a:avLst/>
+                    </a:prstGeom>
+                    <a:noFill/>
+                    <a:ln>
+                      <a:noFill/>
+                    </a:ln>
+                  </pic:spPr>
+                </pic:pic>
+              </a:graphicData>
+            </a:graphic>
+          </wp:inline>
+        </w:drawing>
+      </w:r>
+    </w:p>
+    <w:p>
+      <w:pPr>
+        <w:rPr>
+          <w:sz w:val="32"/>
+          <w:lang w:val="es-EC"/>
+        </w:rPr>
+      </w:pPr>
+      <w:r>
+        <w:rPr>
+          <w:noProof/>
+          <w:sz w:val="32"/>
+          <w:lang w:val="es-EC"/>
+        </w:rPr>
+        <w:lastRenderedPageBreak/>
+        <w:drawing>
+          <wp:inline distT="0" distB="0" distL="0" distR="0" wp14:anchorId="19B2B059" wp14:editId="4CBC63E6">
+            <wp:extent cx="5400040" cy="2647950"/>
+            <wp:effectExtent l="0" t="0" r="0" b="0"/>
+            <wp:docPr id="25" name="Picture 25"/>
+            <wp:cNvGraphicFramePr>
+              <a:graphicFrameLocks xmlns:a="http://schemas.openxmlformats.org/drawingml/2006/main" noChangeAspect="1"/>
+            </wp:cNvGraphicFramePr>
+            <a:graphic xmlns:a="http://schemas.openxmlformats.org/drawingml/2006/main">
+              <a:graphicData uri="http://schemas.openxmlformats.org/drawingml/2006/picture">
+                <pic:pic xmlns:pic="http://schemas.openxmlformats.org/drawingml/2006/picture">
+                  <pic:nvPicPr>
+                    <pic:cNvPr id="0" name="Picture 15"/>
+                    <pic:cNvPicPr>
+                      <a:picLocks noChangeAspect="1" noChangeArrowheads="1"/>
+                    </pic:cNvPicPr>
+                  </pic:nvPicPr>
+                  <pic:blipFill>
+                    <a:blip r:embed="rId19">
+                      <a:extLst>
+                        <a:ext uri="{28A0092B-C50C-407E-A947-70E740481C1C}">
+                          <a14:useLocalDpi xmlns:a14="http://schemas.microsoft.com/office/drawing/2010/main" val="0"/>
+                        </a:ext>
+                      </a:extLst>
+                    </a:blip>
+                    <a:srcRect/>
+                    <a:stretch>
+                      <a:fillRect/>
+                    </a:stretch>
+                  </pic:blipFill>
+                  <pic:spPr bwMode="auto">
+                    <a:xfrm>
+                      <a:off x="0" y="0"/>
+                      <a:ext cx="5400040" cy="2647950"/>
+                    </a:xfrm>
+                    <a:prstGeom prst="rect">
+                      <a:avLst/>
+                    </a:prstGeom>
+                    <a:noFill/>
+                    <a:ln>
+                      <a:noFill/>
+                    </a:ln>
+                  </pic:spPr>
+                </pic:pic>
+              </a:graphicData>
+            </a:graphic>
+          </wp:inline>
+        </w:drawing>
+      </w:r>
+    </w:p>
+    <w:p>
+      <w:pPr>
+        <w:rPr>
+          <w:sz w:val="32"/>
+          <w:lang w:val="es-EC"/>
+        </w:rPr>
+      </w:pPr>
+      <w:r>
+        <w:rPr>
+          <w:noProof/>
+          <w:sz w:val="32"/>
+          <w:lang w:val="es-EC"/>
+        </w:rPr>
+        <w:drawing>
+          <wp:inline distT="0" distB="0" distL="0" distR="0" wp14:anchorId="7723F396" wp14:editId="2B850956">
+            <wp:extent cx="5400040" cy="1714500"/>
+            <wp:effectExtent l="0" t="0" r="0" b="0"/>
+            <wp:docPr id="24" name="Picture 24"/>
+            <wp:cNvGraphicFramePr>
+              <a:graphicFrameLocks xmlns:a="http://schemas.openxmlformats.org/drawingml/2006/main" noChangeAspect="1"/>
+            </wp:cNvGraphicFramePr>
+            <a:graphic xmlns:a="http://schemas.openxmlformats.org/drawingml/2006/main">
+              <a:graphicData uri="http://schemas.openxmlformats.org/drawingml/2006/picture">
+                <pic:pic xmlns:pic="http://schemas.openxmlformats.org/drawingml/2006/picture">
+                  <pic:nvPicPr>
+                    <pic:cNvPr id="0" name="Picture 16"/>
+                    <pic:cNvPicPr>
+                      <a:picLocks noChangeAspect="1" noChangeArrowheads="1"/>
+                    </pic:cNvPicPr>
+                  </pic:nvPicPr>
+                  <pic:blipFill>
+                    <a:blip r:embed="rId20">
+                      <a:extLst>
+                        <a:ext uri="{28A0092B-C50C-407E-A947-70E740481C1C}">
+                          <a14:useLocalDpi xmlns:a14="http://schemas.microsoft.com/office/drawing/2010/main" val="0"/>
+                        </a:ext>
+                      </a:extLst>
+                    </a:blip>
+                    <a:srcRect/>
+                    <a:stretch>
+                      <a:fillRect/>
+                    </a:stretch>
+                  </pic:blipFill>
+                  <pic:spPr bwMode="auto">
+                    <a:xfrm>
+                      <a:off x="0" y="0"/>
+                      <a:ext cx="5400040" cy="1714500"/>
+                    </a:xfrm>
+                    <a:prstGeom prst="rect">
+                      <a:avLst/>
+                    </a:prstGeom>
+                    <a:noFill/>
+                    <a:ln>
+                      <a:noFill/>
+                    </a:ln>
+                  </pic:spPr>
+                </pic:pic>
+              </a:graphicData>
+            </a:graphic>
+          </wp:inline>
+        </w:drawing>
+      </w:r>
+    </w:p>
+    <w:p>
+      <w:pPr>
         <w:tabs>
           <w:tab w:val="left" w:pos="1860"/>
         </w:tabs>
@@ -5669,6 +5887,263 @@
           <w:lang w:val="es-EC"/>
         </w:rPr>
       </w:pPr>
+      <w:r>
+        <w:rPr>
+          <w:noProof/>
+          <w:sz w:val="32"/>
+          <w:lang w:val="es-EC"/>
+        </w:rPr>
+        <w:lastRenderedPageBreak/>
+        <w:drawing>
+          <wp:inline distT="0" distB="0" distL="0" distR="0" wp14:anchorId="3944B69B" wp14:editId="3C2B078F">
+            <wp:extent cx="5391150" cy="3114675"/>
+            <wp:effectExtent l="0" t="0" r="0" b="9525"/>
+            <wp:docPr id="23" name="Picture 23"/>
+            <wp:cNvGraphicFramePr>
+              <a:graphicFrameLocks xmlns:a="http://schemas.openxmlformats.org/drawingml/2006/main" noChangeAspect="1"/>
+            </wp:cNvGraphicFramePr>
+            <a:graphic xmlns:a="http://schemas.openxmlformats.org/drawingml/2006/main">
+              <a:graphicData uri="http://schemas.openxmlformats.org/drawingml/2006/picture">
+                <pic:pic xmlns:pic="http://schemas.openxmlformats.org/drawingml/2006/picture">
+                  <pic:nvPicPr>
+                    <pic:cNvPr id="0" name="Picture 19"/>
+                    <pic:cNvPicPr>
+                      <a:picLocks noChangeAspect="1" noChangeArrowheads="1"/>
+                    </pic:cNvPicPr>
+                  </pic:nvPicPr>
+                  <pic:blipFill>
+                    <a:blip r:embed="rId21">
+                      <a:extLst>
+                        <a:ext uri="{28A0092B-C50C-407E-A947-70E740481C1C}">
+                          <a14:useLocalDpi xmlns:a14="http://schemas.microsoft.com/office/drawing/2010/main" val="0"/>
+                        </a:ext>
+                      </a:extLst>
+                    </a:blip>
+                    <a:srcRect/>
+                    <a:stretch>
+                      <a:fillRect/>
+                    </a:stretch>
+                  </pic:blipFill>
+                  <pic:spPr bwMode="auto">
+                    <a:xfrm>
+                      <a:off x="0" y="0"/>
+                      <a:ext cx="5391150" cy="3114675"/>
+                    </a:xfrm>
+                    <a:prstGeom prst="rect">
+                      <a:avLst/>
+                    </a:prstGeom>
+                    <a:noFill/>
+                    <a:ln>
+                      <a:noFill/>
+                    </a:ln>
+                  </pic:spPr>
+                </pic:pic>
+              </a:graphicData>
+            </a:graphic>
+          </wp:inline>
+        </w:drawing>
+      </w:r>
+      <w:r>
+        <w:rPr>
+          <w:noProof/>
+          <w:sz w:val="32"/>
+          <w:lang w:val="es-EC"/>
+        </w:rPr>
+        <w:drawing>
+          <wp:inline distT="0" distB="0" distL="0" distR="0" wp14:anchorId="1C1E2E8E" wp14:editId="616B9003">
+            <wp:extent cx="4810125" cy="2933700"/>
+            <wp:effectExtent l="0" t="0" r="9525" b="0"/>
+            <wp:docPr id="22" name="Picture 22"/>
+            <wp:cNvGraphicFramePr>
+              <a:graphicFrameLocks xmlns:a="http://schemas.openxmlformats.org/drawingml/2006/main" noChangeAspect="1"/>
+            </wp:cNvGraphicFramePr>
+            <a:graphic xmlns:a="http://schemas.openxmlformats.org/drawingml/2006/main">
+              <a:graphicData uri="http://schemas.openxmlformats.org/drawingml/2006/picture">
+                <pic:pic xmlns:pic="http://schemas.openxmlformats.org/drawingml/2006/picture">
+                  <pic:nvPicPr>
+                    <pic:cNvPr id="0" name="Picture 20"/>
+                    <pic:cNvPicPr>
+                      <a:picLocks noChangeAspect="1" noChangeArrowheads="1"/>
+                    </pic:cNvPicPr>
+                  </pic:nvPicPr>
+                  <pic:blipFill>
+                    <a:blip r:embed="rId22">
+                      <a:extLst>
+                        <a:ext uri="{28A0092B-C50C-407E-A947-70E740481C1C}">
+                          <a14:useLocalDpi xmlns:a14="http://schemas.microsoft.com/office/drawing/2010/main" val="0"/>
+                        </a:ext>
+                      </a:extLst>
+                    </a:blip>
+                    <a:srcRect/>
+                    <a:stretch>
+                      <a:fillRect/>
+                    </a:stretch>
+                  </pic:blipFill>
+                  <pic:spPr bwMode="auto">
+                    <a:xfrm>
+                      <a:off x="0" y="0"/>
+                      <a:ext cx="4810125" cy="2933700"/>
+                    </a:xfrm>
+                    <a:prstGeom prst="rect">
+                      <a:avLst/>
+                    </a:prstGeom>
+                    <a:noFill/>
+                    <a:ln>
+                      <a:noFill/>
+                    </a:ln>
+                  </pic:spPr>
+                </pic:pic>
+              </a:graphicData>
+            </a:graphic>
+          </wp:inline>
+        </w:drawing>
+      </w:r>
+      <w:r>
+        <w:rPr>
+          <w:noProof/>
+          <w:sz w:val="32"/>
+          <w:lang w:val="es-EC"/>
+        </w:rPr>
+        <w:lastRenderedPageBreak/>
+        <w:drawing>
+          <wp:inline distT="0" distB="0" distL="0" distR="0" wp14:anchorId="4CECB3AF" wp14:editId="7A5FF2F4">
+            <wp:extent cx="5172075" cy="3162300"/>
+            <wp:effectExtent l="0" t="0" r="9525" b="0"/>
+            <wp:docPr id="21" name="Picture 21"/>
+            <wp:cNvGraphicFramePr>
+              <a:graphicFrameLocks xmlns:a="http://schemas.openxmlformats.org/drawingml/2006/main" noChangeAspect="1"/>
+            </wp:cNvGraphicFramePr>
+            <a:graphic xmlns:a="http://schemas.openxmlformats.org/drawingml/2006/main">
+              <a:graphicData uri="http://schemas.openxmlformats.org/drawingml/2006/picture">
+                <pic:pic xmlns:pic="http://schemas.openxmlformats.org/drawingml/2006/picture">
+                  <pic:nvPicPr>
+                    <pic:cNvPr id="0" name="Picture 21"/>
+                    <pic:cNvPicPr>
+                      <a:picLocks noChangeAspect="1" noChangeArrowheads="1"/>
+                    </pic:cNvPicPr>
+                  </pic:nvPicPr>
+                  <pic:blipFill>
+                    <a:blip r:embed="rId23">
+                      <a:extLst>
+                        <a:ext uri="{28A0092B-C50C-407E-A947-70E740481C1C}">
+                          <a14:useLocalDpi xmlns:a14="http://schemas.microsoft.com/office/drawing/2010/main" val="0"/>
+                        </a:ext>
+                      </a:extLst>
+                    </a:blip>
+                    <a:srcRect/>
+                    <a:stretch>
+                      <a:fillRect/>
+                    </a:stretch>
+                  </pic:blipFill>
+                  <pic:spPr bwMode="auto">
+                    <a:xfrm>
+                      <a:off x="0" y="0"/>
+                      <a:ext cx="5172075" cy="3162300"/>
+                    </a:xfrm>
+                    <a:prstGeom prst="rect">
+                      <a:avLst/>
+                    </a:prstGeom>
+                    <a:noFill/>
+                    <a:ln>
+                      <a:noFill/>
+                    </a:ln>
+                  </pic:spPr>
+                </pic:pic>
+              </a:graphicData>
+            </a:graphic>
+          </wp:inline>
+        </w:drawing>
+      </w:r>
+    </w:p>
+    <w:p>
+      <w:pPr>
+        <w:tabs>
+          <w:tab w:val="left" w:pos="1860"/>
+        </w:tabs>
+        <w:rPr>
+          <w:sz w:val="32"/>
+          <w:lang w:val="es-EC"/>
+        </w:rPr>
+      </w:pPr>
+      <w:r>
+        <w:rPr>
+          <w:noProof/>
+          <w:sz w:val="32"/>
+          <w:lang w:val="es-EC"/>
+        </w:rPr>
+        <w:drawing>
+          <wp:inline distT="0" distB="0" distL="0" distR="0" wp14:anchorId="2FB61FF6" wp14:editId="38F179ED">
+            <wp:extent cx="5400040" cy="1857375"/>
+            <wp:effectExtent l="0" t="0" r="0" b="9525"/>
+            <wp:docPr id="20" name="Picture 20"/>
+            <wp:cNvGraphicFramePr>
+              <a:graphicFrameLocks xmlns:a="http://schemas.openxmlformats.org/drawingml/2006/main" noChangeAspect="1"/>
+            </wp:cNvGraphicFramePr>
+            <a:graphic xmlns:a="http://schemas.openxmlformats.org/drawingml/2006/main">
+              <a:graphicData uri="http://schemas.openxmlformats.org/drawingml/2006/picture">
+                <pic:pic xmlns:pic="http://schemas.openxmlformats.org/drawingml/2006/picture">
+                  <pic:nvPicPr>
+                    <pic:cNvPr id="0" name="Picture 22"/>
+                    <pic:cNvPicPr>
+                      <a:picLocks noChangeAspect="1" noChangeArrowheads="1"/>
+                    </pic:cNvPicPr>
+                  </pic:nvPicPr>
+                  <pic:blipFill>
+                    <a:blip r:embed="rId24">
+                      <a:extLst>
+                        <a:ext uri="{28A0092B-C50C-407E-A947-70E740481C1C}">
+                          <a14:useLocalDpi xmlns:a14="http://schemas.microsoft.com/office/drawing/2010/main" val="0"/>
+                        </a:ext>
+                      </a:extLst>
+                    </a:blip>
+                    <a:srcRect/>
+                    <a:stretch>
+                      <a:fillRect/>
+                    </a:stretch>
+                  </pic:blipFill>
+                  <pic:spPr bwMode="auto">
+                    <a:xfrm>
+                      <a:off x="0" y="0"/>
+                      <a:ext cx="5400040" cy="1857375"/>
+                    </a:xfrm>
+                    <a:prstGeom prst="rect">
+                      <a:avLst/>
+                    </a:prstGeom>
+                    <a:noFill/>
+                    <a:ln>
+                      <a:noFill/>
+                    </a:ln>
+                  </pic:spPr>
+                </pic:pic>
+              </a:graphicData>
+            </a:graphic>
+          </wp:inline>
+        </w:drawing>
+      </w:r>
+    </w:p>
+    <w:p>
+      <w:pPr>
+        <w:tabs>
+          <w:tab w:val="left" w:pos="1860"/>
+        </w:tabs>
+        <w:rPr>
+          <w:sz w:val="32"/>
+          <w:lang w:val="es-EC"/>
+        </w:rPr>
+      </w:pPr>
+    </w:p>
+    <w:p>
+      <w:pPr>
+        <w:tabs>
+          <w:tab w:val="left" w:pos="1860"/>
+        </w:tabs>
+        <w:rPr>
+          <w:sz w:val="32"/>
+          <w:lang w:val="es-EC"/>
+        </w:rPr>
+      </w:pPr>
+      <w:bookmarkStart w:id="0" w:name="_GoBack"/>
+      <w:bookmarkEnd w:id="0"/>
     </w:p>
     <w:p>
       <w:pPr>
@@ -5692,7 +6167,7 @@
 </file>
 
 <file path=word/numbering.xml><?xml version="1.0" encoding="utf-8"?>
-<w:numbering xmlns:wpc="http://schemas.microsoft.com/office/word/2010/wordprocessingCanvas" xmlns:mc="http://schemas.openxmlformats.org/markup-compatibility/2006" xmlns:o="urn:schemas-microsoft-com:office:office" xmlns:r="http://schemas.openxmlformats.org/officeDocument/2006/relationships" xmlns:m="http://schemas.openxmlformats.org/officeDocument/2006/math" xmlns:v="urn:schemas-microsoft-com:vml" xmlns:wp14="http://schemas.microsoft.com/office/word/2010/wordprocessingDrawing" xmlns:wp="http://schemas.openxmlformats.org/drawingml/2006/wordprocessingDrawing" xmlns:w10="urn:schemas-microsoft-com:office:word" xmlns:w="http://schemas.openxmlformats.org/wordprocessingml/2006/main" xmlns:w14="http://schemas.microsoft.com/office/word/2010/wordml" xmlns:w15="http://schemas.microsoft.com/office/word/2012/wordml" xmlns:wpg="http://schemas.microsoft.com/office/word/2010/wordprocessingGroup" xmlns:wpi="http://schemas.microsoft.com/office/word/2010/wordprocessingInk" xmlns:wne="http://schemas.microsoft.com/office/word/2006/wordml" xmlns:wps="http://schemas.microsoft.com/office/word/2010/wordprocessingShape" mc:Ignorable="w14 w15 wp14">
+<w:numbering xmlns:wpc="http://schemas.microsoft.com/office/word/2010/wordprocessingCanvas" xmlns:cx="http://schemas.microsoft.com/office/drawing/2014/chartex" xmlns:cx1="http://schemas.microsoft.com/office/drawing/2015/9/8/chartex" xmlns:cx2="http://schemas.microsoft.com/office/drawing/2015/10/21/chartex" xmlns:cx3="http://schemas.microsoft.com/office/drawing/2016/5/9/chartex" xmlns:cx4="http://schemas.microsoft.com/office/drawing/2016/5/10/chartex" xmlns:cx5="http://schemas.microsoft.com/office/drawing/2016/5/11/chartex" xmlns:cx6="http://schemas.microsoft.com/office/drawing/2016/5/12/chartex" xmlns:cx7="http://schemas.microsoft.com/office/drawing/2016/5/13/chartex" xmlns:cx8="http://schemas.microsoft.com/office/drawing/2016/5/14/chartex" xmlns:mc="http://schemas.openxmlformats.org/markup-compatibility/2006" xmlns:aink="http://schemas.microsoft.com/office/drawing/2016/ink" xmlns:am3d="http://schemas.microsoft.com/office/drawing/2017/model3d" xmlns:o="urn:schemas-microsoft-com:office:office" xmlns:r="http://schemas.openxmlformats.org/officeDocument/2006/relationships" xmlns:m="http://schemas.openxmlformats.org/officeDocument/2006/math" xmlns:v="urn:schemas-microsoft-com:vml" xmlns:wp14="http://schemas.microsoft.com/office/word/2010/wordprocessingDrawing" xmlns:wp="http://schemas.openxmlformats.org/drawingml/2006/wordprocessingDrawing" xmlns:w10="urn:schemas-microsoft-com:office:word" xmlns:w="http://schemas.openxmlformats.org/wordprocessingml/2006/main" xmlns:w14="http://schemas.microsoft.com/office/word/2010/wordml" xmlns:w15="http://schemas.microsoft.com/office/word/2012/wordml" xmlns:w16cid="http://schemas.microsoft.com/office/word/2016/wordml/cid" xmlns:w16se="http://schemas.microsoft.com/office/word/2015/wordml/symex" xmlns:wpg="http://schemas.microsoft.com/office/word/2010/wordprocessingGroup" xmlns:wpi="http://schemas.microsoft.com/office/word/2010/wordprocessingInk" xmlns:wne="http://schemas.microsoft.com/office/word/2006/wordml" xmlns:wps="http://schemas.microsoft.com/office/word/2010/wordprocessingShape" mc:Ignorable="w14 w15 w16se w16cid wp14">
   <w:abstractNum w:abstractNumId="0" w15:restartNumberingAfterBreak="0">
     <w:nsid w:val="05E95EE7"/>
     <w:multiLevelType w:val="hybridMultilevel"/>
@@ -9918,7 +10393,7 @@
 </file>
 
 <file path=word/styles.xml><?xml version="1.0" encoding="utf-8"?>
-<w:styles xmlns:mc="http://schemas.openxmlformats.org/markup-compatibility/2006" xmlns:r="http://schemas.openxmlformats.org/officeDocument/2006/relationships" xmlns:w="http://schemas.openxmlformats.org/wordprocessingml/2006/main" xmlns:w14="http://schemas.microsoft.com/office/word/2010/wordml" xmlns:w15="http://schemas.microsoft.com/office/word/2012/wordml" mc:Ignorable="w14 w15">
+<w:styles xmlns:mc="http://schemas.openxmlformats.org/markup-compatibility/2006" xmlns:r="http://schemas.openxmlformats.org/officeDocument/2006/relationships" xmlns:w="http://schemas.openxmlformats.org/wordprocessingml/2006/main" xmlns:w14="http://schemas.microsoft.com/office/word/2010/wordml" xmlns:w15="http://schemas.microsoft.com/office/word/2012/wordml" xmlns:w16cid="http://schemas.microsoft.com/office/word/2016/wordml/cid" xmlns:w16se="http://schemas.microsoft.com/office/word/2015/wordml/symex" mc:Ignorable="w14 w15 w16se w16cid">
   <w:docDefaults>
     <w:rPrDefault>
       <w:rPr>
@@ -9934,7 +10409,7 @@
       </w:pPr>
     </w:pPrDefault>
   </w:docDefaults>
-  <w:latentStyles w:defLockedState="0" w:defUIPriority="99" w:defSemiHidden="0" w:defUnhideWhenUsed="0" w:defQFormat="0" w:count="371">
+  <w:latentStyles w:defLockedState="0" w:defUIPriority="99" w:defSemiHidden="0" w:defUnhideWhenUsed="0" w:defQFormat="0" w:count="377">
     <w:lsdException w:name="Normal" w:uiPriority="0" w:qFormat="1"/>
     <w:lsdException w:name="heading 1" w:uiPriority="9" w:qFormat="1"/>
     <w:lsdException w:name="heading 2" w:semiHidden="1" w:uiPriority="9" w:unhideWhenUsed="1" w:qFormat="1"/>
@@ -10082,11 +10557,8 @@
     <w:lsdException w:name="Table 3D effects 3" w:semiHidden="1" w:unhideWhenUsed="1"/>
     <w:lsdException w:name="Table Contemporary" w:semiHidden="1" w:unhideWhenUsed="1"/>
     <w:lsdException w:name="Table Elegant" w:semiHidden="1" w:unhideWhenUsed="1"/>
-    <w:lsdException w:name="Table Professional" w:semiHidden="1" w:unhideWhenUsed="1"/>
     <w:lsdException w:name="Table Subtle 1" w:semiHidden="1" w:unhideWhenUsed="1"/>
     <w:lsdException w:name="Table Subtle 2" w:semiHidden="1" w:unhideWhenUsed="1"/>
-    <w:lsdException w:name="Table Web 1" w:semiHidden="1" w:unhideWhenUsed="1"/>
-    <w:lsdException w:name="Table Web 2" w:semiHidden="1" w:unhideWhenUsed="1"/>
     <w:lsdException w:name="Table Web 3" w:semiHidden="1" w:unhideWhenUsed="1"/>
     <w:lsdException w:name="Balloon Text" w:semiHidden="1" w:unhideWhenUsed="1"/>
     <w:lsdException w:name="Table Grid" w:uiPriority="39"/>
@@ -10306,6 +10778,12 @@
     <w:lsdException w:name="List Table 5 Dark Accent 6" w:uiPriority="50"/>
     <w:lsdException w:name="List Table 6 Colorful Accent 6" w:uiPriority="51"/>
     <w:lsdException w:name="List Table 7 Colorful Accent 6" w:uiPriority="52"/>
+    <w:lsdException w:name="Mention" w:semiHidden="1" w:unhideWhenUsed="1"/>
+    <w:lsdException w:name="Smart Hyperlink" w:semiHidden="1" w:unhideWhenUsed="1"/>
+    <w:lsdException w:name="Hashtag" w:semiHidden="1" w:unhideWhenUsed="1"/>
+    <w:lsdException w:name="Unresolved Mention" w:semiHidden="1" w:unhideWhenUsed="1"/>
+    <w:lsdException w:name="Smart Link" w:semiHidden="1" w:unhideWhenUsed="1"/>
+    <w:lsdException w:name="Smart Link Error" w:semiHidden="1" w:unhideWhenUsed="1"/>
   </w:latentStyles>
   <w:style w:type="paragraph" w:default="1" w:styleId="Normal">
     <w:name w:val="Normal"/>
@@ -10315,11 +10793,11 @@
       <w:lang w:val="es-ES"/>
     </w:rPr>
   </w:style>
-  <w:style w:type="paragraph" w:styleId="Ttulo1">
+  <w:style w:type="paragraph" w:styleId="Heading1">
     <w:name w:val="heading 1"/>
     <w:basedOn w:val="Normal"/>
     <w:next w:val="Normal"/>
-    <w:link w:val="Ttulo1Car"/>
+    <w:link w:val="Heading1Char"/>
     <w:uiPriority w:val="9"/>
     <w:qFormat/>
     <w:rsid w:val="009B0915"/>
@@ -10336,13 +10814,13 @@
       <w:szCs w:val="32"/>
     </w:rPr>
   </w:style>
-  <w:style w:type="character" w:default="1" w:styleId="Fuentedeprrafopredeter">
+  <w:style w:type="character" w:default="1" w:styleId="DefaultParagraphFont">
     <w:name w:val="Default Paragraph Font"/>
     <w:uiPriority w:val="1"/>
     <w:semiHidden/>
     <w:unhideWhenUsed/>
   </w:style>
-  <w:style w:type="table" w:default="1" w:styleId="Tablanormal">
+  <w:style w:type="table" w:default="1" w:styleId="TableNormal">
     <w:name w:val="Normal Table"/>
     <w:uiPriority w:val="99"/>
     <w:semiHidden/>
@@ -10357,13 +10835,13 @@
       </w:tblCellMar>
     </w:tblPr>
   </w:style>
-  <w:style w:type="numbering" w:default="1" w:styleId="Sinlista">
+  <w:style w:type="numbering" w:default="1" w:styleId="NoList">
     <w:name w:val="No List"/>
     <w:uiPriority w:val="99"/>
     <w:semiHidden/>
     <w:unhideWhenUsed/>
   </w:style>
-  <w:style w:type="paragraph" w:styleId="Prrafodelista">
+  <w:style w:type="paragraph" w:styleId="ListParagraph">
     <w:name w:val="List Paragraph"/>
     <w:basedOn w:val="Normal"/>
     <w:uiPriority w:val="34"/>
@@ -10377,9 +10855,9 @@
       <w:lang w:val="es-EC"/>
     </w:rPr>
   </w:style>
-  <w:style w:type="paragraph" w:styleId="Sinespaciado">
+  <w:style w:type="paragraph" w:styleId="NoSpacing">
     <w:name w:val="No Spacing"/>
-    <w:link w:val="SinespaciadoCar"/>
+    <w:link w:val="NoSpacingChar"/>
     <w:uiPriority w:val="1"/>
     <w:qFormat/>
     <w:rsid w:val="009B0915"/>
@@ -10391,10 +10869,10 @@
       <w:lang w:val="es-ES"/>
     </w:rPr>
   </w:style>
-  <w:style w:type="character" w:customStyle="1" w:styleId="SinespaciadoCar">
-    <w:name w:val="Sin espaciado Car"/>
-    <w:basedOn w:val="Fuentedeprrafopredeter"/>
-    <w:link w:val="Sinespaciado"/>
+  <w:style w:type="character" w:customStyle="1" w:styleId="NoSpacingChar">
+    <w:name w:val="No Spacing Char"/>
+    <w:basedOn w:val="DefaultParagraphFont"/>
+    <w:link w:val="NoSpacing"/>
     <w:uiPriority w:val="1"/>
     <w:rsid w:val="009B0915"/>
     <w:rPr>
@@ -10402,10 +10880,10 @@
       <w:lang w:val="es-ES"/>
     </w:rPr>
   </w:style>
-  <w:style w:type="character" w:customStyle="1" w:styleId="Ttulo1Car">
-    <w:name w:val="Título 1 Car"/>
-    <w:basedOn w:val="Fuentedeprrafopredeter"/>
-    <w:link w:val="Ttulo1"/>
+  <w:style w:type="character" w:customStyle="1" w:styleId="Heading1Char">
+    <w:name w:val="Heading 1 Char"/>
+    <w:basedOn w:val="DefaultParagraphFont"/>
+    <w:link w:val="Heading1"/>
     <w:uiPriority w:val="9"/>
     <w:rsid w:val="009B0915"/>
     <w:rPr>
@@ -10416,11 +10894,11 @@
       <w:lang w:val="es-ES"/>
     </w:rPr>
   </w:style>
-  <w:style w:type="paragraph" w:styleId="Subttulo">
+  <w:style w:type="paragraph" w:styleId="Subtitle">
     <w:name w:val="Subtitle"/>
     <w:basedOn w:val="Normal"/>
     <w:next w:val="Normal"/>
-    <w:link w:val="SubttuloCar"/>
+    <w:link w:val="SubtitleChar"/>
     <w:uiPriority w:val="11"/>
     <w:qFormat/>
     <w:rsid w:val="001D6EEB"/>
@@ -10438,10 +10916,10 @@
       <w:lang w:val="es-419"/>
     </w:rPr>
   </w:style>
-  <w:style w:type="character" w:customStyle="1" w:styleId="SubttuloCar">
-    <w:name w:val="Subtítulo Car"/>
-    <w:basedOn w:val="Fuentedeprrafopredeter"/>
-    <w:link w:val="Subttulo"/>
+  <w:style w:type="character" w:customStyle="1" w:styleId="SubtitleChar">
+    <w:name w:val="Subtitle Char"/>
+    <w:basedOn w:val="DefaultParagraphFont"/>
+    <w:link w:val="Subtitle"/>
     <w:uiPriority w:val="11"/>
     <w:rsid w:val="001D6EEB"/>
     <w:rPr>
@@ -10452,9 +10930,9 @@
       <w:lang w:val="es-419"/>
     </w:rPr>
   </w:style>
-  <w:style w:type="character" w:styleId="Textoennegrita">
+  <w:style w:type="character" w:styleId="Strong">
     <w:name w:val="Strong"/>
-    <w:basedOn w:val="Fuentedeprrafopredeter"/>
+    <w:basedOn w:val="DefaultParagraphFont"/>
     <w:uiPriority w:val="22"/>
     <w:qFormat/>
     <w:rsid w:val="001D6EEB"/>
@@ -10463,9 +10941,9 @@
       <w:bCs/>
     </w:rPr>
   </w:style>
-  <w:style w:type="table" w:styleId="Tablaconcuadrcula">
+  <w:style w:type="table" w:styleId="TableGrid">
     <w:name w:val="Table Grid"/>
-    <w:basedOn w:val="Tablanormal"/>
+    <w:basedOn w:val="TableNormal"/>
     <w:uiPriority w:val="39"/>
     <w:rsid w:val="001D6EEB"/>
     <w:pPr>

</xml_diff>